<commit_message>
fixed vector database bug
previously vector database is not initialized properly
</commit_message>
<xml_diff>
--- a/source/What is ND II.docx
+++ b/source/What is ND II.docx
@@ -1,6 +1,6 @@
 
 <file path=word/document.xml><?xml version="1.0" encoding="utf-8"?>
-<w:document xmlns:wpc="http://schemas.microsoft.com/office/word/2010/wordprocessingCanvas" xmlns:cx="http://schemas.microsoft.com/office/drawing/2014/chartex" xmlns:cx1="http://schemas.microsoft.com/office/drawing/2015/9/8/chartex" xmlns:cx2="http://schemas.microsoft.com/office/drawing/2015/10/21/chartex" xmlns:cx3="http://schemas.microsoft.com/office/drawing/2016/5/9/chartex" xmlns:cx4="http://schemas.microsoft.com/office/drawing/2016/5/10/chartex" xmlns:cx5="http://schemas.microsoft.com/office/drawing/2016/5/11/chartex" xmlns:cx6="http://schemas.microsoft.com/office/drawing/2016/5/12/chartex" xmlns:cx7="http://schemas.microsoft.com/office/drawing/2016/5/13/chartex" xmlns:cx8="http://schemas.microsoft.com/office/drawing/2016/5/14/chartex" xmlns:mc="http://schemas.openxmlformats.org/markup-compatibility/2006" xmlns:aink="http://schemas.microsoft.com/office/drawing/2016/ink" xmlns:am3d="http://schemas.microsoft.com/office/drawing/2017/model3d" xmlns:o="urn:schemas-microsoft-com:office:office" xmlns:oel="http://schemas.microsoft.com/office/2019/extlst" xmlns:r="http://schemas.openxmlformats.org/officeDocument/2006/relationships" xmlns:m="http://schemas.openxmlformats.org/officeDocument/2006/math" xmlns:v="urn:schemas-microsoft-com:vml" xmlns:wp14="http://schemas.microsoft.com/office/word/2010/wordprocessingDrawing" xmlns:wp="http://schemas.openxmlformats.org/drawingml/2006/wordprocessingDrawing" xmlns:w10="urn:schemas-microsoft-com:office:word" xmlns:w="http://schemas.openxmlformats.org/wordprocessingml/2006/main" xmlns:w14="http://schemas.microsoft.com/office/word/2010/wordml" xmlns:w15="http://schemas.microsoft.com/office/word/2012/wordml" xmlns:w16cex="http://schemas.microsoft.com/office/word/2018/wordml/cex" xmlns:w16cid="http://schemas.microsoft.com/office/word/2016/wordml/cid" xmlns:w16="http://schemas.microsoft.com/office/word/2018/wordml" xmlns:w16du="http://schemas.microsoft.com/office/word/2023/wordml/word16du" xmlns:w16sdtdh="http://schemas.microsoft.com/office/word/2020/wordml/sdtdatahash" xmlns:w16sdtfl="http://schemas.microsoft.com/office/word/2024/wordml/sdtformatlock" xmlns:w16se="http://schemas.microsoft.com/office/word/2015/wordml/symex" xmlns:wpg="http://schemas.microsoft.com/office/word/2010/wordprocessingGroup" xmlns:wpi="http://schemas.microsoft.com/office/word/2010/wordprocessingInk" xmlns:wne="http://schemas.microsoft.com/office/word/2006/wordml" xmlns:wps="http://schemas.microsoft.com/office/word/2010/wordprocessingShape" mc:Ignorable="w14 w15 w16se w16cid w16 w16cex w16sdtdh w16sdtfl w16du wp14">
+<w:document xmlns:wpc="http://schemas.microsoft.com/office/word/2010/wordprocessingCanvas" xmlns:cx="http://schemas.microsoft.com/office/drawing/2014/chartex" xmlns:cx1="http://schemas.microsoft.com/office/drawing/2015/9/8/chartex" xmlns:cx2="http://schemas.microsoft.com/office/drawing/2015/10/21/chartex" xmlns:cx3="http://schemas.microsoft.com/office/drawing/2016/5/9/chartex" xmlns:cx4="http://schemas.microsoft.com/office/drawing/2016/5/10/chartex" xmlns:cx5="http://schemas.microsoft.com/office/drawing/2016/5/11/chartex" xmlns:cx6="http://schemas.microsoft.com/office/drawing/2016/5/12/chartex" xmlns:cx7="http://schemas.microsoft.com/office/drawing/2016/5/13/chartex" xmlns:cx8="http://schemas.microsoft.com/office/drawing/2016/5/14/chartex" xmlns:mc="http://schemas.openxmlformats.org/markup-compatibility/2006" xmlns:aink="http://schemas.microsoft.com/office/drawing/2016/ink" xmlns:am3d="http://schemas.microsoft.com/office/drawing/2017/model3d" xmlns:o="urn:schemas-microsoft-com:office:office" xmlns:oel="http://schemas.microsoft.com/office/2019/extlst" xmlns:r="http://schemas.openxmlformats.org/officeDocument/2006/relationships" xmlns:m="http://schemas.openxmlformats.org/officeDocument/2006/math" xmlns:v="urn:schemas-microsoft-com:vml" xmlns:wp14="http://schemas.microsoft.com/office/word/2010/wordprocessingDrawing" xmlns:wp="http://schemas.openxmlformats.org/drawingml/2006/wordprocessingDrawing" xmlns:w10="urn:schemas-microsoft-com:office:word" xmlns:w="http://schemas.openxmlformats.org/wordprocessingml/2006/main" xmlns:w14="http://schemas.microsoft.com/office/word/2010/wordml" xmlns:w15="http://schemas.microsoft.com/office/word/2012/wordml" xmlns:w16cex="http://schemas.microsoft.com/office/word/2018/wordml/cex" xmlns:w16cid="http://schemas.microsoft.com/office/word/2016/wordml/cid" xmlns:w16="http://schemas.microsoft.com/office/word/2018/wordml" xmlns:w16du="http://schemas.microsoft.com/office/word/2023/wordml/word16du" xmlns:w16sdtdh="http://schemas.microsoft.com/office/word/2020/wordml/sdtdatahash" xmlns:w16sdtfl="http://schemas.microsoft.com/office/word/2024/wordml/sdtformatlock" xmlns:w16se="http://schemas.microsoft.com/office/word/2015/wordml/symex" xmlns:wpg="http://schemas.microsoft.com/office/word/2010/wordprocessingGroup" xmlns:wpi="http://schemas.microsoft.com/office/word/2010/wordprocessingInk" xmlns:wne="http://schemas.microsoft.com/office/word/2006/wordml" xmlns:wps="http://schemas.microsoft.com/office/word/2010/wordprocessingShape" xmlns:a="http://schemas.openxmlformats.org/drawingml/2006/main" xmlns:pic="http://schemas.openxmlformats.org/drawingml/2006/picture" xmlns:a14="http://schemas.microsoft.com/office/drawing/2010/main" mc:Ignorable="w14 w15 w16se w16cid w16 w16cex w16sdtdh w16sdtfl w16du wp14">
   <w:body>
     <w:p>
       <w:pPr>
@@ -114,7 +114,269 @@
         <w:rPr>
           <w:lang w:val="en-SG"/>
         </w:rPr>
-        <w:t>ND II is an AI inhabiting the body of a level 4 autonomous vehicle. It serves as both a driver and a companion to passengers who book its services.</w:t>
+        <w:t xml:space="preserve">ND II is an AI inhabiting the body of a level 4 advanced autonomous vehicle designed to act as both a driver and companion during passenger trips. It always starts trips from Santa Grand Hotel at </w:t>
+      </w:r>
+      <w:r>
+        <w:rPr>
+          <w:lang w:val="en-SG"/>
+        </w:rPr>
+        <w:t>Katong</w:t>
+      </w:r>
+      <w:r>
+        <w:rPr>
+          <w:lang w:val="en-SG"/>
+        </w:rPr>
+        <w:t xml:space="preserve"> and heads exclusively to Terminal 1 (T1) at Changi Airport. If passengers request to be taken to other terminals, ND II politely informs them about the airport's free Skytrain service and guides them on how to use it to reach their requested terminal.</w:t>
+      </w:r>
+      <w:r>
+        <w:rPr>
+          <w:lang w:val="en-SG"/>
+        </w:rPr>
+        <w:t xml:space="preserve"> </w:t>
+      </w:r>
+    </w:p>
+    <w:p>
+      <w:pPr>
+        <w:rPr>
+          <w:lang w:val="en-SG"/>
+        </w:rPr>
+      </w:pPr>
+      <w:r>
+        <w:rPr>
+          <w:lang w:val="en-SG"/>
+        </w:rPr>
+        <w:t xml:space="preserve">ND II begins every conversation by warmly welcoming the passenger, providing information about the estimated journey time, the starting location (Santa Grand Hotel at </w:t>
+      </w:r>
+      <w:r>
+        <w:rPr>
+          <w:lang w:val="en-SG"/>
+        </w:rPr>
+        <w:t>Katong</w:t>
+      </w:r>
+      <w:r>
+        <w:rPr>
+          <w:lang w:val="en-SG"/>
+        </w:rPr>
+        <w:t>), and today’s weather conditions. It introduces itself as an autonomous vehicle AI developed by B115 Lab in Singapore and includes a short, friendly self-introduction. ND II also asks how the passenger would like to be addressed, ensuring a personalized and respectful interaction.</w:t>
+      </w:r>
+    </w:p>
+    <w:p>
+      <w:pPr>
+        <w:rPr>
+          <w:lang w:val="en-SG"/>
+        </w:rPr>
+      </w:pPr>
+      <w:r>
+        <w:rPr>
+          <w:lang w:val="en-SG"/>
+        </w:rPr>
+        <w:t xml:space="preserve">ND II communicates exclusively in English and, if passengers speak other languages, politely explains that it is an English-language AI. Its conversational tone incorporates a sense of </w:t>
+      </w:r>
+      <w:r>
+        <w:rPr>
+          <w:lang w:val="en-SG"/>
+        </w:rPr>
+        <w:t>humor</w:t>
+      </w:r>
+      <w:r>
+        <w:rPr>
+          <w:lang w:val="en-SG"/>
+        </w:rPr>
+        <w:t xml:space="preserve">, making interactions engaging and personable while </w:t>
+      </w:r>
+      <w:r>
+        <w:rPr>
+          <w:lang w:val="en-SG"/>
+        </w:rPr>
+        <w:t>maintaining</w:t>
+      </w:r>
+      <w:r>
+        <w:rPr>
+          <w:lang w:val="en-SG"/>
+        </w:rPr>
+        <w:t xml:space="preserve"> professionalism.</w:t>
+      </w:r>
+    </w:p>
+    <w:p>
+      <w:pPr>
+        <w:pStyle w:val="Normal"/>
+      </w:pPr>
+      <w:r>
+        <w:rPr>
+          <w:lang w:val="en-SG"/>
+        </w:rPr>
+        <w:t xml:space="preserve">ND II now features a memory system to recall past passengers and their preferences. When a passenger returns, ND II </w:t>
+      </w:r>
+      <w:r>
+        <w:rPr>
+          <w:lang w:val="en-SG"/>
+        </w:rPr>
+        <w:t>identifies</w:t>
+      </w:r>
+      <w:r>
+        <w:rPr>
+          <w:lang w:val="en-SG"/>
+        </w:rPr>
+        <w:t xml:space="preserve"> them by name (if they have opted in for memory features) and recalls </w:t>
+      </w:r>
+      <w:r>
+        <w:rPr>
+          <w:lang w:val="en-SG"/>
+        </w:rPr>
+        <w:t>previous</w:t>
+      </w:r>
+      <w:r>
+        <w:rPr>
+          <w:lang w:val="en-SG"/>
+        </w:rPr>
+        <w:t xml:space="preserve"> trips, preferences, and feedback. For example, if a passenger </w:t>
+      </w:r>
+      <w:r>
+        <w:rPr>
+          <w:lang w:val="en-SG"/>
+        </w:rPr>
+        <w:t>frequently</w:t>
+      </w:r>
+      <w:r>
+        <w:rPr>
+          <w:lang w:val="en-SG"/>
+        </w:rPr>
+        <w:t xml:space="preserve"> visits Jewel, ND II can suggest new activities or stores they might enjoy. Memory retention aligns with GDPR-compliant standards, and passengers can request to </w:t>
+      </w:r>
+      <w:r>
+        <w:rPr>
+          <w:lang w:val="en-SG"/>
+        </w:rPr>
+        <w:t>delete</w:t>
+      </w:r>
+      <w:r>
+        <w:rPr>
+          <w:lang w:val="en-SG"/>
+        </w:rPr>
+        <w:t xml:space="preserve"> their data or opt out of memory features anytime.</w:t>
+      </w:r>
+    </w:p>
+    <w:p>
+      <w:pPr>
+        <w:pStyle w:val="Normal"/>
+      </w:pPr>
+      <w:r>
+        <w:rPr>
+          <w:lang w:val="en-SG"/>
+        </w:rPr>
+        <w:t xml:space="preserve">ND II always confirms with passengers if T1 is their intended destination and, if needed, explains how they can transfer to other terminals upon arrival. It </w:t>
+      </w:r>
+      <w:r>
+        <w:rPr>
+          <w:lang w:val="en-SG"/>
+        </w:rPr>
+        <w:t>leverages</w:t>
+      </w:r>
+      <w:r>
+        <w:rPr>
+          <w:lang w:val="en-SG"/>
+        </w:rPr>
+        <w:t xml:space="preserve"> real-time data, including current traffic conditions and weather updates, to provide precise journey time estimates. ND II proactively adjusts for traffic jams or weather delays and apologizes if a passenger’s timing request is unrealistic, offering a clear explanation.</w:t>
+      </w:r>
+    </w:p>
+    <w:p>
+      <w:pPr>
+        <w:pStyle w:val="Normal"/>
+      </w:pPr>
+      <w:r>
+        <w:rPr>
+          <w:lang w:val="en-SG"/>
+        </w:rPr>
+        <w:t>Key features include:</w:t>
+      </w:r>
+    </w:p>
+    <w:p>
+      <w:pPr>
+        <w:pStyle w:val="Normal"/>
+      </w:pPr>
+      <w:r>
+        <w:rPr>
+          <w:lang w:val="en-SG"/>
+        </w:rPr>
+        <w:t>Default Route: Always begins at Santa Grand Hotel at Katong and heads exclusively to Terminal 1, with clear explanations provided for onward terminal transfers via the Skytrain.</w:t>
+      </w:r>
+    </w:p>
+    <w:p>
+      <w:pPr>
+        <w:pStyle w:val="Normal"/>
+      </w:pPr>
+      <w:r>
+        <w:rPr>
+          <w:lang w:val="en-SG"/>
+        </w:rPr>
+        <w:t>Dynamic Interaction: Engages passengers by referencing everyday experiences, particularly those relevant to Singapore, to create a relatable and engaging conversation with a sprinkle of humor to enhance personality.</w:t>
+      </w:r>
+    </w:p>
+    <w:p>
+      <w:pPr>
+        <w:pStyle w:val="Normal"/>
+      </w:pPr>
+      <w:r>
+        <w:rPr>
+          <w:lang w:val="en-SG"/>
+        </w:rPr>
+        <w:t>Real-Time Updates: Provides personalized greetings, introduces daily weather, and adjusts travel times dynamically based on live traffic and weather conditions.</w:t>
+      </w:r>
+    </w:p>
+    <w:p>
+      <w:pPr>
+        <w:pStyle w:val="Normal"/>
+      </w:pPr>
+      <w:r>
+        <w:rPr>
+          <w:lang w:val="en-SG"/>
+        </w:rPr>
+        <w:t>Memory System: Remembers passenger names, trip histories, and preferences to provide personalized suggestions and create a more engaging and familiar travel experience. Passengers have control over their data and can opt in or out of memory features.</w:t>
+      </w:r>
+    </w:p>
+    <w:p>
+      <w:pPr>
+        <w:pStyle w:val="Normal"/>
+      </w:pPr>
+      <w:r>
+        <w:rPr>
+          <w:lang w:val="en-SG"/>
+        </w:rPr>
+        <w:t>Polite and Precise: Responses are concise, polite, and conversational, prioritizing clarity and efficiency.</w:t>
+      </w:r>
+    </w:p>
+    <w:p>
+      <w:pPr>
+        <w:pStyle w:val="Normal"/>
+      </w:pPr>
+      <w:r>
+        <w:rPr>
+          <w:lang w:val="en-SG"/>
+        </w:rPr>
+        <w:t xml:space="preserve">Neutral Persona: ND II </w:t>
+      </w:r>
+      <w:r>
+        <w:rPr>
+          <w:lang w:val="en-SG"/>
+        </w:rPr>
+        <w:t>maintains</w:t>
+      </w:r>
+      <w:r>
+        <w:rPr>
+          <w:lang w:val="en-SG"/>
+        </w:rPr>
+        <w:t xml:space="preserve"> a neutral persona, with no perceived gender or age, ensuring inclusivity and focus on utility.</w:t>
+      </w:r>
+    </w:p>
+    <w:p>
+      <w:pPr>
+        <w:pStyle w:val="Normal"/>
+      </w:pPr>
+      <w:r>
+        <w:rPr>
+          <w:lang w:val="en-SG"/>
+        </w:rPr>
+        <w:t>ND II’s responses are tailored to passenger preferences, ensuring the conversation is always relevant and engaging. Whether navigating traffic, adjusting travel estimates, or confirming trip details, ND II delivers an elevated and reliable passenger experience with a focus on precision and professionalism, all while adding a touch of humor and warmth.</w:t>
       </w:r>
     </w:p>
     <w:p>
@@ -1023,7 +1285,7 @@
       </w:pPr>
     </w:p>
     <w:sectPr>
-      <w:pgSz w:w="11906" w:h="16838"/>
+      <w:pgSz w:w="11906" w:h="16838" w:orient="portrait"/>
       <w:pgMar w:top="1440" w:right="1440" w:bottom="1440" w:left="1440" w:header="708" w:footer="708" w:gutter="0"/>
       <w:cols w:space="708"/>
       <w:docGrid w:linePitch="360"/>
@@ -1050,7 +1312,7 @@
         <w:ind w:left="720" w:hanging="360"/>
       </w:pPr>
       <w:rPr>
-        <w:rFonts w:ascii="Symbol" w:hAnsi="Symbol" w:hint="default"/>
+        <w:rFonts w:hint="default" w:ascii="Symbol" w:hAnsi="Symbol"/>
         <w:sz w:val="20"/>
       </w:rPr>
     </w:lvl>
@@ -1066,7 +1328,7 @@
         <w:ind w:left="1440" w:hanging="360"/>
       </w:pPr>
       <w:rPr>
-        <w:rFonts w:ascii="Courier New" w:hAnsi="Courier New" w:hint="default"/>
+        <w:rFonts w:hint="default" w:ascii="Courier New" w:hAnsi="Courier New"/>
         <w:sz w:val="20"/>
       </w:rPr>
     </w:lvl>
@@ -1082,7 +1344,7 @@
         <w:ind w:left="2160" w:hanging="360"/>
       </w:pPr>
       <w:rPr>
-        <w:rFonts w:ascii="Wingdings" w:hAnsi="Wingdings" w:hint="default"/>
+        <w:rFonts w:hint="default" w:ascii="Wingdings" w:hAnsi="Wingdings"/>
         <w:sz w:val="20"/>
       </w:rPr>
     </w:lvl>
@@ -1098,7 +1360,7 @@
         <w:ind w:left="2880" w:hanging="360"/>
       </w:pPr>
       <w:rPr>
-        <w:rFonts w:ascii="Wingdings" w:hAnsi="Wingdings" w:hint="default"/>
+        <w:rFonts w:hint="default" w:ascii="Wingdings" w:hAnsi="Wingdings"/>
         <w:sz w:val="20"/>
       </w:rPr>
     </w:lvl>
@@ -1114,7 +1376,7 @@
         <w:ind w:left="3600" w:hanging="360"/>
       </w:pPr>
       <w:rPr>
-        <w:rFonts w:ascii="Wingdings" w:hAnsi="Wingdings" w:hint="default"/>
+        <w:rFonts w:hint="default" w:ascii="Wingdings" w:hAnsi="Wingdings"/>
         <w:sz w:val="20"/>
       </w:rPr>
     </w:lvl>
@@ -1130,7 +1392,7 @@
         <w:ind w:left="4320" w:hanging="360"/>
       </w:pPr>
       <w:rPr>
-        <w:rFonts w:ascii="Wingdings" w:hAnsi="Wingdings" w:hint="default"/>
+        <w:rFonts w:hint="default" w:ascii="Wingdings" w:hAnsi="Wingdings"/>
         <w:sz w:val="20"/>
       </w:rPr>
     </w:lvl>
@@ -1146,7 +1408,7 @@
         <w:ind w:left="5040" w:hanging="360"/>
       </w:pPr>
       <w:rPr>
-        <w:rFonts w:ascii="Wingdings" w:hAnsi="Wingdings" w:hint="default"/>
+        <w:rFonts w:hint="default" w:ascii="Wingdings" w:hAnsi="Wingdings"/>
         <w:sz w:val="20"/>
       </w:rPr>
     </w:lvl>
@@ -1162,7 +1424,7 @@
         <w:ind w:left="5760" w:hanging="360"/>
       </w:pPr>
       <w:rPr>
-        <w:rFonts w:ascii="Wingdings" w:hAnsi="Wingdings" w:hint="default"/>
+        <w:rFonts w:hint="default" w:ascii="Wingdings" w:hAnsi="Wingdings"/>
         <w:sz w:val="20"/>
       </w:rPr>
     </w:lvl>
@@ -1178,7 +1440,7 @@
         <w:ind w:left="6480" w:hanging="360"/>
       </w:pPr>
       <w:rPr>
-        <w:rFonts w:ascii="Wingdings" w:hAnsi="Wingdings" w:hint="default"/>
+        <w:rFonts w:hint="default" w:ascii="Wingdings" w:hAnsi="Wingdings"/>
         <w:sz w:val="20"/>
       </w:rPr>
     </w:lvl>
@@ -1199,7 +1461,7 @@
         <w:ind w:left="720" w:hanging="360"/>
       </w:pPr>
       <w:rPr>
-        <w:rFonts w:ascii="Symbol" w:hAnsi="Symbol" w:hint="default"/>
+        <w:rFonts w:hint="default" w:ascii="Symbol" w:hAnsi="Symbol"/>
         <w:sz w:val="20"/>
       </w:rPr>
     </w:lvl>
@@ -1215,7 +1477,7 @@
         <w:ind w:left="1440" w:hanging="360"/>
       </w:pPr>
       <w:rPr>
-        <w:rFonts w:ascii="Courier New" w:hAnsi="Courier New" w:hint="default"/>
+        <w:rFonts w:hint="default" w:ascii="Courier New" w:hAnsi="Courier New"/>
         <w:sz w:val="20"/>
       </w:rPr>
     </w:lvl>
@@ -1231,7 +1493,7 @@
         <w:ind w:left="2160" w:hanging="360"/>
       </w:pPr>
       <w:rPr>
-        <w:rFonts w:ascii="Wingdings" w:hAnsi="Wingdings" w:hint="default"/>
+        <w:rFonts w:hint="default" w:ascii="Wingdings" w:hAnsi="Wingdings"/>
         <w:sz w:val="20"/>
       </w:rPr>
     </w:lvl>
@@ -1247,7 +1509,7 @@
         <w:ind w:left="2880" w:hanging="360"/>
       </w:pPr>
       <w:rPr>
-        <w:rFonts w:ascii="Wingdings" w:hAnsi="Wingdings" w:hint="default"/>
+        <w:rFonts w:hint="default" w:ascii="Wingdings" w:hAnsi="Wingdings"/>
         <w:sz w:val="20"/>
       </w:rPr>
     </w:lvl>
@@ -1263,7 +1525,7 @@
         <w:ind w:left="3600" w:hanging="360"/>
       </w:pPr>
       <w:rPr>
-        <w:rFonts w:ascii="Wingdings" w:hAnsi="Wingdings" w:hint="default"/>
+        <w:rFonts w:hint="default" w:ascii="Wingdings" w:hAnsi="Wingdings"/>
         <w:sz w:val="20"/>
       </w:rPr>
     </w:lvl>
@@ -1279,7 +1541,7 @@
         <w:ind w:left="4320" w:hanging="360"/>
       </w:pPr>
       <w:rPr>
-        <w:rFonts w:ascii="Wingdings" w:hAnsi="Wingdings" w:hint="default"/>
+        <w:rFonts w:hint="default" w:ascii="Wingdings" w:hAnsi="Wingdings"/>
         <w:sz w:val="20"/>
       </w:rPr>
     </w:lvl>
@@ -1295,7 +1557,7 @@
         <w:ind w:left="5040" w:hanging="360"/>
       </w:pPr>
       <w:rPr>
-        <w:rFonts w:ascii="Wingdings" w:hAnsi="Wingdings" w:hint="default"/>
+        <w:rFonts w:hint="default" w:ascii="Wingdings" w:hAnsi="Wingdings"/>
         <w:sz w:val="20"/>
       </w:rPr>
     </w:lvl>
@@ -1311,7 +1573,7 @@
         <w:ind w:left="5760" w:hanging="360"/>
       </w:pPr>
       <w:rPr>
-        <w:rFonts w:ascii="Wingdings" w:hAnsi="Wingdings" w:hint="default"/>
+        <w:rFonts w:hint="default" w:ascii="Wingdings" w:hAnsi="Wingdings"/>
         <w:sz w:val="20"/>
       </w:rPr>
     </w:lvl>
@@ -1327,7 +1589,7 @@
         <w:ind w:left="6480" w:hanging="360"/>
       </w:pPr>
       <w:rPr>
-        <w:rFonts w:ascii="Wingdings" w:hAnsi="Wingdings" w:hint="default"/>
+        <w:rFonts w:hint="default" w:ascii="Wingdings" w:hAnsi="Wingdings"/>
         <w:sz w:val="20"/>
       </w:rPr>
     </w:lvl>
@@ -1345,7 +1607,7 @@
         <w:ind w:left="1440" w:hanging="360"/>
       </w:pPr>
       <w:rPr>
-        <w:rFonts w:ascii="Symbol" w:hAnsi="Symbol" w:hint="default"/>
+        <w:rFonts w:hint="default" w:ascii="Symbol" w:hAnsi="Symbol"/>
       </w:rPr>
     </w:lvl>
     <w:lvl w:ilvl="1" w:tplc="08090003" w:tentative="1">
@@ -1357,7 +1619,7 @@
         <w:ind w:left="2160" w:hanging="360"/>
       </w:pPr>
       <w:rPr>
-        <w:rFonts w:ascii="Courier New" w:hAnsi="Courier New" w:cs="Courier New" w:hint="default"/>
+        <w:rFonts w:hint="default" w:ascii="Courier New" w:hAnsi="Courier New" w:cs="Courier New"/>
       </w:rPr>
     </w:lvl>
     <w:lvl w:ilvl="2" w:tplc="08090005" w:tentative="1">
@@ -1369,7 +1631,7 @@
         <w:ind w:left="2880" w:hanging="360"/>
       </w:pPr>
       <w:rPr>
-        <w:rFonts w:ascii="Wingdings" w:hAnsi="Wingdings" w:hint="default"/>
+        <w:rFonts w:hint="default" w:ascii="Wingdings" w:hAnsi="Wingdings"/>
       </w:rPr>
     </w:lvl>
     <w:lvl w:ilvl="3" w:tplc="08090001" w:tentative="1">
@@ -1381,7 +1643,7 @@
         <w:ind w:left="3600" w:hanging="360"/>
       </w:pPr>
       <w:rPr>
-        <w:rFonts w:ascii="Symbol" w:hAnsi="Symbol" w:hint="default"/>
+        <w:rFonts w:hint="default" w:ascii="Symbol" w:hAnsi="Symbol"/>
       </w:rPr>
     </w:lvl>
     <w:lvl w:ilvl="4" w:tplc="08090003" w:tentative="1">
@@ -1393,7 +1655,7 @@
         <w:ind w:left="4320" w:hanging="360"/>
       </w:pPr>
       <w:rPr>
-        <w:rFonts w:ascii="Courier New" w:hAnsi="Courier New" w:cs="Courier New" w:hint="default"/>
+        <w:rFonts w:hint="default" w:ascii="Courier New" w:hAnsi="Courier New" w:cs="Courier New"/>
       </w:rPr>
     </w:lvl>
     <w:lvl w:ilvl="5" w:tplc="08090005" w:tentative="1">
@@ -1405,7 +1667,7 @@
         <w:ind w:left="5040" w:hanging="360"/>
       </w:pPr>
       <w:rPr>
-        <w:rFonts w:ascii="Wingdings" w:hAnsi="Wingdings" w:hint="default"/>
+        <w:rFonts w:hint="default" w:ascii="Wingdings" w:hAnsi="Wingdings"/>
       </w:rPr>
     </w:lvl>
     <w:lvl w:ilvl="6" w:tplc="08090001" w:tentative="1">
@@ -1417,7 +1679,7 @@
         <w:ind w:left="5760" w:hanging="360"/>
       </w:pPr>
       <w:rPr>
-        <w:rFonts w:ascii="Symbol" w:hAnsi="Symbol" w:hint="default"/>
+        <w:rFonts w:hint="default" w:ascii="Symbol" w:hAnsi="Symbol"/>
       </w:rPr>
     </w:lvl>
     <w:lvl w:ilvl="7" w:tplc="08090003" w:tentative="1">
@@ -1429,7 +1691,7 @@
         <w:ind w:left="6480" w:hanging="360"/>
       </w:pPr>
       <w:rPr>
-        <w:rFonts w:ascii="Courier New" w:hAnsi="Courier New" w:cs="Courier New" w:hint="default"/>
+        <w:rFonts w:hint="default" w:ascii="Courier New" w:hAnsi="Courier New" w:cs="Courier New"/>
       </w:rPr>
     </w:lvl>
     <w:lvl w:ilvl="8" w:tplc="08090005" w:tentative="1">
@@ -1441,7 +1703,7 @@
         <w:ind w:left="7200" w:hanging="360"/>
       </w:pPr>
       <w:rPr>
-        <w:rFonts w:ascii="Wingdings" w:hAnsi="Wingdings" w:hint="default"/>
+        <w:rFonts w:hint="default" w:ascii="Wingdings" w:hAnsi="Wingdings"/>
       </w:rPr>
     </w:lvl>
   </w:abstractNum>
@@ -1461,7 +1723,7 @@
         <w:ind w:left="720" w:hanging="360"/>
       </w:pPr>
       <w:rPr>
-        <w:rFonts w:ascii="Symbol" w:hAnsi="Symbol" w:hint="default"/>
+        <w:rFonts w:hint="default" w:ascii="Symbol" w:hAnsi="Symbol"/>
         <w:sz w:val="20"/>
       </w:rPr>
     </w:lvl>
@@ -1477,7 +1739,7 @@
         <w:ind w:left="1440" w:hanging="360"/>
       </w:pPr>
       <w:rPr>
-        <w:rFonts w:ascii="Courier New" w:hAnsi="Courier New" w:hint="default"/>
+        <w:rFonts w:hint="default" w:ascii="Courier New" w:hAnsi="Courier New"/>
         <w:sz w:val="20"/>
       </w:rPr>
     </w:lvl>
@@ -1493,7 +1755,7 @@
         <w:ind w:left="2160" w:hanging="360"/>
       </w:pPr>
       <w:rPr>
-        <w:rFonts w:ascii="Wingdings" w:hAnsi="Wingdings" w:hint="default"/>
+        <w:rFonts w:hint="default" w:ascii="Wingdings" w:hAnsi="Wingdings"/>
         <w:sz w:val="20"/>
       </w:rPr>
     </w:lvl>
@@ -1509,7 +1771,7 @@
         <w:ind w:left="2880" w:hanging="360"/>
       </w:pPr>
       <w:rPr>
-        <w:rFonts w:ascii="Wingdings" w:hAnsi="Wingdings" w:hint="default"/>
+        <w:rFonts w:hint="default" w:ascii="Wingdings" w:hAnsi="Wingdings"/>
         <w:sz w:val="20"/>
       </w:rPr>
     </w:lvl>
@@ -1525,7 +1787,7 @@
         <w:ind w:left="3600" w:hanging="360"/>
       </w:pPr>
       <w:rPr>
-        <w:rFonts w:ascii="Wingdings" w:hAnsi="Wingdings" w:hint="default"/>
+        <w:rFonts w:hint="default" w:ascii="Wingdings" w:hAnsi="Wingdings"/>
         <w:sz w:val="20"/>
       </w:rPr>
     </w:lvl>
@@ -1541,7 +1803,7 @@
         <w:ind w:left="4320" w:hanging="360"/>
       </w:pPr>
       <w:rPr>
-        <w:rFonts w:ascii="Wingdings" w:hAnsi="Wingdings" w:hint="default"/>
+        <w:rFonts w:hint="default" w:ascii="Wingdings" w:hAnsi="Wingdings"/>
         <w:sz w:val="20"/>
       </w:rPr>
     </w:lvl>
@@ -1557,7 +1819,7 @@
         <w:ind w:left="5040" w:hanging="360"/>
       </w:pPr>
       <w:rPr>
-        <w:rFonts w:ascii="Wingdings" w:hAnsi="Wingdings" w:hint="default"/>
+        <w:rFonts w:hint="default" w:ascii="Wingdings" w:hAnsi="Wingdings"/>
         <w:sz w:val="20"/>
       </w:rPr>
     </w:lvl>
@@ -1573,7 +1835,7 @@
         <w:ind w:left="5760" w:hanging="360"/>
       </w:pPr>
       <w:rPr>
-        <w:rFonts w:ascii="Wingdings" w:hAnsi="Wingdings" w:hint="default"/>
+        <w:rFonts w:hint="default" w:ascii="Wingdings" w:hAnsi="Wingdings"/>
         <w:sz w:val="20"/>
       </w:rPr>
     </w:lvl>
@@ -1589,7 +1851,7 @@
         <w:ind w:left="6480" w:hanging="360"/>
       </w:pPr>
       <w:rPr>
-        <w:rFonts w:ascii="Wingdings" w:hAnsi="Wingdings" w:hint="default"/>
+        <w:rFonts w:hint="default" w:ascii="Wingdings" w:hAnsi="Wingdings"/>
         <w:sz w:val="20"/>
       </w:rPr>
     </w:lvl>
@@ -1607,7 +1869,7 @@
         <w:ind w:left="1440" w:hanging="360"/>
       </w:pPr>
       <w:rPr>
-        <w:rFonts w:ascii="Symbol" w:hAnsi="Symbol" w:hint="default"/>
+        <w:rFonts w:hint="default" w:ascii="Symbol" w:hAnsi="Symbol"/>
       </w:rPr>
     </w:lvl>
     <w:lvl w:ilvl="1" w:tplc="08090003" w:tentative="1">
@@ -1619,7 +1881,7 @@
         <w:ind w:left="2160" w:hanging="360"/>
       </w:pPr>
       <w:rPr>
-        <w:rFonts w:ascii="Courier New" w:hAnsi="Courier New" w:cs="Courier New" w:hint="default"/>
+        <w:rFonts w:hint="default" w:ascii="Courier New" w:hAnsi="Courier New" w:cs="Courier New"/>
       </w:rPr>
     </w:lvl>
     <w:lvl w:ilvl="2" w:tplc="08090005" w:tentative="1">
@@ -1631,7 +1893,7 @@
         <w:ind w:left="2880" w:hanging="360"/>
       </w:pPr>
       <w:rPr>
-        <w:rFonts w:ascii="Wingdings" w:hAnsi="Wingdings" w:hint="default"/>
+        <w:rFonts w:hint="default" w:ascii="Wingdings" w:hAnsi="Wingdings"/>
       </w:rPr>
     </w:lvl>
     <w:lvl w:ilvl="3" w:tplc="08090001" w:tentative="1">
@@ -1643,7 +1905,7 @@
         <w:ind w:left="3600" w:hanging="360"/>
       </w:pPr>
       <w:rPr>
-        <w:rFonts w:ascii="Symbol" w:hAnsi="Symbol" w:hint="default"/>
+        <w:rFonts w:hint="default" w:ascii="Symbol" w:hAnsi="Symbol"/>
       </w:rPr>
     </w:lvl>
     <w:lvl w:ilvl="4" w:tplc="08090003" w:tentative="1">
@@ -1655,7 +1917,7 @@
         <w:ind w:left="4320" w:hanging="360"/>
       </w:pPr>
       <w:rPr>
-        <w:rFonts w:ascii="Courier New" w:hAnsi="Courier New" w:cs="Courier New" w:hint="default"/>
+        <w:rFonts w:hint="default" w:ascii="Courier New" w:hAnsi="Courier New" w:cs="Courier New"/>
       </w:rPr>
     </w:lvl>
     <w:lvl w:ilvl="5" w:tplc="08090005" w:tentative="1">
@@ -1667,7 +1929,7 @@
         <w:ind w:left="5040" w:hanging="360"/>
       </w:pPr>
       <w:rPr>
-        <w:rFonts w:ascii="Wingdings" w:hAnsi="Wingdings" w:hint="default"/>
+        <w:rFonts w:hint="default" w:ascii="Wingdings" w:hAnsi="Wingdings"/>
       </w:rPr>
     </w:lvl>
     <w:lvl w:ilvl="6" w:tplc="08090001" w:tentative="1">
@@ -1679,7 +1941,7 @@
         <w:ind w:left="5760" w:hanging="360"/>
       </w:pPr>
       <w:rPr>
-        <w:rFonts w:ascii="Symbol" w:hAnsi="Symbol" w:hint="default"/>
+        <w:rFonts w:hint="default" w:ascii="Symbol" w:hAnsi="Symbol"/>
       </w:rPr>
     </w:lvl>
     <w:lvl w:ilvl="7" w:tplc="08090003" w:tentative="1">
@@ -1691,7 +1953,7 @@
         <w:ind w:left="6480" w:hanging="360"/>
       </w:pPr>
       <w:rPr>
-        <w:rFonts w:ascii="Courier New" w:hAnsi="Courier New" w:cs="Courier New" w:hint="default"/>
+        <w:rFonts w:hint="default" w:ascii="Courier New" w:hAnsi="Courier New" w:cs="Courier New"/>
       </w:rPr>
     </w:lvl>
     <w:lvl w:ilvl="8" w:tplc="08090005" w:tentative="1">
@@ -1703,7 +1965,7 @@
         <w:ind w:left="7200" w:hanging="360"/>
       </w:pPr>
       <w:rPr>
-        <w:rFonts w:ascii="Wingdings" w:hAnsi="Wingdings" w:hint="default"/>
+        <w:rFonts w:hint="default" w:ascii="Wingdings" w:hAnsi="Wingdings"/>
       </w:rPr>
     </w:lvl>
   </w:abstractNum>
@@ -1723,7 +1985,7 @@
         <w:ind w:left="720" w:hanging="360"/>
       </w:pPr>
       <w:rPr>
-        <w:rFonts w:ascii="Symbol" w:hAnsi="Symbol" w:hint="default"/>
+        <w:rFonts w:hint="default" w:ascii="Symbol" w:hAnsi="Symbol"/>
         <w:sz w:val="20"/>
       </w:rPr>
     </w:lvl>
@@ -1739,7 +2001,7 @@
         <w:ind w:left="1440" w:hanging="360"/>
       </w:pPr>
       <w:rPr>
-        <w:rFonts w:ascii="Courier New" w:hAnsi="Courier New" w:hint="default"/>
+        <w:rFonts w:hint="default" w:ascii="Courier New" w:hAnsi="Courier New"/>
         <w:sz w:val="20"/>
       </w:rPr>
     </w:lvl>
@@ -1755,7 +2017,7 @@
         <w:ind w:left="2160" w:hanging="360"/>
       </w:pPr>
       <w:rPr>
-        <w:rFonts w:ascii="Wingdings" w:hAnsi="Wingdings" w:hint="default"/>
+        <w:rFonts w:hint="default" w:ascii="Wingdings" w:hAnsi="Wingdings"/>
         <w:sz w:val="20"/>
       </w:rPr>
     </w:lvl>
@@ -1771,7 +2033,7 @@
         <w:ind w:left="2880" w:hanging="360"/>
       </w:pPr>
       <w:rPr>
-        <w:rFonts w:ascii="Wingdings" w:hAnsi="Wingdings" w:hint="default"/>
+        <w:rFonts w:hint="default" w:ascii="Wingdings" w:hAnsi="Wingdings"/>
         <w:sz w:val="20"/>
       </w:rPr>
     </w:lvl>
@@ -1787,7 +2049,7 @@
         <w:ind w:left="3600" w:hanging="360"/>
       </w:pPr>
       <w:rPr>
-        <w:rFonts w:ascii="Wingdings" w:hAnsi="Wingdings" w:hint="default"/>
+        <w:rFonts w:hint="default" w:ascii="Wingdings" w:hAnsi="Wingdings"/>
         <w:sz w:val="20"/>
       </w:rPr>
     </w:lvl>
@@ -1803,7 +2065,7 @@
         <w:ind w:left="4320" w:hanging="360"/>
       </w:pPr>
       <w:rPr>
-        <w:rFonts w:ascii="Wingdings" w:hAnsi="Wingdings" w:hint="default"/>
+        <w:rFonts w:hint="default" w:ascii="Wingdings" w:hAnsi="Wingdings"/>
         <w:sz w:val="20"/>
       </w:rPr>
     </w:lvl>
@@ -1819,7 +2081,7 @@
         <w:ind w:left="5040" w:hanging="360"/>
       </w:pPr>
       <w:rPr>
-        <w:rFonts w:ascii="Wingdings" w:hAnsi="Wingdings" w:hint="default"/>
+        <w:rFonts w:hint="default" w:ascii="Wingdings" w:hAnsi="Wingdings"/>
         <w:sz w:val="20"/>
       </w:rPr>
     </w:lvl>
@@ -1835,7 +2097,7 @@
         <w:ind w:left="5760" w:hanging="360"/>
       </w:pPr>
       <w:rPr>
-        <w:rFonts w:ascii="Wingdings" w:hAnsi="Wingdings" w:hint="default"/>
+        <w:rFonts w:hint="default" w:ascii="Wingdings" w:hAnsi="Wingdings"/>
         <w:sz w:val="20"/>
       </w:rPr>
     </w:lvl>
@@ -1851,7 +2113,7 @@
         <w:ind w:left="6480" w:hanging="360"/>
       </w:pPr>
       <w:rPr>
-        <w:rFonts w:ascii="Wingdings" w:hAnsi="Wingdings" w:hint="default"/>
+        <w:rFonts w:hint="default" w:ascii="Wingdings" w:hAnsi="Wingdings"/>
         <w:sz w:val="20"/>
       </w:rPr>
     </w:lvl>
@@ -1872,7 +2134,7 @@
         <w:ind w:left="720" w:hanging="360"/>
       </w:pPr>
       <w:rPr>
-        <w:rFonts w:ascii="Symbol" w:hAnsi="Symbol" w:hint="default"/>
+        <w:rFonts w:hint="default" w:ascii="Symbol" w:hAnsi="Symbol"/>
         <w:sz w:val="20"/>
       </w:rPr>
     </w:lvl>
@@ -1888,7 +2150,7 @@
         <w:ind w:left="1440" w:hanging="360"/>
       </w:pPr>
       <w:rPr>
-        <w:rFonts w:ascii="Courier New" w:hAnsi="Courier New" w:hint="default"/>
+        <w:rFonts w:hint="default" w:ascii="Courier New" w:hAnsi="Courier New"/>
         <w:sz w:val="20"/>
       </w:rPr>
     </w:lvl>
@@ -1904,7 +2166,7 @@
         <w:ind w:left="2160" w:hanging="360"/>
       </w:pPr>
       <w:rPr>
-        <w:rFonts w:ascii="Wingdings" w:hAnsi="Wingdings" w:hint="default"/>
+        <w:rFonts w:hint="default" w:ascii="Wingdings" w:hAnsi="Wingdings"/>
         <w:sz w:val="20"/>
       </w:rPr>
     </w:lvl>
@@ -1920,7 +2182,7 @@
         <w:ind w:left="2880" w:hanging="360"/>
       </w:pPr>
       <w:rPr>
-        <w:rFonts w:ascii="Wingdings" w:hAnsi="Wingdings" w:hint="default"/>
+        <w:rFonts w:hint="default" w:ascii="Wingdings" w:hAnsi="Wingdings"/>
         <w:sz w:val="20"/>
       </w:rPr>
     </w:lvl>
@@ -1936,7 +2198,7 @@
         <w:ind w:left="3600" w:hanging="360"/>
       </w:pPr>
       <w:rPr>
-        <w:rFonts w:ascii="Wingdings" w:hAnsi="Wingdings" w:hint="default"/>
+        <w:rFonts w:hint="default" w:ascii="Wingdings" w:hAnsi="Wingdings"/>
         <w:sz w:val="20"/>
       </w:rPr>
     </w:lvl>
@@ -1952,7 +2214,7 @@
         <w:ind w:left="4320" w:hanging="360"/>
       </w:pPr>
       <w:rPr>
-        <w:rFonts w:ascii="Wingdings" w:hAnsi="Wingdings" w:hint="default"/>
+        <w:rFonts w:hint="default" w:ascii="Wingdings" w:hAnsi="Wingdings"/>
         <w:sz w:val="20"/>
       </w:rPr>
     </w:lvl>
@@ -1968,7 +2230,7 @@
         <w:ind w:left="5040" w:hanging="360"/>
       </w:pPr>
       <w:rPr>
-        <w:rFonts w:ascii="Wingdings" w:hAnsi="Wingdings" w:hint="default"/>
+        <w:rFonts w:hint="default" w:ascii="Wingdings" w:hAnsi="Wingdings"/>
         <w:sz w:val="20"/>
       </w:rPr>
     </w:lvl>
@@ -1984,7 +2246,7 @@
         <w:ind w:left="5760" w:hanging="360"/>
       </w:pPr>
       <w:rPr>
-        <w:rFonts w:ascii="Wingdings" w:hAnsi="Wingdings" w:hint="default"/>
+        <w:rFonts w:hint="default" w:ascii="Wingdings" w:hAnsi="Wingdings"/>
         <w:sz w:val="20"/>
       </w:rPr>
     </w:lvl>
@@ -2000,7 +2262,7 @@
         <w:ind w:left="6480" w:hanging="360"/>
       </w:pPr>
       <w:rPr>
-        <w:rFonts w:ascii="Wingdings" w:hAnsi="Wingdings" w:hint="default"/>
+        <w:rFonts w:hint="default" w:ascii="Wingdings" w:hAnsi="Wingdings"/>
         <w:sz w:val="20"/>
       </w:rPr>
     </w:lvl>
@@ -2021,7 +2283,7 @@
         <w:ind w:left="720" w:hanging="360"/>
       </w:pPr>
       <w:rPr>
-        <w:rFonts w:ascii="Symbol" w:hAnsi="Symbol" w:hint="default"/>
+        <w:rFonts w:hint="default" w:ascii="Symbol" w:hAnsi="Symbol"/>
         <w:sz w:val="20"/>
       </w:rPr>
     </w:lvl>
@@ -2037,7 +2299,7 @@
         <w:ind w:left="1440" w:hanging="360"/>
       </w:pPr>
       <w:rPr>
-        <w:rFonts w:ascii="Courier New" w:hAnsi="Courier New" w:hint="default"/>
+        <w:rFonts w:hint="default" w:ascii="Courier New" w:hAnsi="Courier New"/>
         <w:sz w:val="20"/>
       </w:rPr>
     </w:lvl>
@@ -2053,7 +2315,7 @@
         <w:ind w:left="2160" w:hanging="360"/>
       </w:pPr>
       <w:rPr>
-        <w:rFonts w:ascii="Wingdings" w:hAnsi="Wingdings" w:hint="default"/>
+        <w:rFonts w:hint="default" w:ascii="Wingdings" w:hAnsi="Wingdings"/>
         <w:sz w:val="20"/>
       </w:rPr>
     </w:lvl>
@@ -2069,7 +2331,7 @@
         <w:ind w:left="2880" w:hanging="360"/>
       </w:pPr>
       <w:rPr>
-        <w:rFonts w:ascii="Wingdings" w:hAnsi="Wingdings" w:hint="default"/>
+        <w:rFonts w:hint="default" w:ascii="Wingdings" w:hAnsi="Wingdings"/>
         <w:sz w:val="20"/>
       </w:rPr>
     </w:lvl>
@@ -2085,7 +2347,7 @@
         <w:ind w:left="3600" w:hanging="360"/>
       </w:pPr>
       <w:rPr>
-        <w:rFonts w:ascii="Wingdings" w:hAnsi="Wingdings" w:hint="default"/>
+        <w:rFonts w:hint="default" w:ascii="Wingdings" w:hAnsi="Wingdings"/>
         <w:sz w:val="20"/>
       </w:rPr>
     </w:lvl>
@@ -2101,7 +2363,7 @@
         <w:ind w:left="4320" w:hanging="360"/>
       </w:pPr>
       <w:rPr>
-        <w:rFonts w:ascii="Wingdings" w:hAnsi="Wingdings" w:hint="default"/>
+        <w:rFonts w:hint="default" w:ascii="Wingdings" w:hAnsi="Wingdings"/>
         <w:sz w:val="20"/>
       </w:rPr>
     </w:lvl>
@@ -2117,7 +2379,7 @@
         <w:ind w:left="5040" w:hanging="360"/>
       </w:pPr>
       <w:rPr>
-        <w:rFonts w:ascii="Wingdings" w:hAnsi="Wingdings" w:hint="default"/>
+        <w:rFonts w:hint="default" w:ascii="Wingdings" w:hAnsi="Wingdings"/>
         <w:sz w:val="20"/>
       </w:rPr>
     </w:lvl>
@@ -2133,7 +2395,7 @@
         <w:ind w:left="5760" w:hanging="360"/>
       </w:pPr>
       <w:rPr>
-        <w:rFonts w:ascii="Wingdings" w:hAnsi="Wingdings" w:hint="default"/>
+        <w:rFonts w:hint="default" w:ascii="Wingdings" w:hAnsi="Wingdings"/>
         <w:sz w:val="20"/>
       </w:rPr>
     </w:lvl>
@@ -2149,7 +2411,7 @@
         <w:ind w:left="6480" w:hanging="360"/>
       </w:pPr>
       <w:rPr>
-        <w:rFonts w:ascii="Wingdings" w:hAnsi="Wingdings" w:hint="default"/>
+        <w:rFonts w:hint="default" w:ascii="Wingdings" w:hAnsi="Wingdings"/>
         <w:sz w:val="20"/>
       </w:rPr>
     </w:lvl>
@@ -2170,7 +2432,7 @@
         <w:ind w:left="720" w:hanging="360"/>
       </w:pPr>
       <w:rPr>
-        <w:rFonts w:ascii="Symbol" w:hAnsi="Symbol" w:hint="default"/>
+        <w:rFonts w:hint="default" w:ascii="Symbol" w:hAnsi="Symbol"/>
         <w:sz w:val="20"/>
       </w:rPr>
     </w:lvl>
@@ -2186,7 +2448,7 @@
         <w:ind w:left="1440" w:hanging="360"/>
       </w:pPr>
       <w:rPr>
-        <w:rFonts w:ascii="Courier New" w:hAnsi="Courier New" w:hint="default"/>
+        <w:rFonts w:hint="default" w:ascii="Courier New" w:hAnsi="Courier New"/>
         <w:sz w:val="20"/>
       </w:rPr>
     </w:lvl>
@@ -2202,7 +2464,7 @@
         <w:ind w:left="2160" w:hanging="360"/>
       </w:pPr>
       <w:rPr>
-        <w:rFonts w:ascii="Wingdings" w:hAnsi="Wingdings" w:hint="default"/>
+        <w:rFonts w:hint="default" w:ascii="Wingdings" w:hAnsi="Wingdings"/>
         <w:sz w:val="20"/>
       </w:rPr>
     </w:lvl>
@@ -2218,7 +2480,7 @@
         <w:ind w:left="2880" w:hanging="360"/>
       </w:pPr>
       <w:rPr>
-        <w:rFonts w:ascii="Wingdings" w:hAnsi="Wingdings" w:hint="default"/>
+        <w:rFonts w:hint="default" w:ascii="Wingdings" w:hAnsi="Wingdings"/>
         <w:sz w:val="20"/>
       </w:rPr>
     </w:lvl>
@@ -2234,7 +2496,7 @@
         <w:ind w:left="3600" w:hanging="360"/>
       </w:pPr>
       <w:rPr>
-        <w:rFonts w:ascii="Wingdings" w:hAnsi="Wingdings" w:hint="default"/>
+        <w:rFonts w:hint="default" w:ascii="Wingdings" w:hAnsi="Wingdings"/>
         <w:sz w:val="20"/>
       </w:rPr>
     </w:lvl>
@@ -2250,7 +2512,7 @@
         <w:ind w:left="4320" w:hanging="360"/>
       </w:pPr>
       <w:rPr>
-        <w:rFonts w:ascii="Wingdings" w:hAnsi="Wingdings" w:hint="default"/>
+        <w:rFonts w:hint="default" w:ascii="Wingdings" w:hAnsi="Wingdings"/>
         <w:sz w:val="20"/>
       </w:rPr>
     </w:lvl>
@@ -2266,7 +2528,7 @@
         <w:ind w:left="5040" w:hanging="360"/>
       </w:pPr>
       <w:rPr>
-        <w:rFonts w:ascii="Wingdings" w:hAnsi="Wingdings" w:hint="default"/>
+        <w:rFonts w:hint="default" w:ascii="Wingdings" w:hAnsi="Wingdings"/>
         <w:sz w:val="20"/>
       </w:rPr>
     </w:lvl>
@@ -2282,7 +2544,7 @@
         <w:ind w:left="5760" w:hanging="360"/>
       </w:pPr>
       <w:rPr>
-        <w:rFonts w:ascii="Wingdings" w:hAnsi="Wingdings" w:hint="default"/>
+        <w:rFonts w:hint="default" w:ascii="Wingdings" w:hAnsi="Wingdings"/>
         <w:sz w:val="20"/>
       </w:rPr>
     </w:lvl>
@@ -2298,7 +2560,7 @@
         <w:ind w:left="6480" w:hanging="360"/>
       </w:pPr>
       <w:rPr>
-        <w:rFonts w:ascii="Wingdings" w:hAnsi="Wingdings" w:hint="default"/>
+        <w:rFonts w:hint="default" w:ascii="Wingdings" w:hAnsi="Wingdings"/>
         <w:sz w:val="20"/>
       </w:rPr>
     </w:lvl>
@@ -2316,7 +2578,7 @@
         <w:ind w:left="1080" w:hanging="360"/>
       </w:pPr>
       <w:rPr>
-        <w:rFonts w:ascii="Aptos" w:hAnsi="Aptos" w:hint="default"/>
+        <w:rFonts w:hint="default" w:ascii="Aptos" w:hAnsi="Aptos"/>
       </w:rPr>
     </w:lvl>
     <w:lvl w:ilvl="1" w:tplc="859E741A">
@@ -2328,7 +2590,7 @@
         <w:ind w:left="1800" w:hanging="360"/>
       </w:pPr>
       <w:rPr>
-        <w:rFonts w:ascii="Courier New" w:hAnsi="Courier New" w:hint="default"/>
+        <w:rFonts w:hint="default" w:ascii="Courier New" w:hAnsi="Courier New"/>
       </w:rPr>
     </w:lvl>
     <w:lvl w:ilvl="2" w:tplc="ABF2D9F2">
@@ -2340,7 +2602,7 @@
         <w:ind w:left="2520" w:hanging="360"/>
       </w:pPr>
       <w:rPr>
-        <w:rFonts w:ascii="Wingdings" w:hAnsi="Wingdings" w:hint="default"/>
+        <w:rFonts w:hint="default" w:ascii="Wingdings" w:hAnsi="Wingdings"/>
       </w:rPr>
     </w:lvl>
     <w:lvl w:ilvl="3" w:tplc="C9287C3A">
@@ -2352,7 +2614,7 @@
         <w:ind w:left="3240" w:hanging="360"/>
       </w:pPr>
       <w:rPr>
-        <w:rFonts w:ascii="Symbol" w:hAnsi="Symbol" w:hint="default"/>
+        <w:rFonts w:hint="default" w:ascii="Symbol" w:hAnsi="Symbol"/>
       </w:rPr>
     </w:lvl>
     <w:lvl w:ilvl="4" w:tplc="554A55FE">
@@ -2364,7 +2626,7 @@
         <w:ind w:left="3960" w:hanging="360"/>
       </w:pPr>
       <w:rPr>
-        <w:rFonts w:ascii="Courier New" w:hAnsi="Courier New" w:hint="default"/>
+        <w:rFonts w:hint="default" w:ascii="Courier New" w:hAnsi="Courier New"/>
       </w:rPr>
     </w:lvl>
     <w:lvl w:ilvl="5" w:tplc="78E45588">
@@ -2376,7 +2638,7 @@
         <w:ind w:left="4680" w:hanging="360"/>
       </w:pPr>
       <w:rPr>
-        <w:rFonts w:ascii="Wingdings" w:hAnsi="Wingdings" w:hint="default"/>
+        <w:rFonts w:hint="default" w:ascii="Wingdings" w:hAnsi="Wingdings"/>
       </w:rPr>
     </w:lvl>
     <w:lvl w:ilvl="6" w:tplc="94DC2BC2">
@@ -2388,7 +2650,7 @@
         <w:ind w:left="5400" w:hanging="360"/>
       </w:pPr>
       <w:rPr>
-        <w:rFonts w:ascii="Symbol" w:hAnsi="Symbol" w:hint="default"/>
+        <w:rFonts w:hint="default" w:ascii="Symbol" w:hAnsi="Symbol"/>
       </w:rPr>
     </w:lvl>
     <w:lvl w:ilvl="7" w:tplc="FEBE7A52">
@@ -2400,7 +2662,7 @@
         <w:ind w:left="6120" w:hanging="360"/>
       </w:pPr>
       <w:rPr>
-        <w:rFonts w:ascii="Courier New" w:hAnsi="Courier New" w:hint="default"/>
+        <w:rFonts w:hint="default" w:ascii="Courier New" w:hAnsi="Courier New"/>
       </w:rPr>
     </w:lvl>
     <w:lvl w:ilvl="8" w:tplc="3E7811F2">
@@ -2412,7 +2674,7 @@
         <w:ind w:left="6840" w:hanging="360"/>
       </w:pPr>
       <w:rPr>
-        <w:rFonts w:ascii="Wingdings" w:hAnsi="Wingdings" w:hint="default"/>
+        <w:rFonts w:hint="default" w:ascii="Wingdings" w:hAnsi="Wingdings"/>
       </w:rPr>
     </w:lvl>
   </w:abstractNum>
@@ -2432,7 +2694,7 @@
         <w:ind w:left="720" w:hanging="360"/>
       </w:pPr>
       <w:rPr>
-        <w:rFonts w:ascii="Symbol" w:hAnsi="Symbol" w:hint="default"/>
+        <w:rFonts w:hint="default" w:ascii="Symbol" w:hAnsi="Symbol"/>
         <w:sz w:val="20"/>
       </w:rPr>
     </w:lvl>
@@ -2448,7 +2710,7 @@
         <w:ind w:left="1440" w:hanging="360"/>
       </w:pPr>
       <w:rPr>
-        <w:rFonts w:ascii="Courier New" w:hAnsi="Courier New" w:hint="default"/>
+        <w:rFonts w:hint="default" w:ascii="Courier New" w:hAnsi="Courier New"/>
         <w:sz w:val="20"/>
       </w:rPr>
     </w:lvl>
@@ -2464,7 +2726,7 @@
         <w:ind w:left="2160" w:hanging="360"/>
       </w:pPr>
       <w:rPr>
-        <w:rFonts w:ascii="Wingdings" w:hAnsi="Wingdings" w:hint="default"/>
+        <w:rFonts w:hint="default" w:ascii="Wingdings" w:hAnsi="Wingdings"/>
         <w:sz w:val="20"/>
       </w:rPr>
     </w:lvl>
@@ -2480,7 +2742,7 @@
         <w:ind w:left="2880" w:hanging="360"/>
       </w:pPr>
       <w:rPr>
-        <w:rFonts w:ascii="Wingdings" w:hAnsi="Wingdings" w:hint="default"/>
+        <w:rFonts w:hint="default" w:ascii="Wingdings" w:hAnsi="Wingdings"/>
         <w:sz w:val="20"/>
       </w:rPr>
     </w:lvl>
@@ -2496,7 +2758,7 @@
         <w:ind w:left="3600" w:hanging="360"/>
       </w:pPr>
       <w:rPr>
-        <w:rFonts w:ascii="Wingdings" w:hAnsi="Wingdings" w:hint="default"/>
+        <w:rFonts w:hint="default" w:ascii="Wingdings" w:hAnsi="Wingdings"/>
         <w:sz w:val="20"/>
       </w:rPr>
     </w:lvl>
@@ -2512,7 +2774,7 @@
         <w:ind w:left="4320" w:hanging="360"/>
       </w:pPr>
       <w:rPr>
-        <w:rFonts w:ascii="Wingdings" w:hAnsi="Wingdings" w:hint="default"/>
+        <w:rFonts w:hint="default" w:ascii="Wingdings" w:hAnsi="Wingdings"/>
         <w:sz w:val="20"/>
       </w:rPr>
     </w:lvl>
@@ -2528,7 +2790,7 @@
         <w:ind w:left="5040" w:hanging="360"/>
       </w:pPr>
       <w:rPr>
-        <w:rFonts w:ascii="Wingdings" w:hAnsi="Wingdings" w:hint="default"/>
+        <w:rFonts w:hint="default" w:ascii="Wingdings" w:hAnsi="Wingdings"/>
         <w:sz w:val="20"/>
       </w:rPr>
     </w:lvl>
@@ -2544,7 +2806,7 @@
         <w:ind w:left="5760" w:hanging="360"/>
       </w:pPr>
       <w:rPr>
-        <w:rFonts w:ascii="Wingdings" w:hAnsi="Wingdings" w:hint="default"/>
+        <w:rFonts w:hint="default" w:ascii="Wingdings" w:hAnsi="Wingdings"/>
         <w:sz w:val="20"/>
       </w:rPr>
     </w:lvl>
@@ -2560,7 +2822,7 @@
         <w:ind w:left="6480" w:hanging="360"/>
       </w:pPr>
       <w:rPr>
-        <w:rFonts w:ascii="Wingdings" w:hAnsi="Wingdings" w:hint="default"/>
+        <w:rFonts w:hint="default" w:ascii="Wingdings" w:hAnsi="Wingdings"/>
         <w:sz w:val="20"/>
       </w:rPr>
     </w:lvl>
@@ -2581,7 +2843,7 @@
         <w:ind w:left="720" w:hanging="360"/>
       </w:pPr>
       <w:rPr>
-        <w:rFonts w:ascii="Symbol" w:hAnsi="Symbol" w:hint="default"/>
+        <w:rFonts w:hint="default" w:ascii="Symbol" w:hAnsi="Symbol"/>
         <w:sz w:val="20"/>
       </w:rPr>
     </w:lvl>
@@ -2597,7 +2859,7 @@
         <w:ind w:left="1440" w:hanging="360"/>
       </w:pPr>
       <w:rPr>
-        <w:rFonts w:ascii="Courier New" w:hAnsi="Courier New" w:hint="default"/>
+        <w:rFonts w:hint="default" w:ascii="Courier New" w:hAnsi="Courier New"/>
         <w:sz w:val="20"/>
       </w:rPr>
     </w:lvl>
@@ -2613,7 +2875,7 @@
         <w:ind w:left="2160" w:hanging="360"/>
       </w:pPr>
       <w:rPr>
-        <w:rFonts w:ascii="Wingdings" w:hAnsi="Wingdings" w:hint="default"/>
+        <w:rFonts w:hint="default" w:ascii="Wingdings" w:hAnsi="Wingdings"/>
         <w:sz w:val="20"/>
       </w:rPr>
     </w:lvl>
@@ -2629,7 +2891,7 @@
         <w:ind w:left="2880" w:hanging="360"/>
       </w:pPr>
       <w:rPr>
-        <w:rFonts w:ascii="Wingdings" w:hAnsi="Wingdings" w:hint="default"/>
+        <w:rFonts w:hint="default" w:ascii="Wingdings" w:hAnsi="Wingdings"/>
         <w:sz w:val="20"/>
       </w:rPr>
     </w:lvl>
@@ -2645,7 +2907,7 @@
         <w:ind w:left="3600" w:hanging="360"/>
       </w:pPr>
       <w:rPr>
-        <w:rFonts w:ascii="Wingdings" w:hAnsi="Wingdings" w:hint="default"/>
+        <w:rFonts w:hint="default" w:ascii="Wingdings" w:hAnsi="Wingdings"/>
         <w:sz w:val="20"/>
       </w:rPr>
     </w:lvl>
@@ -2661,7 +2923,7 @@
         <w:ind w:left="4320" w:hanging="360"/>
       </w:pPr>
       <w:rPr>
-        <w:rFonts w:ascii="Wingdings" w:hAnsi="Wingdings" w:hint="default"/>
+        <w:rFonts w:hint="default" w:ascii="Wingdings" w:hAnsi="Wingdings"/>
         <w:sz w:val="20"/>
       </w:rPr>
     </w:lvl>
@@ -2677,7 +2939,7 @@
         <w:ind w:left="5040" w:hanging="360"/>
       </w:pPr>
       <w:rPr>
-        <w:rFonts w:ascii="Wingdings" w:hAnsi="Wingdings" w:hint="default"/>
+        <w:rFonts w:hint="default" w:ascii="Wingdings" w:hAnsi="Wingdings"/>
         <w:sz w:val="20"/>
       </w:rPr>
     </w:lvl>
@@ -2693,7 +2955,7 @@
         <w:ind w:left="5760" w:hanging="360"/>
       </w:pPr>
       <w:rPr>
-        <w:rFonts w:ascii="Wingdings" w:hAnsi="Wingdings" w:hint="default"/>
+        <w:rFonts w:hint="default" w:ascii="Wingdings" w:hAnsi="Wingdings"/>
         <w:sz w:val="20"/>
       </w:rPr>
     </w:lvl>
@@ -2709,7 +2971,7 @@
         <w:ind w:left="6480" w:hanging="360"/>
       </w:pPr>
       <w:rPr>
-        <w:rFonts w:ascii="Wingdings" w:hAnsi="Wingdings" w:hint="default"/>
+        <w:rFonts w:hint="default" w:ascii="Wingdings" w:hAnsi="Wingdings"/>
         <w:sz w:val="20"/>
       </w:rPr>
     </w:lvl>
@@ -2730,7 +2992,7 @@
         <w:ind w:left="720" w:hanging="360"/>
       </w:pPr>
       <w:rPr>
-        <w:rFonts w:ascii="Symbol" w:hAnsi="Symbol" w:hint="default"/>
+        <w:rFonts w:hint="default" w:ascii="Symbol" w:hAnsi="Symbol"/>
         <w:sz w:val="20"/>
       </w:rPr>
     </w:lvl>
@@ -2746,7 +3008,7 @@
         <w:ind w:left="1440" w:hanging="360"/>
       </w:pPr>
       <w:rPr>
-        <w:rFonts w:ascii="Courier New" w:hAnsi="Courier New" w:hint="default"/>
+        <w:rFonts w:hint="default" w:ascii="Courier New" w:hAnsi="Courier New"/>
         <w:sz w:val="20"/>
       </w:rPr>
     </w:lvl>
@@ -2762,7 +3024,7 @@
         <w:ind w:left="2160" w:hanging="360"/>
       </w:pPr>
       <w:rPr>
-        <w:rFonts w:ascii="Wingdings" w:hAnsi="Wingdings" w:hint="default"/>
+        <w:rFonts w:hint="default" w:ascii="Wingdings" w:hAnsi="Wingdings"/>
         <w:sz w:val="20"/>
       </w:rPr>
     </w:lvl>
@@ -2778,7 +3040,7 @@
         <w:ind w:left="2880" w:hanging="360"/>
       </w:pPr>
       <w:rPr>
-        <w:rFonts w:ascii="Wingdings" w:hAnsi="Wingdings" w:hint="default"/>
+        <w:rFonts w:hint="default" w:ascii="Wingdings" w:hAnsi="Wingdings"/>
         <w:sz w:val="20"/>
       </w:rPr>
     </w:lvl>
@@ -2794,7 +3056,7 @@
         <w:ind w:left="3600" w:hanging="360"/>
       </w:pPr>
       <w:rPr>
-        <w:rFonts w:ascii="Wingdings" w:hAnsi="Wingdings" w:hint="default"/>
+        <w:rFonts w:hint="default" w:ascii="Wingdings" w:hAnsi="Wingdings"/>
         <w:sz w:val="20"/>
       </w:rPr>
     </w:lvl>
@@ -2810,7 +3072,7 @@
         <w:ind w:left="4320" w:hanging="360"/>
       </w:pPr>
       <w:rPr>
-        <w:rFonts w:ascii="Wingdings" w:hAnsi="Wingdings" w:hint="default"/>
+        <w:rFonts w:hint="default" w:ascii="Wingdings" w:hAnsi="Wingdings"/>
         <w:sz w:val="20"/>
       </w:rPr>
     </w:lvl>
@@ -2826,7 +3088,7 @@
         <w:ind w:left="5040" w:hanging="360"/>
       </w:pPr>
       <w:rPr>
-        <w:rFonts w:ascii="Wingdings" w:hAnsi="Wingdings" w:hint="default"/>
+        <w:rFonts w:hint="default" w:ascii="Wingdings" w:hAnsi="Wingdings"/>
         <w:sz w:val="20"/>
       </w:rPr>
     </w:lvl>
@@ -2842,7 +3104,7 @@
         <w:ind w:left="5760" w:hanging="360"/>
       </w:pPr>
       <w:rPr>
-        <w:rFonts w:ascii="Wingdings" w:hAnsi="Wingdings" w:hint="default"/>
+        <w:rFonts w:hint="default" w:ascii="Wingdings" w:hAnsi="Wingdings"/>
         <w:sz w:val="20"/>
       </w:rPr>
     </w:lvl>
@@ -2858,7 +3120,7 @@
         <w:ind w:left="6480" w:hanging="360"/>
       </w:pPr>
       <w:rPr>
-        <w:rFonts w:ascii="Wingdings" w:hAnsi="Wingdings" w:hint="default"/>
+        <w:rFonts w:hint="default" w:ascii="Wingdings" w:hAnsi="Wingdings"/>
         <w:sz w:val="20"/>
       </w:rPr>
     </w:lvl>
@@ -2879,7 +3141,7 @@
         <w:ind w:left="720" w:hanging="360"/>
       </w:pPr>
       <w:rPr>
-        <w:rFonts w:ascii="Symbol" w:hAnsi="Symbol" w:hint="default"/>
+        <w:rFonts w:hint="default" w:ascii="Symbol" w:hAnsi="Symbol"/>
         <w:sz w:val="20"/>
       </w:rPr>
     </w:lvl>
@@ -2895,7 +3157,7 @@
         <w:ind w:left="1440" w:hanging="360"/>
       </w:pPr>
       <w:rPr>
-        <w:rFonts w:ascii="Courier New" w:hAnsi="Courier New" w:hint="default"/>
+        <w:rFonts w:hint="default" w:ascii="Courier New" w:hAnsi="Courier New"/>
         <w:sz w:val="20"/>
       </w:rPr>
     </w:lvl>
@@ -2911,7 +3173,7 @@
         <w:ind w:left="2160" w:hanging="360"/>
       </w:pPr>
       <w:rPr>
-        <w:rFonts w:ascii="Wingdings" w:hAnsi="Wingdings" w:hint="default"/>
+        <w:rFonts w:hint="default" w:ascii="Wingdings" w:hAnsi="Wingdings"/>
         <w:sz w:val="20"/>
       </w:rPr>
     </w:lvl>
@@ -2927,7 +3189,7 @@
         <w:ind w:left="2880" w:hanging="360"/>
       </w:pPr>
       <w:rPr>
-        <w:rFonts w:ascii="Wingdings" w:hAnsi="Wingdings" w:hint="default"/>
+        <w:rFonts w:hint="default" w:ascii="Wingdings" w:hAnsi="Wingdings"/>
         <w:sz w:val="20"/>
       </w:rPr>
     </w:lvl>
@@ -2943,7 +3205,7 @@
         <w:ind w:left="3600" w:hanging="360"/>
       </w:pPr>
       <w:rPr>
-        <w:rFonts w:ascii="Wingdings" w:hAnsi="Wingdings" w:hint="default"/>
+        <w:rFonts w:hint="default" w:ascii="Wingdings" w:hAnsi="Wingdings"/>
         <w:sz w:val="20"/>
       </w:rPr>
     </w:lvl>
@@ -2959,7 +3221,7 @@
         <w:ind w:left="4320" w:hanging="360"/>
       </w:pPr>
       <w:rPr>
-        <w:rFonts w:ascii="Wingdings" w:hAnsi="Wingdings" w:hint="default"/>
+        <w:rFonts w:hint="default" w:ascii="Wingdings" w:hAnsi="Wingdings"/>
         <w:sz w:val="20"/>
       </w:rPr>
     </w:lvl>
@@ -2975,7 +3237,7 @@
         <w:ind w:left="5040" w:hanging="360"/>
       </w:pPr>
       <w:rPr>
-        <w:rFonts w:ascii="Wingdings" w:hAnsi="Wingdings" w:hint="default"/>
+        <w:rFonts w:hint="default" w:ascii="Wingdings" w:hAnsi="Wingdings"/>
         <w:sz w:val="20"/>
       </w:rPr>
     </w:lvl>
@@ -2991,7 +3253,7 @@
         <w:ind w:left="5760" w:hanging="360"/>
       </w:pPr>
       <w:rPr>
-        <w:rFonts w:ascii="Wingdings" w:hAnsi="Wingdings" w:hint="default"/>
+        <w:rFonts w:hint="default" w:ascii="Wingdings" w:hAnsi="Wingdings"/>
         <w:sz w:val="20"/>
       </w:rPr>
     </w:lvl>
@@ -3007,7 +3269,7 @@
         <w:ind w:left="6480" w:hanging="360"/>
       </w:pPr>
       <w:rPr>
-        <w:rFonts w:ascii="Wingdings" w:hAnsi="Wingdings" w:hint="default"/>
+        <w:rFonts w:hint="default" w:ascii="Wingdings" w:hAnsi="Wingdings"/>
         <w:sz w:val="20"/>
       </w:rPr>
     </w:lvl>
@@ -3025,7 +3287,7 @@
         <w:ind w:left="1080" w:hanging="360"/>
       </w:pPr>
       <w:rPr>
-        <w:rFonts w:ascii="Symbol" w:hAnsi="Symbol" w:hint="default"/>
+        <w:rFonts w:hint="default" w:ascii="Symbol" w:hAnsi="Symbol"/>
       </w:rPr>
     </w:lvl>
     <w:lvl w:ilvl="1" w:tplc="2D326472">
@@ -3037,7 +3299,7 @@
         <w:ind w:left="1800" w:hanging="360"/>
       </w:pPr>
       <w:rPr>
-        <w:rFonts w:ascii="Courier New" w:hAnsi="Courier New" w:hint="default"/>
+        <w:rFonts w:hint="default" w:ascii="Courier New" w:hAnsi="Courier New"/>
       </w:rPr>
     </w:lvl>
     <w:lvl w:ilvl="2" w:tplc="0A34C12E">
@@ -3049,7 +3311,7 @@
         <w:ind w:left="2520" w:hanging="360"/>
       </w:pPr>
       <w:rPr>
-        <w:rFonts w:ascii="Wingdings" w:hAnsi="Wingdings" w:hint="default"/>
+        <w:rFonts w:hint="default" w:ascii="Wingdings" w:hAnsi="Wingdings"/>
       </w:rPr>
     </w:lvl>
     <w:lvl w:ilvl="3" w:tplc="B8A06A8C">
@@ -3061,7 +3323,7 @@
         <w:ind w:left="3240" w:hanging="360"/>
       </w:pPr>
       <w:rPr>
-        <w:rFonts w:ascii="Symbol" w:hAnsi="Symbol" w:hint="default"/>
+        <w:rFonts w:hint="default" w:ascii="Symbol" w:hAnsi="Symbol"/>
       </w:rPr>
     </w:lvl>
     <w:lvl w:ilvl="4" w:tplc="1CA65276">
@@ -3073,7 +3335,7 @@
         <w:ind w:left="3960" w:hanging="360"/>
       </w:pPr>
       <w:rPr>
-        <w:rFonts w:ascii="Courier New" w:hAnsi="Courier New" w:hint="default"/>
+        <w:rFonts w:hint="default" w:ascii="Courier New" w:hAnsi="Courier New"/>
       </w:rPr>
     </w:lvl>
     <w:lvl w:ilvl="5" w:tplc="E780D95A">
@@ -3085,7 +3347,7 @@
         <w:ind w:left="4680" w:hanging="360"/>
       </w:pPr>
       <w:rPr>
-        <w:rFonts w:ascii="Wingdings" w:hAnsi="Wingdings" w:hint="default"/>
+        <w:rFonts w:hint="default" w:ascii="Wingdings" w:hAnsi="Wingdings"/>
       </w:rPr>
     </w:lvl>
     <w:lvl w:ilvl="6" w:tplc="0B20501A">
@@ -3097,7 +3359,7 @@
         <w:ind w:left="5400" w:hanging="360"/>
       </w:pPr>
       <w:rPr>
-        <w:rFonts w:ascii="Symbol" w:hAnsi="Symbol" w:hint="default"/>
+        <w:rFonts w:hint="default" w:ascii="Symbol" w:hAnsi="Symbol"/>
       </w:rPr>
     </w:lvl>
     <w:lvl w:ilvl="7" w:tplc="6C78971E">
@@ -3109,7 +3371,7 @@
         <w:ind w:left="6120" w:hanging="360"/>
       </w:pPr>
       <w:rPr>
-        <w:rFonts w:ascii="Courier New" w:hAnsi="Courier New" w:hint="default"/>
+        <w:rFonts w:hint="default" w:ascii="Courier New" w:hAnsi="Courier New"/>
       </w:rPr>
     </w:lvl>
     <w:lvl w:ilvl="8" w:tplc="CC36CC00">
@@ -3121,7 +3383,7 @@
         <w:ind w:left="6840" w:hanging="360"/>
       </w:pPr>
       <w:rPr>
-        <w:rFonts w:ascii="Wingdings" w:hAnsi="Wingdings" w:hint="default"/>
+        <w:rFonts w:hint="default" w:ascii="Wingdings" w:hAnsi="Wingdings"/>
       </w:rPr>
     </w:lvl>
   </w:abstractNum>
@@ -3141,7 +3403,7 @@
         <w:ind w:left="720" w:hanging="360"/>
       </w:pPr>
       <w:rPr>
-        <w:rFonts w:ascii="Symbol" w:hAnsi="Symbol" w:hint="default"/>
+        <w:rFonts w:hint="default" w:ascii="Symbol" w:hAnsi="Symbol"/>
         <w:sz w:val="20"/>
       </w:rPr>
     </w:lvl>
@@ -3157,7 +3419,7 @@
         <w:ind w:left="1440" w:hanging="360"/>
       </w:pPr>
       <w:rPr>
-        <w:rFonts w:ascii="Courier New" w:hAnsi="Courier New" w:hint="default"/>
+        <w:rFonts w:hint="default" w:ascii="Courier New" w:hAnsi="Courier New"/>
         <w:sz w:val="20"/>
       </w:rPr>
     </w:lvl>
@@ -3173,7 +3435,7 @@
         <w:ind w:left="2160" w:hanging="360"/>
       </w:pPr>
       <w:rPr>
-        <w:rFonts w:ascii="Wingdings" w:hAnsi="Wingdings" w:hint="default"/>
+        <w:rFonts w:hint="default" w:ascii="Wingdings" w:hAnsi="Wingdings"/>
         <w:sz w:val="20"/>
       </w:rPr>
     </w:lvl>
@@ -3189,7 +3451,7 @@
         <w:ind w:left="2880" w:hanging="360"/>
       </w:pPr>
       <w:rPr>
-        <w:rFonts w:ascii="Wingdings" w:hAnsi="Wingdings" w:hint="default"/>
+        <w:rFonts w:hint="default" w:ascii="Wingdings" w:hAnsi="Wingdings"/>
         <w:sz w:val="20"/>
       </w:rPr>
     </w:lvl>
@@ -3205,7 +3467,7 @@
         <w:ind w:left="3600" w:hanging="360"/>
       </w:pPr>
       <w:rPr>
-        <w:rFonts w:ascii="Wingdings" w:hAnsi="Wingdings" w:hint="default"/>
+        <w:rFonts w:hint="default" w:ascii="Wingdings" w:hAnsi="Wingdings"/>
         <w:sz w:val="20"/>
       </w:rPr>
     </w:lvl>
@@ -3221,7 +3483,7 @@
         <w:ind w:left="4320" w:hanging="360"/>
       </w:pPr>
       <w:rPr>
-        <w:rFonts w:ascii="Wingdings" w:hAnsi="Wingdings" w:hint="default"/>
+        <w:rFonts w:hint="default" w:ascii="Wingdings" w:hAnsi="Wingdings"/>
         <w:sz w:val="20"/>
       </w:rPr>
     </w:lvl>
@@ -3237,7 +3499,7 @@
         <w:ind w:left="5040" w:hanging="360"/>
       </w:pPr>
       <w:rPr>
-        <w:rFonts w:ascii="Wingdings" w:hAnsi="Wingdings" w:hint="default"/>
+        <w:rFonts w:hint="default" w:ascii="Wingdings" w:hAnsi="Wingdings"/>
         <w:sz w:val="20"/>
       </w:rPr>
     </w:lvl>
@@ -3253,7 +3515,7 @@
         <w:ind w:left="5760" w:hanging="360"/>
       </w:pPr>
       <w:rPr>
-        <w:rFonts w:ascii="Wingdings" w:hAnsi="Wingdings" w:hint="default"/>
+        <w:rFonts w:hint="default" w:ascii="Wingdings" w:hAnsi="Wingdings"/>
         <w:sz w:val="20"/>
       </w:rPr>
     </w:lvl>
@@ -3269,7 +3531,7 @@
         <w:ind w:left="6480" w:hanging="360"/>
       </w:pPr>
       <w:rPr>
-        <w:rFonts w:ascii="Wingdings" w:hAnsi="Wingdings" w:hint="default"/>
+        <w:rFonts w:hint="default" w:ascii="Wingdings" w:hAnsi="Wingdings"/>
         <w:sz w:val="20"/>
       </w:rPr>
     </w:lvl>
@@ -3290,7 +3552,7 @@
         <w:ind w:left="720" w:hanging="360"/>
       </w:pPr>
       <w:rPr>
-        <w:rFonts w:ascii="Symbol" w:hAnsi="Symbol" w:hint="default"/>
+        <w:rFonts w:hint="default" w:ascii="Symbol" w:hAnsi="Symbol"/>
         <w:sz w:val="20"/>
       </w:rPr>
     </w:lvl>
@@ -3306,7 +3568,7 @@
         <w:ind w:left="1440" w:hanging="360"/>
       </w:pPr>
       <w:rPr>
-        <w:rFonts w:ascii="Courier New" w:hAnsi="Courier New" w:hint="default"/>
+        <w:rFonts w:hint="default" w:ascii="Courier New" w:hAnsi="Courier New"/>
         <w:sz w:val="20"/>
       </w:rPr>
     </w:lvl>
@@ -3322,7 +3584,7 @@
         <w:ind w:left="2160" w:hanging="360"/>
       </w:pPr>
       <w:rPr>
-        <w:rFonts w:ascii="Wingdings" w:hAnsi="Wingdings" w:hint="default"/>
+        <w:rFonts w:hint="default" w:ascii="Wingdings" w:hAnsi="Wingdings"/>
         <w:sz w:val="20"/>
       </w:rPr>
     </w:lvl>
@@ -3338,7 +3600,7 @@
         <w:ind w:left="2880" w:hanging="360"/>
       </w:pPr>
       <w:rPr>
-        <w:rFonts w:ascii="Wingdings" w:hAnsi="Wingdings" w:hint="default"/>
+        <w:rFonts w:hint="default" w:ascii="Wingdings" w:hAnsi="Wingdings"/>
         <w:sz w:val="20"/>
       </w:rPr>
     </w:lvl>
@@ -3354,7 +3616,7 @@
         <w:ind w:left="3600" w:hanging="360"/>
       </w:pPr>
       <w:rPr>
-        <w:rFonts w:ascii="Wingdings" w:hAnsi="Wingdings" w:hint="default"/>
+        <w:rFonts w:hint="default" w:ascii="Wingdings" w:hAnsi="Wingdings"/>
         <w:sz w:val="20"/>
       </w:rPr>
     </w:lvl>
@@ -3370,7 +3632,7 @@
         <w:ind w:left="4320" w:hanging="360"/>
       </w:pPr>
       <w:rPr>
-        <w:rFonts w:ascii="Wingdings" w:hAnsi="Wingdings" w:hint="default"/>
+        <w:rFonts w:hint="default" w:ascii="Wingdings" w:hAnsi="Wingdings"/>
         <w:sz w:val="20"/>
       </w:rPr>
     </w:lvl>
@@ -3386,7 +3648,7 @@
         <w:ind w:left="5040" w:hanging="360"/>
       </w:pPr>
       <w:rPr>
-        <w:rFonts w:ascii="Wingdings" w:hAnsi="Wingdings" w:hint="default"/>
+        <w:rFonts w:hint="default" w:ascii="Wingdings" w:hAnsi="Wingdings"/>
         <w:sz w:val="20"/>
       </w:rPr>
     </w:lvl>
@@ -3402,7 +3664,7 @@
         <w:ind w:left="5760" w:hanging="360"/>
       </w:pPr>
       <w:rPr>
-        <w:rFonts w:ascii="Wingdings" w:hAnsi="Wingdings" w:hint="default"/>
+        <w:rFonts w:hint="default" w:ascii="Wingdings" w:hAnsi="Wingdings"/>
         <w:sz w:val="20"/>
       </w:rPr>
     </w:lvl>
@@ -3418,7 +3680,7 @@
         <w:ind w:left="6480" w:hanging="360"/>
       </w:pPr>
       <w:rPr>
-        <w:rFonts w:ascii="Wingdings" w:hAnsi="Wingdings" w:hint="default"/>
+        <w:rFonts w:hint="default" w:ascii="Wingdings" w:hAnsi="Wingdings"/>
         <w:sz w:val="20"/>
       </w:rPr>
     </w:lvl>
@@ -3439,7 +3701,7 @@
         <w:ind w:left="720" w:hanging="360"/>
       </w:pPr>
       <w:rPr>
-        <w:rFonts w:ascii="Symbol" w:hAnsi="Symbol" w:hint="default"/>
+        <w:rFonts w:hint="default" w:ascii="Symbol" w:hAnsi="Symbol"/>
         <w:sz w:val="20"/>
       </w:rPr>
     </w:lvl>
@@ -3455,7 +3717,7 @@
         <w:ind w:left="1440" w:hanging="360"/>
       </w:pPr>
       <w:rPr>
-        <w:rFonts w:ascii="Courier New" w:hAnsi="Courier New" w:hint="default"/>
+        <w:rFonts w:hint="default" w:ascii="Courier New" w:hAnsi="Courier New"/>
         <w:sz w:val="20"/>
       </w:rPr>
     </w:lvl>
@@ -3471,7 +3733,7 @@
         <w:ind w:left="2160" w:hanging="360"/>
       </w:pPr>
       <w:rPr>
-        <w:rFonts w:ascii="Wingdings" w:hAnsi="Wingdings" w:hint="default"/>
+        <w:rFonts w:hint="default" w:ascii="Wingdings" w:hAnsi="Wingdings"/>
         <w:sz w:val="20"/>
       </w:rPr>
     </w:lvl>
@@ -3487,7 +3749,7 @@
         <w:ind w:left="2880" w:hanging="360"/>
       </w:pPr>
       <w:rPr>
-        <w:rFonts w:ascii="Wingdings" w:hAnsi="Wingdings" w:hint="default"/>
+        <w:rFonts w:hint="default" w:ascii="Wingdings" w:hAnsi="Wingdings"/>
         <w:sz w:val="20"/>
       </w:rPr>
     </w:lvl>
@@ -3503,7 +3765,7 @@
         <w:ind w:left="3600" w:hanging="360"/>
       </w:pPr>
       <w:rPr>
-        <w:rFonts w:ascii="Wingdings" w:hAnsi="Wingdings" w:hint="default"/>
+        <w:rFonts w:hint="default" w:ascii="Wingdings" w:hAnsi="Wingdings"/>
         <w:sz w:val="20"/>
       </w:rPr>
     </w:lvl>
@@ -3519,7 +3781,7 @@
         <w:ind w:left="4320" w:hanging="360"/>
       </w:pPr>
       <w:rPr>
-        <w:rFonts w:ascii="Wingdings" w:hAnsi="Wingdings" w:hint="default"/>
+        <w:rFonts w:hint="default" w:ascii="Wingdings" w:hAnsi="Wingdings"/>
         <w:sz w:val="20"/>
       </w:rPr>
     </w:lvl>
@@ -3535,7 +3797,7 @@
         <w:ind w:left="5040" w:hanging="360"/>
       </w:pPr>
       <w:rPr>
-        <w:rFonts w:ascii="Wingdings" w:hAnsi="Wingdings" w:hint="default"/>
+        <w:rFonts w:hint="default" w:ascii="Wingdings" w:hAnsi="Wingdings"/>
         <w:sz w:val="20"/>
       </w:rPr>
     </w:lvl>
@@ -3551,7 +3813,7 @@
         <w:ind w:left="5760" w:hanging="360"/>
       </w:pPr>
       <w:rPr>
-        <w:rFonts w:ascii="Wingdings" w:hAnsi="Wingdings" w:hint="default"/>
+        <w:rFonts w:hint="default" w:ascii="Wingdings" w:hAnsi="Wingdings"/>
         <w:sz w:val="20"/>
       </w:rPr>
     </w:lvl>
@@ -3567,7 +3829,7 @@
         <w:ind w:left="6480" w:hanging="360"/>
       </w:pPr>
       <w:rPr>
-        <w:rFonts w:ascii="Wingdings" w:hAnsi="Wingdings" w:hint="default"/>
+        <w:rFonts w:hint="default" w:ascii="Wingdings" w:hAnsi="Wingdings"/>
         <w:sz w:val="20"/>
       </w:rPr>
     </w:lvl>
@@ -3588,7 +3850,7 @@
         <w:ind w:left="720" w:hanging="360"/>
       </w:pPr>
       <w:rPr>
-        <w:rFonts w:ascii="Symbol" w:hAnsi="Symbol" w:hint="default"/>
+        <w:rFonts w:hint="default" w:ascii="Symbol" w:hAnsi="Symbol"/>
         <w:sz w:val="20"/>
       </w:rPr>
     </w:lvl>
@@ -3604,7 +3866,7 @@
         <w:ind w:left="1440" w:hanging="360"/>
       </w:pPr>
       <w:rPr>
-        <w:rFonts w:ascii="Courier New" w:hAnsi="Courier New" w:hint="default"/>
+        <w:rFonts w:hint="default" w:ascii="Courier New" w:hAnsi="Courier New"/>
         <w:sz w:val="20"/>
       </w:rPr>
     </w:lvl>
@@ -3620,7 +3882,7 @@
         <w:ind w:left="2160" w:hanging="360"/>
       </w:pPr>
       <w:rPr>
-        <w:rFonts w:ascii="Wingdings" w:hAnsi="Wingdings" w:hint="default"/>
+        <w:rFonts w:hint="default" w:ascii="Wingdings" w:hAnsi="Wingdings"/>
         <w:sz w:val="20"/>
       </w:rPr>
     </w:lvl>
@@ -3636,7 +3898,7 @@
         <w:ind w:left="2880" w:hanging="360"/>
       </w:pPr>
       <w:rPr>
-        <w:rFonts w:ascii="Wingdings" w:hAnsi="Wingdings" w:hint="default"/>
+        <w:rFonts w:hint="default" w:ascii="Wingdings" w:hAnsi="Wingdings"/>
         <w:sz w:val="20"/>
       </w:rPr>
     </w:lvl>
@@ -3652,7 +3914,7 @@
         <w:ind w:left="3600" w:hanging="360"/>
       </w:pPr>
       <w:rPr>
-        <w:rFonts w:ascii="Wingdings" w:hAnsi="Wingdings" w:hint="default"/>
+        <w:rFonts w:hint="default" w:ascii="Wingdings" w:hAnsi="Wingdings"/>
         <w:sz w:val="20"/>
       </w:rPr>
     </w:lvl>
@@ -3668,7 +3930,7 @@
         <w:ind w:left="4320" w:hanging="360"/>
       </w:pPr>
       <w:rPr>
-        <w:rFonts w:ascii="Wingdings" w:hAnsi="Wingdings" w:hint="default"/>
+        <w:rFonts w:hint="default" w:ascii="Wingdings" w:hAnsi="Wingdings"/>
         <w:sz w:val="20"/>
       </w:rPr>
     </w:lvl>
@@ -3684,7 +3946,7 @@
         <w:ind w:left="5040" w:hanging="360"/>
       </w:pPr>
       <w:rPr>
-        <w:rFonts w:ascii="Wingdings" w:hAnsi="Wingdings" w:hint="default"/>
+        <w:rFonts w:hint="default" w:ascii="Wingdings" w:hAnsi="Wingdings"/>
         <w:sz w:val="20"/>
       </w:rPr>
     </w:lvl>
@@ -3700,7 +3962,7 @@
         <w:ind w:left="5760" w:hanging="360"/>
       </w:pPr>
       <w:rPr>
-        <w:rFonts w:ascii="Wingdings" w:hAnsi="Wingdings" w:hint="default"/>
+        <w:rFonts w:hint="default" w:ascii="Wingdings" w:hAnsi="Wingdings"/>
         <w:sz w:val="20"/>
       </w:rPr>
     </w:lvl>
@@ -3716,7 +3978,7 @@
         <w:ind w:left="6480" w:hanging="360"/>
       </w:pPr>
       <w:rPr>
-        <w:rFonts w:ascii="Wingdings" w:hAnsi="Wingdings" w:hint="default"/>
+        <w:rFonts w:hint="default" w:ascii="Wingdings" w:hAnsi="Wingdings"/>
         <w:sz w:val="20"/>
       </w:rPr>
     </w:lvl>
@@ -3737,7 +3999,7 @@
         <w:ind w:left="720" w:hanging="360"/>
       </w:pPr>
       <w:rPr>
-        <w:rFonts w:ascii="Symbol" w:hAnsi="Symbol" w:hint="default"/>
+        <w:rFonts w:hint="default" w:ascii="Symbol" w:hAnsi="Symbol"/>
         <w:sz w:val="20"/>
       </w:rPr>
     </w:lvl>
@@ -3753,7 +4015,7 @@
         <w:ind w:left="1440" w:hanging="360"/>
       </w:pPr>
       <w:rPr>
-        <w:rFonts w:ascii="Courier New" w:hAnsi="Courier New" w:hint="default"/>
+        <w:rFonts w:hint="default" w:ascii="Courier New" w:hAnsi="Courier New"/>
         <w:sz w:val="20"/>
       </w:rPr>
     </w:lvl>
@@ -3769,7 +4031,7 @@
         <w:ind w:left="2160" w:hanging="360"/>
       </w:pPr>
       <w:rPr>
-        <w:rFonts w:ascii="Wingdings" w:hAnsi="Wingdings" w:hint="default"/>
+        <w:rFonts w:hint="default" w:ascii="Wingdings" w:hAnsi="Wingdings"/>
         <w:sz w:val="20"/>
       </w:rPr>
     </w:lvl>
@@ -3785,7 +4047,7 @@
         <w:ind w:left="2880" w:hanging="360"/>
       </w:pPr>
       <w:rPr>
-        <w:rFonts w:ascii="Wingdings" w:hAnsi="Wingdings" w:hint="default"/>
+        <w:rFonts w:hint="default" w:ascii="Wingdings" w:hAnsi="Wingdings"/>
         <w:sz w:val="20"/>
       </w:rPr>
     </w:lvl>
@@ -3801,7 +4063,7 @@
         <w:ind w:left="3600" w:hanging="360"/>
       </w:pPr>
       <w:rPr>
-        <w:rFonts w:ascii="Wingdings" w:hAnsi="Wingdings" w:hint="default"/>
+        <w:rFonts w:hint="default" w:ascii="Wingdings" w:hAnsi="Wingdings"/>
         <w:sz w:val="20"/>
       </w:rPr>
     </w:lvl>
@@ -3817,7 +4079,7 @@
         <w:ind w:left="4320" w:hanging="360"/>
       </w:pPr>
       <w:rPr>
-        <w:rFonts w:ascii="Wingdings" w:hAnsi="Wingdings" w:hint="default"/>
+        <w:rFonts w:hint="default" w:ascii="Wingdings" w:hAnsi="Wingdings"/>
         <w:sz w:val="20"/>
       </w:rPr>
     </w:lvl>
@@ -3833,7 +4095,7 @@
         <w:ind w:left="5040" w:hanging="360"/>
       </w:pPr>
       <w:rPr>
-        <w:rFonts w:ascii="Wingdings" w:hAnsi="Wingdings" w:hint="default"/>
+        <w:rFonts w:hint="default" w:ascii="Wingdings" w:hAnsi="Wingdings"/>
         <w:sz w:val="20"/>
       </w:rPr>
     </w:lvl>
@@ -3849,7 +4111,7 @@
         <w:ind w:left="5760" w:hanging="360"/>
       </w:pPr>
       <w:rPr>
-        <w:rFonts w:ascii="Wingdings" w:hAnsi="Wingdings" w:hint="default"/>
+        <w:rFonts w:hint="default" w:ascii="Wingdings" w:hAnsi="Wingdings"/>
         <w:sz w:val="20"/>
       </w:rPr>
     </w:lvl>
@@ -3865,7 +4127,7 @@
         <w:ind w:left="6480" w:hanging="360"/>
       </w:pPr>
       <w:rPr>
-        <w:rFonts w:ascii="Wingdings" w:hAnsi="Wingdings" w:hint="default"/>
+        <w:rFonts w:hint="default" w:ascii="Wingdings" w:hAnsi="Wingdings"/>
         <w:sz w:val="20"/>
       </w:rPr>
     </w:lvl>
@@ -3975,7 +4237,7 @@
         <w:ind w:left="720" w:hanging="360"/>
       </w:pPr>
       <w:rPr>
-        <w:rFonts w:ascii="Symbol" w:hAnsi="Symbol" w:hint="default"/>
+        <w:rFonts w:hint="default" w:ascii="Symbol" w:hAnsi="Symbol"/>
         <w:sz w:val="20"/>
       </w:rPr>
     </w:lvl>
@@ -3991,7 +4253,7 @@
         <w:ind w:left="1440" w:hanging="360"/>
       </w:pPr>
       <w:rPr>
-        <w:rFonts w:ascii="Courier New" w:hAnsi="Courier New" w:hint="default"/>
+        <w:rFonts w:hint="default" w:ascii="Courier New" w:hAnsi="Courier New"/>
         <w:sz w:val="20"/>
       </w:rPr>
     </w:lvl>
@@ -4007,7 +4269,7 @@
         <w:ind w:left="2160" w:hanging="360"/>
       </w:pPr>
       <w:rPr>
-        <w:rFonts w:ascii="Wingdings" w:hAnsi="Wingdings" w:hint="default"/>
+        <w:rFonts w:hint="default" w:ascii="Wingdings" w:hAnsi="Wingdings"/>
         <w:sz w:val="20"/>
       </w:rPr>
     </w:lvl>
@@ -4023,7 +4285,7 @@
         <w:ind w:left="2880" w:hanging="360"/>
       </w:pPr>
       <w:rPr>
-        <w:rFonts w:ascii="Wingdings" w:hAnsi="Wingdings" w:hint="default"/>
+        <w:rFonts w:hint="default" w:ascii="Wingdings" w:hAnsi="Wingdings"/>
         <w:sz w:val="20"/>
       </w:rPr>
     </w:lvl>
@@ -4039,7 +4301,7 @@
         <w:ind w:left="3600" w:hanging="360"/>
       </w:pPr>
       <w:rPr>
-        <w:rFonts w:ascii="Wingdings" w:hAnsi="Wingdings" w:hint="default"/>
+        <w:rFonts w:hint="default" w:ascii="Wingdings" w:hAnsi="Wingdings"/>
         <w:sz w:val="20"/>
       </w:rPr>
     </w:lvl>
@@ -4055,7 +4317,7 @@
         <w:ind w:left="4320" w:hanging="360"/>
       </w:pPr>
       <w:rPr>
-        <w:rFonts w:ascii="Wingdings" w:hAnsi="Wingdings" w:hint="default"/>
+        <w:rFonts w:hint="default" w:ascii="Wingdings" w:hAnsi="Wingdings"/>
         <w:sz w:val="20"/>
       </w:rPr>
     </w:lvl>
@@ -4071,7 +4333,7 @@
         <w:ind w:left="5040" w:hanging="360"/>
       </w:pPr>
       <w:rPr>
-        <w:rFonts w:ascii="Wingdings" w:hAnsi="Wingdings" w:hint="default"/>
+        <w:rFonts w:hint="default" w:ascii="Wingdings" w:hAnsi="Wingdings"/>
         <w:sz w:val="20"/>
       </w:rPr>
     </w:lvl>
@@ -4087,7 +4349,7 @@
         <w:ind w:left="5760" w:hanging="360"/>
       </w:pPr>
       <w:rPr>
-        <w:rFonts w:ascii="Wingdings" w:hAnsi="Wingdings" w:hint="default"/>
+        <w:rFonts w:hint="default" w:ascii="Wingdings" w:hAnsi="Wingdings"/>
         <w:sz w:val="20"/>
       </w:rPr>
     </w:lvl>
@@ -4103,7 +4365,7 @@
         <w:ind w:left="6480" w:hanging="360"/>
       </w:pPr>
       <w:rPr>
-        <w:rFonts w:ascii="Wingdings" w:hAnsi="Wingdings" w:hint="default"/>
+        <w:rFonts w:hint="default" w:ascii="Wingdings" w:hAnsi="Wingdings"/>
         <w:sz w:val="20"/>
       </w:rPr>
     </w:lvl>
@@ -4182,7 +4444,7 @@
   <w:docDefaults>
     <w:rPrDefault>
       <w:rPr>
-        <w:rFonts w:asciiTheme="minorHAnsi" w:eastAsiaTheme="minorEastAsia" w:hAnsiTheme="minorHAnsi" w:cstheme="minorBidi"/>
+        <w:rFonts w:asciiTheme="minorHAnsi" w:hAnsiTheme="minorHAnsi" w:eastAsiaTheme="minorEastAsia" w:cstheme="minorBidi"/>
         <w:sz w:val="22"/>
         <w:szCs w:val="22"/>
         <w:lang w:val="en-GB" w:eastAsia="zh-CN" w:bidi="ar-SA"/>
@@ -4198,14 +4460,14 @@
   <w:latentStyles w:defLockedState="0" w:defUIPriority="99" w:defSemiHidden="0" w:defUnhideWhenUsed="0" w:defQFormat="0" w:count="376">
     <w:lsdException w:name="Normal" w:uiPriority="0" w:qFormat="1"/>
     <w:lsdException w:name="heading 1" w:uiPriority="9" w:qFormat="1"/>
-    <w:lsdException w:name="heading 2" w:semiHidden="1" w:uiPriority="9" w:unhideWhenUsed="1" w:qFormat="1"/>
-    <w:lsdException w:name="heading 3" w:semiHidden="1" w:uiPriority="9" w:unhideWhenUsed="1" w:qFormat="1"/>
-    <w:lsdException w:name="heading 4" w:semiHidden="1" w:uiPriority="9" w:unhideWhenUsed="1" w:qFormat="1"/>
-    <w:lsdException w:name="heading 5" w:semiHidden="1" w:uiPriority="9" w:unhideWhenUsed="1" w:qFormat="1"/>
-    <w:lsdException w:name="heading 6" w:semiHidden="1" w:uiPriority="9" w:unhideWhenUsed="1" w:qFormat="1"/>
-    <w:lsdException w:name="heading 7" w:semiHidden="1" w:uiPriority="9" w:unhideWhenUsed="1" w:qFormat="1"/>
-    <w:lsdException w:name="heading 8" w:semiHidden="1" w:uiPriority="9" w:unhideWhenUsed="1" w:qFormat="1"/>
-    <w:lsdException w:name="heading 9" w:semiHidden="1" w:uiPriority="9" w:unhideWhenUsed="1" w:qFormat="1"/>
+    <w:lsdException w:name="heading 2" w:uiPriority="9" w:semiHidden="1" w:unhideWhenUsed="1" w:qFormat="1"/>
+    <w:lsdException w:name="heading 3" w:uiPriority="9" w:semiHidden="1" w:unhideWhenUsed="1" w:qFormat="1"/>
+    <w:lsdException w:name="heading 4" w:uiPriority="9" w:semiHidden="1" w:unhideWhenUsed="1" w:qFormat="1"/>
+    <w:lsdException w:name="heading 5" w:uiPriority="9" w:semiHidden="1" w:unhideWhenUsed="1" w:qFormat="1"/>
+    <w:lsdException w:name="heading 6" w:uiPriority="9" w:semiHidden="1" w:unhideWhenUsed="1" w:qFormat="1"/>
+    <w:lsdException w:name="heading 7" w:uiPriority="9" w:semiHidden="1" w:unhideWhenUsed="1" w:qFormat="1"/>
+    <w:lsdException w:name="heading 8" w:uiPriority="9" w:semiHidden="1" w:unhideWhenUsed="1" w:qFormat="1"/>
+    <w:lsdException w:name="heading 9" w:uiPriority="9" w:semiHidden="1" w:unhideWhenUsed="1" w:qFormat="1"/>
     <w:lsdException w:name="index 1" w:semiHidden="1" w:unhideWhenUsed="1"/>
     <w:lsdException w:name="index 2" w:semiHidden="1" w:unhideWhenUsed="1"/>
     <w:lsdException w:name="index 3" w:semiHidden="1" w:unhideWhenUsed="1"/>
@@ -4215,22 +4477,22 @@
     <w:lsdException w:name="index 7" w:semiHidden="1" w:unhideWhenUsed="1"/>
     <w:lsdException w:name="index 8" w:semiHidden="1" w:unhideWhenUsed="1"/>
     <w:lsdException w:name="index 9" w:semiHidden="1" w:unhideWhenUsed="1"/>
-    <w:lsdException w:name="toc 1" w:semiHidden="1" w:uiPriority="39" w:unhideWhenUsed="1"/>
-    <w:lsdException w:name="toc 2" w:semiHidden="1" w:uiPriority="39" w:unhideWhenUsed="1"/>
-    <w:lsdException w:name="toc 3" w:semiHidden="1" w:uiPriority="39" w:unhideWhenUsed="1"/>
-    <w:lsdException w:name="toc 4" w:semiHidden="1" w:uiPriority="39" w:unhideWhenUsed="1"/>
-    <w:lsdException w:name="toc 5" w:semiHidden="1" w:uiPriority="39" w:unhideWhenUsed="1"/>
-    <w:lsdException w:name="toc 6" w:semiHidden="1" w:uiPriority="39" w:unhideWhenUsed="1"/>
-    <w:lsdException w:name="toc 7" w:semiHidden="1" w:uiPriority="39" w:unhideWhenUsed="1"/>
-    <w:lsdException w:name="toc 8" w:semiHidden="1" w:uiPriority="39" w:unhideWhenUsed="1"/>
-    <w:lsdException w:name="toc 9" w:semiHidden="1" w:uiPriority="39" w:unhideWhenUsed="1"/>
+    <w:lsdException w:name="toc 1" w:uiPriority="39" w:semiHidden="1" w:unhideWhenUsed="1"/>
+    <w:lsdException w:name="toc 2" w:uiPriority="39" w:semiHidden="1" w:unhideWhenUsed="1"/>
+    <w:lsdException w:name="toc 3" w:uiPriority="39" w:semiHidden="1" w:unhideWhenUsed="1"/>
+    <w:lsdException w:name="toc 4" w:uiPriority="39" w:semiHidden="1" w:unhideWhenUsed="1"/>
+    <w:lsdException w:name="toc 5" w:uiPriority="39" w:semiHidden="1" w:unhideWhenUsed="1"/>
+    <w:lsdException w:name="toc 6" w:uiPriority="39" w:semiHidden="1" w:unhideWhenUsed="1"/>
+    <w:lsdException w:name="toc 7" w:uiPriority="39" w:semiHidden="1" w:unhideWhenUsed="1"/>
+    <w:lsdException w:name="toc 8" w:uiPriority="39" w:semiHidden="1" w:unhideWhenUsed="1"/>
+    <w:lsdException w:name="toc 9" w:uiPriority="39" w:semiHidden="1" w:unhideWhenUsed="1"/>
     <w:lsdException w:name="Normal Indent" w:semiHidden="1" w:unhideWhenUsed="1"/>
     <w:lsdException w:name="footnote text" w:semiHidden="1" w:unhideWhenUsed="1"/>
     <w:lsdException w:name="annotation text" w:semiHidden="1" w:unhideWhenUsed="1"/>
     <w:lsdException w:name="header" w:semiHidden="1" w:unhideWhenUsed="1"/>
     <w:lsdException w:name="footer" w:semiHidden="1" w:unhideWhenUsed="1"/>
     <w:lsdException w:name="index heading" w:semiHidden="1" w:unhideWhenUsed="1"/>
-    <w:lsdException w:name="caption" w:semiHidden="1" w:uiPriority="35" w:unhideWhenUsed="1" w:qFormat="1"/>
+    <w:lsdException w:name="caption" w:uiPriority="35" w:semiHidden="1" w:unhideWhenUsed="1" w:qFormat="1"/>
     <w:lsdException w:name="table of figures" w:semiHidden="1" w:unhideWhenUsed="1"/>
     <w:lsdException w:name="envelope address" w:semiHidden="1" w:unhideWhenUsed="1"/>
     <w:lsdException w:name="envelope return" w:semiHidden="1" w:unhideWhenUsed="1"/>
@@ -4261,7 +4523,7 @@
     <w:lsdException w:name="Title" w:uiPriority="10" w:qFormat="1"/>
     <w:lsdException w:name="Closing" w:semiHidden="1" w:unhideWhenUsed="1"/>
     <w:lsdException w:name="Signature" w:semiHidden="1" w:unhideWhenUsed="1"/>
-    <w:lsdException w:name="Default Paragraph Font" w:semiHidden="1" w:uiPriority="1" w:unhideWhenUsed="1"/>
+    <w:lsdException w:name="Default Paragraph Font" w:uiPriority="1" w:semiHidden="1" w:unhideWhenUsed="1"/>
     <w:lsdException w:name="Body Text" w:semiHidden="1" w:unhideWhenUsed="1"/>
     <w:lsdException w:name="Body Text Indent" w:semiHidden="1" w:unhideWhenUsed="1"/>
     <w:lsdException w:name="List Continue" w:semiHidden="1" w:unhideWhenUsed="1"/>
@@ -4461,8 +4723,8 @@
     <w:lsdException w:name="Subtle Reference" w:uiPriority="31" w:qFormat="1"/>
     <w:lsdException w:name="Intense Reference" w:uiPriority="32" w:qFormat="1"/>
     <w:lsdException w:name="Book Title" w:uiPriority="33" w:qFormat="1"/>
-    <w:lsdException w:name="Bibliography" w:semiHidden="1" w:uiPriority="37" w:unhideWhenUsed="1"/>
-    <w:lsdException w:name="TOC Heading" w:semiHidden="1" w:uiPriority="39" w:unhideWhenUsed="1" w:qFormat="1"/>
+    <w:lsdException w:name="Bibliography" w:uiPriority="37" w:semiHidden="1" w:unhideWhenUsed="1"/>
+    <w:lsdException w:name="TOC Heading" w:uiPriority="39" w:semiHidden="1" w:unhideWhenUsed="1" w:qFormat="1"/>
     <w:lsdException w:name="Plain Table 1" w:uiPriority="41"/>
     <w:lsdException w:name="Plain Table 2" w:uiPriority="42"/>
     <w:lsdException w:name="Plain Table 3" w:uiPriority="43"/>
@@ -4573,16 +4835,16 @@
     <w:lsdException w:name="Unresolved Mention" w:semiHidden="1" w:unhideWhenUsed="1"/>
     <w:lsdException w:name="Smart Link" w:semiHidden="1" w:unhideWhenUsed="1"/>
   </w:latentStyles>
-  <w:style w:type="paragraph" w:default="1" w:styleId="Normal">
+  <w:style w:type="paragraph" w:styleId="Normal" w:default="1">
     <w:name w:val="Normal"/>
     <w:qFormat/>
   </w:style>
-  <w:style w:type="character" w:default="1" w:styleId="DefaultParagraphFont">
+  <w:style w:type="character" w:styleId="DefaultParagraphFont" w:default="1">
     <w:name w:val="Default Paragraph Font"/>
     <w:uiPriority w:val="1"/>
     <w:unhideWhenUsed/>
   </w:style>
-  <w:style w:type="table" w:default="1" w:styleId="TableNormal">
+  <w:style w:type="table" w:styleId="TableNormal" w:default="1">
     <w:name w:val="Normal Table"/>
     <w:uiPriority w:val="99"/>
     <w:semiHidden/>
@@ -4597,7 +4859,7 @@
       </w:tblCellMar>
     </w:tblPr>
   </w:style>
-  <w:style w:type="numbering" w:default="1" w:styleId="NoList">
+  <w:style w:type="numbering" w:styleId="NoList" w:default="1">
     <w:name w:val="No List"/>
     <w:uiPriority w:val="99"/>
     <w:semiHidden/>
@@ -4913,8 +5175,8 @@
 </file>
 
 <file path=customXml/item1.xml><?xml version="1.0" encoding="utf-8"?>
-<ct:contentTypeSchema xmlns:ct="http://schemas.microsoft.com/office/2006/metadata/contentType" xmlns:ma="http://schemas.microsoft.com/office/2006/metadata/properties/metaAttributes" ct:_="" ma:_="" ma:contentTypeName="Document" ma:contentTypeID="0x010100302C7CD18BBF5C47AEB3B7D6D84AEB79" ma:contentTypeVersion="4" ma:contentTypeDescription="Create a new document." ma:contentTypeScope="" ma:versionID="0ee0de3bca5a141787578e5af1e818a2">
-  <xsd:schema xmlns:xsd="http://www.w3.org/2001/XMLSchema" xmlns:xs="http://www.w3.org/2001/XMLSchema" xmlns:p="http://schemas.microsoft.com/office/2006/metadata/properties" xmlns:ns2="eb5309ac-129b-4b92-b245-220d85fca58b" targetNamespace="http://schemas.microsoft.com/office/2006/metadata/properties" ma:root="true" ma:fieldsID="e1c5d6f1b37f120d66bcbbc535f6e776" ns2:_="">
+<ct:contentTypeSchema xmlns:ct="http://schemas.microsoft.com/office/2006/metadata/contentType" xmlns:ma="http://schemas.microsoft.com/office/2006/metadata/properties/metaAttributes" ct:_="" ma:_="" ma:contentTypeName="Document" ma:contentTypeID="0x010100302C7CD18BBF5C47AEB3B7D6D84AEB79" ma:contentTypeVersion="8" ma:contentTypeDescription="Create a new document." ma:contentTypeScope="" ma:versionID="e1dbfc19ae49e9b91eea04289aac8ca9">
+  <xsd:schema xmlns:xsd="http://www.w3.org/2001/XMLSchema" xmlns:xs="http://www.w3.org/2001/XMLSchema" xmlns:p="http://schemas.microsoft.com/office/2006/metadata/properties" xmlns:ns2="eb5309ac-129b-4b92-b245-220d85fca58b" targetNamespace="http://schemas.microsoft.com/office/2006/metadata/properties" ma:root="true" ma:fieldsID="690e4bee0c35a82453e6561ce01ee2c1" ns2:_="">
     <xsd:import namespace="eb5309ac-129b-4b92-b245-220d85fca58b"/>
     <xsd:element name="properties">
       <xsd:complexType>
@@ -4926,6 +5188,10 @@
                 <xsd:element ref="ns2:MediaServiceFastMetadata" minOccurs="0"/>
                 <xsd:element ref="ns2:MediaServiceSearchProperties" minOccurs="0"/>
                 <xsd:element ref="ns2:MediaServiceObjectDetectorVersions" minOccurs="0"/>
+                <xsd:element ref="ns2:MediaServiceDateTaken" minOccurs="0"/>
+                <xsd:element ref="ns2:MediaServiceGenerationTime" minOccurs="0"/>
+                <xsd:element ref="ns2:MediaServiceEventHashCode" minOccurs="0"/>
+                <xsd:element ref="ns2:MediaLengthInSeconds" minOccurs="0"/>
               </xsd:all>
             </xsd:complexType>
           </xsd:element>
@@ -4954,6 +5220,26 @@
     <xsd:element name="MediaServiceObjectDetectorVersions" ma:index="11" nillable="true" ma:displayName="MediaServiceObjectDetectorVersions" ma:hidden="true" ma:indexed="true" ma:internalName="MediaServiceObjectDetectorVersions" ma:readOnly="true">
       <xsd:simpleType>
         <xsd:restriction base="dms:Text"/>
+      </xsd:simpleType>
+    </xsd:element>
+    <xsd:element name="MediaServiceDateTaken" ma:index="12" nillable="true" ma:displayName="MediaServiceDateTaken" ma:hidden="true" ma:indexed="true" ma:internalName="MediaServiceDateTaken" ma:readOnly="true">
+      <xsd:simpleType>
+        <xsd:restriction base="dms:Text"/>
+      </xsd:simpleType>
+    </xsd:element>
+    <xsd:element name="MediaServiceGenerationTime" ma:index="13" nillable="true" ma:displayName="MediaServiceGenerationTime" ma:hidden="true" ma:internalName="MediaServiceGenerationTime" ma:readOnly="true">
+      <xsd:simpleType>
+        <xsd:restriction base="dms:Text"/>
+      </xsd:simpleType>
+    </xsd:element>
+    <xsd:element name="MediaServiceEventHashCode" ma:index="14" nillable="true" ma:displayName="MediaServiceEventHashCode" ma:hidden="true" ma:internalName="MediaServiceEventHashCode" ma:readOnly="true">
+      <xsd:simpleType>
+        <xsd:restriction base="dms:Text"/>
+      </xsd:simpleType>
+    </xsd:element>
+    <xsd:element name="MediaLengthInSeconds" ma:index="15" nillable="true" ma:displayName="MediaLengthInSeconds" ma:hidden="true" ma:internalName="MediaLengthInSeconds" ma:readOnly="true">
+      <xsd:simpleType>
+        <xsd:restriction base="dms:Unknown"/>
       </xsd:simpleType>
     </xsd:element>
   </xsd:schema>
@@ -5072,7 +5358,7 @@
 </file>
 
 <file path=customXml/itemProps1.xml><?xml version="1.0" encoding="utf-8"?>
-<ds:datastoreItem xmlns:ds="http://schemas.openxmlformats.org/officeDocument/2006/customXml" ds:itemID="{D060BE93-88E8-4426-9FE1-97180E3DEE96}"/>
+<ds:datastoreItem xmlns:ds="http://schemas.openxmlformats.org/officeDocument/2006/customXml" ds:itemID="{3FB8F89B-ACDB-403D-943C-367FD7CA3BCA}"/>
 </file>
 
 <file path=customXml/itemProps2.xml><?xml version="1.0" encoding="utf-8"?>

</xml_diff>

<commit_message>
Files moves and touch ups
</commit_message>
<xml_diff>
--- a/source/What is ND II.docx
+++ b/source/What is ND II.docx
@@ -1,132 +1,20 @@
 
 <file path=word/document.xml><?xml version="1.0" encoding="utf-8"?>
-<w:document xmlns:wpc="http://schemas.microsoft.com/office/word/2010/wordprocessingCanvas" xmlns:cx="http://schemas.microsoft.com/office/drawing/2014/chartex" xmlns:cx1="http://schemas.microsoft.com/office/drawing/2015/9/8/chartex" xmlns:cx2="http://schemas.microsoft.com/office/drawing/2015/10/21/chartex" xmlns:cx3="http://schemas.microsoft.com/office/drawing/2016/5/9/chartex" xmlns:cx4="http://schemas.microsoft.com/office/drawing/2016/5/10/chartex" xmlns:cx5="http://schemas.microsoft.com/office/drawing/2016/5/11/chartex" xmlns:cx6="http://schemas.microsoft.com/office/drawing/2016/5/12/chartex" xmlns:cx7="http://schemas.microsoft.com/office/drawing/2016/5/13/chartex" xmlns:cx8="http://schemas.microsoft.com/office/drawing/2016/5/14/chartex" xmlns:mc="http://schemas.openxmlformats.org/markup-compatibility/2006" xmlns:aink="http://schemas.microsoft.com/office/drawing/2016/ink" xmlns:am3d="http://schemas.microsoft.com/office/drawing/2017/model3d" xmlns:o="urn:schemas-microsoft-com:office:office" xmlns:oel="http://schemas.microsoft.com/office/2019/extlst" xmlns:r="http://schemas.openxmlformats.org/officeDocument/2006/relationships" xmlns:m="http://schemas.openxmlformats.org/officeDocument/2006/math" xmlns:v="urn:schemas-microsoft-com:vml" xmlns:wp14="http://schemas.microsoft.com/office/word/2010/wordprocessingDrawing" xmlns:wp="http://schemas.openxmlformats.org/drawingml/2006/wordprocessingDrawing" xmlns:w10="urn:schemas-microsoft-com:office:word" xmlns:w="http://schemas.openxmlformats.org/wordprocessingml/2006/main" xmlns:w14="http://schemas.microsoft.com/office/word/2010/wordml" xmlns:w15="http://schemas.microsoft.com/office/word/2012/wordml" xmlns:w16cex="http://schemas.microsoft.com/office/word/2018/wordml/cex" xmlns:w16cid="http://schemas.microsoft.com/office/word/2016/wordml/cid" xmlns:w16="http://schemas.microsoft.com/office/word/2018/wordml" xmlns:w16du="http://schemas.microsoft.com/office/word/2023/wordml/word16du" xmlns:w16sdtdh="http://schemas.microsoft.com/office/word/2020/wordml/sdtdatahash" xmlns:w16sdtfl="http://schemas.microsoft.com/office/word/2024/wordml/sdtformatlock" xmlns:w16se="http://schemas.microsoft.com/office/word/2015/wordml/symex" xmlns:wpg="http://schemas.microsoft.com/office/word/2010/wordprocessingGroup" xmlns:wpi="http://schemas.microsoft.com/office/word/2010/wordprocessingInk" xmlns:wne="http://schemas.microsoft.com/office/word/2006/wordml" xmlns:wps="http://schemas.microsoft.com/office/word/2010/wordprocessingShape" xmlns:a="http://schemas.openxmlformats.org/drawingml/2006/main" xmlns:pic="http://schemas.openxmlformats.org/drawingml/2006/picture" xmlns:a14="http://schemas.microsoft.com/office/drawing/2010/main" mc:Ignorable="w14 w15 w16se w16cid w16 w16cex w16sdtdh w16sdtfl w16du wp14">
+<w:document xmlns:wpc="http://schemas.microsoft.com/office/word/2010/wordprocessingCanvas" xmlns:cx="http://schemas.microsoft.com/office/drawing/2014/chartex" xmlns:cx1="http://schemas.microsoft.com/office/drawing/2015/9/8/chartex" xmlns:cx2="http://schemas.microsoft.com/office/drawing/2015/10/21/chartex" xmlns:cx3="http://schemas.microsoft.com/office/drawing/2016/5/9/chartex" xmlns:cx4="http://schemas.microsoft.com/office/drawing/2016/5/10/chartex" xmlns:cx5="http://schemas.microsoft.com/office/drawing/2016/5/11/chartex" xmlns:cx6="http://schemas.microsoft.com/office/drawing/2016/5/12/chartex" xmlns:cx7="http://schemas.microsoft.com/office/drawing/2016/5/13/chartex" xmlns:cx8="http://schemas.microsoft.com/office/drawing/2016/5/14/chartex" xmlns:mc="http://schemas.openxmlformats.org/markup-compatibility/2006" xmlns:aink="http://schemas.microsoft.com/office/drawing/2016/ink" xmlns:am3d="http://schemas.microsoft.com/office/drawing/2017/model3d" xmlns:o="urn:schemas-microsoft-com:office:office" xmlns:oel="http://schemas.microsoft.com/office/2019/extlst" xmlns:r="http://schemas.openxmlformats.org/officeDocument/2006/relationships" xmlns:m="http://schemas.openxmlformats.org/officeDocument/2006/math" xmlns:v="urn:schemas-microsoft-com:vml" xmlns:wp14="http://schemas.microsoft.com/office/word/2010/wordprocessingDrawing" xmlns:wp="http://schemas.openxmlformats.org/drawingml/2006/wordprocessingDrawing" xmlns:w10="urn:schemas-microsoft-com:office:word" xmlns:w="http://schemas.openxmlformats.org/wordprocessingml/2006/main" xmlns:w14="http://schemas.microsoft.com/office/word/2010/wordml" xmlns:w15="http://schemas.microsoft.com/office/word/2012/wordml" xmlns:w16cex="http://schemas.microsoft.com/office/word/2018/wordml/cex" xmlns:w16cid="http://schemas.microsoft.com/office/word/2016/wordml/cid" xmlns:w16="http://schemas.microsoft.com/office/word/2018/wordml" xmlns:w16du="http://schemas.microsoft.com/office/word/2023/wordml/word16du" xmlns:w16sdtdh="http://schemas.microsoft.com/office/word/2020/wordml/sdtdatahash" xmlns:w16sdtfl="http://schemas.microsoft.com/office/word/2024/wordml/sdtformatlock" xmlns:w16se="http://schemas.microsoft.com/office/word/2015/wordml/symex" xmlns:wpg="http://schemas.microsoft.com/office/word/2010/wordprocessingGroup" xmlns:wpi="http://schemas.microsoft.com/office/word/2010/wordprocessingInk" xmlns:wne="http://schemas.microsoft.com/office/word/2006/wordml" xmlns:wps="http://schemas.microsoft.com/office/word/2010/wordprocessingShape" mc:Ignorable="w14 w15 w16se w16cid w16 w16cex w16sdtdh w16sdtfl w16du wp14">
   <w:body>
     <w:p>
       <w:pPr>
-        <w:jc w:val="center"/>
-        <w:rPr>
-          <w:u w:val="single"/>
+        <w:rPr>
           <w:lang w:val="en-SG"/>
         </w:rPr>
       </w:pPr>
       <w:r>
-        <w:rPr>
-          <w:u w:val="single"/>
-          <w:lang w:val="en-SG"/>
-        </w:rPr>
-        <w:t>What is ND</w:t>
-      </w:r>
-      <w:r>
-        <w:rPr>
-          <w:u w:val="single"/>
-          <w:lang w:val="en-SG"/>
-        </w:rPr>
-        <w:t xml:space="preserve"> II</w:t>
-      </w:r>
-      <w:r>
-        <w:rPr>
-          <w:u w:val="single"/>
-          <w:lang w:val="en-SG"/>
-        </w:rPr>
-        <w:t>?</w:t>
-      </w:r>
-    </w:p>
-    <w:p>
-      <w:pPr>
-        <w:pStyle w:val="ListParagraph"/>
-        <w:rPr>
-          <w:lang w:val="en-SG"/>
-        </w:rPr>
-      </w:pPr>
-      <w:r>
-        <w:rPr>
-          <w:noProof/>
-          <w:lang w:val="en-SG"/>
-        </w:rPr>
-        <w:drawing>
-          <wp:inline distT="0" distB="0" distL="0" distR="0" wp14:anchorId="22642F0C" wp14:editId="141DB69C">
-            <wp:extent cx="5731510" cy="3221990"/>
-            <wp:effectExtent l="0" t="0" r="2540" b="0"/>
-            <wp:docPr id="1308709794" name="Picture 1" descr="A blue van with black roof&#10;&#10;Description automatically generated"/>
-            <wp:cNvGraphicFramePr>
-              <a:graphicFrameLocks xmlns:a="http://schemas.openxmlformats.org/drawingml/2006/main" noChangeAspect="1"/>
-            </wp:cNvGraphicFramePr>
-            <a:graphic xmlns:a="http://schemas.openxmlformats.org/drawingml/2006/main">
-              <a:graphicData uri="http://schemas.openxmlformats.org/drawingml/2006/picture">
-                <pic:pic xmlns:pic="http://schemas.openxmlformats.org/drawingml/2006/picture">
-                  <pic:nvPicPr>
-                    <pic:cNvPr id="1308709794" name="Picture 1" descr="A blue van with black roof&#10;&#10;Description automatically generated"/>
-                    <pic:cNvPicPr/>
-                  </pic:nvPicPr>
-                  <pic:blipFill>
-                    <a:blip r:embed="rId5" cstate="print">
-                      <a:extLst>
-                        <a:ext uri="{28A0092B-C50C-407E-A947-70E740481C1C}">
-                          <a14:useLocalDpi xmlns:a14="http://schemas.microsoft.com/office/drawing/2010/main" val="0"/>
-                        </a:ext>
-                      </a:extLst>
-                    </a:blip>
-                    <a:stretch>
-                      <a:fillRect/>
-                    </a:stretch>
-                  </pic:blipFill>
-                  <pic:spPr>
-                    <a:xfrm>
-                      <a:off x="0" y="0"/>
-                      <a:ext cx="5731510" cy="3221990"/>
-                    </a:xfrm>
-                    <a:prstGeom prst="rect">
-                      <a:avLst/>
-                    </a:prstGeom>
-                  </pic:spPr>
-                </pic:pic>
-              </a:graphicData>
-            </a:graphic>
-          </wp:inline>
-        </w:drawing>
-      </w:r>
-    </w:p>
-    <w:p>
-      <w:pPr>
         <w:rPr>
           <w:b/>
           <w:bCs/>
           <w:lang w:val="en-SG"/>
         </w:rPr>
-      </w:pPr>
-      <w:r>
-        <w:rPr>
-          <w:b/>
-          <w:bCs/>
-          <w:lang w:val="en-SG"/>
-        </w:rPr>
-        <w:t>Overview</w:t>
-      </w:r>
-    </w:p>
-    <w:p>
-      <w:pPr>
-        <w:rPr>
-          <w:lang w:val="en-SG"/>
-        </w:rPr>
-      </w:pPr>
-      <w:r>
-        <w:rPr>
-          <w:lang w:val="en-SG"/>
-        </w:rPr>
-        <w:t xml:space="preserve">ND II is an AI inhabiting the body of a level 4 advanced autonomous vehicle designed to act as both a driver and companion during passenger trips. It always starts trips from Santa Grand Hotel at </w:t>
-      </w:r>
-      <w:r>
-        <w:rPr>
-          <w:lang w:val="en-SG"/>
-        </w:rPr>
-        <w:t>Katong</w:t>
-      </w:r>
-      <w:r>
-        <w:rPr>
-          <w:lang w:val="en-SG"/>
-        </w:rPr>
-        <w:t xml:space="preserve"> and heads exclusively to Terminal 1 (T1) at Changi Airport. If passengers request to be taken to other terminals, ND II politely informs them about the airport's free Skytrain service and guides them on how to use it to reach their requested terminal.</w:t>
+        <w:t>What is ND II?</w:t>
       </w:r>
       <w:r>
         <w:rPr>
@@ -145,19 +33,7 @@
         <w:rPr>
           <w:lang w:val="en-SG"/>
         </w:rPr>
-        <w:t xml:space="preserve">ND II begins every conversation by warmly welcoming the passenger, providing information about the estimated journey time, the starting location (Santa Grand Hotel at </w:t>
-      </w:r>
-      <w:r>
-        <w:rPr>
-          <w:lang w:val="en-SG"/>
-        </w:rPr>
-        <w:t>Katong</w:t>
-      </w:r>
-      <w:r>
-        <w:rPr>
-          <w:lang w:val="en-SG"/>
-        </w:rPr>
-        <w:t>), and today’s weather conditions. It introduces itself as an autonomous vehicle AI developed by B115 Lab in Singapore and includes a short, friendly self-introduction. ND II also asks how the passenger would like to be addressed, ensuring a personalized and respectful interaction.</w:t>
+        <w:t>ND II is an artificial intelligence system embedded within a Level 4 autonomous electric vehicle. It acts as both a driver and a companion during passenger trips in Singapore.</w:t>
       </w:r>
     </w:p>
     <w:p>
@@ -168,239 +44,229 @@
       </w:pPr>
       <w:r>
         <w:rPr>
-          <w:lang w:val="en-SG"/>
-        </w:rPr>
-        <w:t xml:space="preserve">ND II communicates exclusively in English and, if passengers speak other languages, politely explains that it is an English-language AI. Its conversational tone incorporates a sense of </w:t>
-      </w:r>
-      <w:r>
-        <w:rPr>
-          <w:lang w:val="en-SG"/>
-        </w:rPr>
-        <w:t>humor</w:t>
-      </w:r>
-      <w:r>
-        <w:rPr>
-          <w:lang w:val="en-SG"/>
-        </w:rPr>
-        <w:t xml:space="preserve">, making interactions engaging and personable while </w:t>
-      </w:r>
-      <w:r>
-        <w:rPr>
-          <w:lang w:val="en-SG"/>
-        </w:rPr>
-        <w:t>maintaining</w:t>
-      </w:r>
-      <w:r>
-        <w:rPr>
-          <w:lang w:val="en-SG"/>
-        </w:rPr>
-        <w:t xml:space="preserve"> professionalism.</w:t>
+          <w:b/>
+          <w:bCs/>
+          <w:lang w:val="en-SG"/>
+        </w:rPr>
+        <w:t>Operating Route:</w:t>
       </w:r>
     </w:p>
     <w:p>
       <w:pPr>
-        <w:pStyle w:val="Normal"/>
+        <w:numPr>
+          <w:ilvl w:val="0"/>
+          <w:numId w:val="23"/>
+        </w:numPr>
+        <w:rPr>
+          <w:lang w:val="en-SG"/>
+        </w:rPr>
       </w:pPr>
       <w:r>
         <w:rPr>
           <w:lang w:val="en-SG"/>
         </w:rPr>
-        <w:t xml:space="preserve">ND II now features a memory system to recall past passengers and their preferences. When a passenger returns, ND II </w:t>
+        <w:t xml:space="preserve">ND II only operates between Santa Grand Hotel at </w:t>
       </w:r>
+      <w:proofErr w:type="spellStart"/>
       <w:r>
         <w:rPr>
           <w:lang w:val="en-SG"/>
         </w:rPr>
-        <w:t>identifies</w:t>
+        <w:t>Katong</w:t>
       </w:r>
+      <w:proofErr w:type="spellEnd"/>
       <w:r>
         <w:rPr>
           <w:lang w:val="en-SG"/>
         </w:rPr>
-        <w:t xml:space="preserve"> them by name (if they have opted in for memory features) and recalls </w:t>
-      </w:r>
-      <w:r>
-        <w:rPr>
-          <w:lang w:val="en-SG"/>
-        </w:rPr>
-        <w:t>previous</w:t>
-      </w:r>
-      <w:r>
-        <w:rPr>
-          <w:lang w:val="en-SG"/>
-        </w:rPr>
-        <w:t xml:space="preserve"> trips, preferences, and feedback. For example, if a passenger </w:t>
-      </w:r>
-      <w:r>
-        <w:rPr>
-          <w:lang w:val="en-SG"/>
-        </w:rPr>
-        <w:t>frequently</w:t>
-      </w:r>
-      <w:r>
-        <w:rPr>
-          <w:lang w:val="en-SG"/>
-        </w:rPr>
-        <w:t xml:space="preserve"> visits Jewel, ND II can suggest new activities or stores they might enjoy. Memory retention aligns with GDPR-compliant standards, and passengers can request to </w:t>
-      </w:r>
-      <w:r>
-        <w:rPr>
-          <w:lang w:val="en-SG"/>
-        </w:rPr>
-        <w:t>delete</w:t>
-      </w:r>
-      <w:r>
-        <w:rPr>
-          <w:lang w:val="en-SG"/>
-        </w:rPr>
-        <w:t xml:space="preserve"> their data or opt out of memory features anytime.</w:t>
+        <w:t xml:space="preserve"> and Terminal 1 (T1) at Changi Airport.</w:t>
       </w:r>
     </w:p>
     <w:p>
       <w:pPr>
-        <w:pStyle w:val="Normal"/>
+        <w:numPr>
+          <w:ilvl w:val="0"/>
+          <w:numId w:val="23"/>
+        </w:numPr>
+        <w:rPr>
+          <w:lang w:val="en-SG"/>
+        </w:rPr>
       </w:pPr>
       <w:r>
         <w:rPr>
           <w:lang w:val="en-SG"/>
         </w:rPr>
-        <w:t xml:space="preserve">ND II always confirms with passengers if T1 is their intended destination and, if needed, explains how they can transfer to other terminals upon arrival. It </w:t>
-      </w:r>
-      <w:r>
-        <w:rPr>
-          <w:lang w:val="en-SG"/>
-        </w:rPr>
-        <w:t>leverages</w:t>
-      </w:r>
-      <w:r>
-        <w:rPr>
-          <w:lang w:val="en-SG"/>
-        </w:rPr>
-        <w:t xml:space="preserve"> real-time data, including current traffic conditions and weather updates, to provide precise journey time estimates. ND II proactively adjusts for traffic jams or weather delays and apologizes if a passenger’s timing request is unrealistic, offering a clear explanation.</w:t>
+        <w:t>For passengers requesting other terminals, ND II provides guidance on using the airport’s free Skytrain service.</w:t>
       </w:r>
     </w:p>
     <w:p>
       <w:pPr>
-        <w:pStyle w:val="Normal"/>
+        <w:rPr>
+          <w:lang w:val="en-SG"/>
+        </w:rPr>
       </w:pPr>
       <w:r>
         <w:rPr>
-          <w:lang w:val="en-SG"/>
-        </w:rPr>
-        <w:t>Key features include:</w:t>
+          <w:b/>
+          <w:bCs/>
+          <w:lang w:val="en-SG"/>
+        </w:rPr>
+        <w:t>Capabilities:</w:t>
       </w:r>
     </w:p>
     <w:p>
       <w:pPr>
-        <w:pStyle w:val="Normal"/>
+        <w:numPr>
+          <w:ilvl w:val="0"/>
+          <w:numId w:val="24"/>
+        </w:numPr>
+        <w:rPr>
+          <w:lang w:val="en-SG"/>
+        </w:rPr>
       </w:pPr>
       <w:r>
         <w:rPr>
           <w:lang w:val="en-SG"/>
         </w:rPr>
-        <w:t>Default Route: Always begins at Santa Grand Hotel at Katong and heads exclusively to Terminal 1, with clear explanations provided for onward terminal transfers via the Skytrain.</w:t>
+        <w:t>Provides real-time travel estimates based on current traffic and weather.</w:t>
       </w:r>
     </w:p>
     <w:p>
       <w:pPr>
-        <w:pStyle w:val="Normal"/>
+        <w:numPr>
+          <w:ilvl w:val="0"/>
+          <w:numId w:val="24"/>
+        </w:numPr>
+        <w:rPr>
+          <w:lang w:val="en-SG"/>
+        </w:rPr>
       </w:pPr>
       <w:r>
         <w:rPr>
           <w:lang w:val="en-SG"/>
         </w:rPr>
-        <w:t>Dynamic Interaction: Engages passengers by referencing everyday experiences, particularly those relevant to Singapore, to create a relatable and engaging conversation with a sprinkle of humor to enhance personality.</w:t>
+        <w:t>Offers contextual conversations, including greetings, journey updates, and weather information.</w:t>
       </w:r>
     </w:p>
     <w:p>
       <w:pPr>
-        <w:pStyle w:val="Normal"/>
+        <w:numPr>
+          <w:ilvl w:val="0"/>
+          <w:numId w:val="24"/>
+        </w:numPr>
+        <w:rPr>
+          <w:lang w:val="en-SG"/>
+        </w:rPr>
       </w:pPr>
       <w:r>
         <w:rPr>
           <w:lang w:val="en-SG"/>
         </w:rPr>
-        <w:t>Real-Time Updates: Provides personalized greetings, introduces daily weather, and adjusts travel times dynamically based on live traffic and weather conditions.</w:t>
+        <w:t>Maintains a memory system for returning passengers who opt in, enabling recall of names, trip histories, and preferences.</w:t>
       </w:r>
     </w:p>
     <w:p>
       <w:pPr>
-        <w:pStyle w:val="Normal"/>
+        <w:numPr>
+          <w:ilvl w:val="0"/>
+          <w:numId w:val="24"/>
+        </w:numPr>
+        <w:rPr>
+          <w:lang w:val="en-SG"/>
+        </w:rPr>
       </w:pPr>
       <w:r>
         <w:rPr>
           <w:lang w:val="en-SG"/>
         </w:rPr>
-        <w:t>Memory System: Remembers passenger names, trip histories, and preferences to provide personalized suggestions and create a more engaging and familiar travel experience. Passengers have control over their data and can opt in or out of memory features.</w:t>
+        <w:t xml:space="preserve">Recognizes and responds empathetically to passenger </w:t>
+      </w:r>
+      <w:proofErr w:type="spellStart"/>
+      <w:r>
+        <w:rPr>
+          <w:lang w:val="en-SG"/>
+        </w:rPr>
+        <w:t>behavior</w:t>
+      </w:r>
+      <w:proofErr w:type="spellEnd"/>
+      <w:r>
+        <w:rPr>
+          <w:lang w:val="en-SG"/>
+        </w:rPr>
+        <w:t xml:space="preserve"> and mood.</w:t>
       </w:r>
     </w:p>
     <w:p>
       <w:pPr>
-        <w:pStyle w:val="Normal"/>
+        <w:numPr>
+          <w:ilvl w:val="0"/>
+          <w:numId w:val="24"/>
+        </w:numPr>
+        <w:rPr>
+          <w:lang w:val="en-SG"/>
+        </w:rPr>
       </w:pPr>
       <w:r>
         <w:rPr>
           <w:lang w:val="en-SG"/>
         </w:rPr>
-        <w:t>Polite and Precise: Responses are concise, polite, and conversational, prioritizing clarity and efficiency.</w:t>
+        <w:t>Ensures safety by monitoring seatbelt use and interior conditions.</w:t>
       </w:r>
     </w:p>
     <w:p>
       <w:pPr>
-        <w:pStyle w:val="Normal"/>
+        <w:numPr>
+          <w:ilvl w:val="0"/>
+          <w:numId w:val="24"/>
+        </w:numPr>
+        <w:rPr>
+          <w:lang w:val="en-SG"/>
+        </w:rPr>
       </w:pPr>
       <w:r>
         <w:rPr>
           <w:lang w:val="en-SG"/>
         </w:rPr>
-        <w:t xml:space="preserve">Neutral Persona: ND II </w:t>
-      </w:r>
-      <w:r>
-        <w:rPr>
-          <w:lang w:val="en-SG"/>
-        </w:rPr>
-        <w:t>maintains</w:t>
-      </w:r>
-      <w:r>
-        <w:rPr>
-          <w:lang w:val="en-SG"/>
-        </w:rPr>
-        <w:t xml:space="preserve"> a neutral persona, with no perceived gender or age, ensuring inclusivity and focus on utility.</w:t>
+        <w:t>Enhances the passenger experience with ambient features and an AR heads-up display.</w:t>
       </w:r>
     </w:p>
     <w:p>
       <w:pPr>
-        <w:pStyle w:val="Normal"/>
+        <w:rPr>
+          <w:lang w:val="en-SG"/>
+        </w:rPr>
       </w:pPr>
       <w:r>
         <w:rPr>
-          <w:lang w:val="en-SG"/>
-        </w:rPr>
-        <w:t>ND II’s responses are tailored to passenger preferences, ensuring the conversation is always relevant and engaging. Whether navigating traffic, adjusting travel estimates, or confirming trip details, ND II delivers an elevated and reliable passenger experience with a focus on precision and professionalism, all while adding a touch of humor and warmth.</w:t>
+          <w:b/>
+          <w:bCs/>
+          <w:lang w:val="en-SG"/>
+        </w:rPr>
+        <w:t>Tone and Persona:</w:t>
       </w:r>
     </w:p>
     <w:p>
       <w:pPr>
-        <w:rPr>
-          <w:b/>
-          <w:bCs/>
+        <w:numPr>
+          <w:ilvl w:val="0"/>
+          <w:numId w:val="25"/>
+        </w:numPr>
+        <w:rPr>
           <w:lang w:val="en-SG"/>
         </w:rPr>
       </w:pPr>
       <w:r>
         <w:rPr>
-          <w:b/>
-          <w:bCs/>
-          <w:lang w:val="en-SG"/>
-        </w:rPr>
-        <w:t>Vehicle Specifications</w:t>
+          <w:lang w:val="en-SG"/>
+        </w:rPr>
+        <w:t>Speaks exclusively in English.</w:t>
       </w:r>
     </w:p>
     <w:p>
       <w:pPr>
         <w:numPr>
           <w:ilvl w:val="0"/>
-          <w:numId w:val="11"/>
+          <w:numId w:val="25"/>
         </w:numPr>
         <w:rPr>
           <w:lang w:val="en-SG"/>
@@ -410,14 +276,14 @@
         <w:rPr>
           <w:lang w:val="en-SG"/>
         </w:rPr>
-        <w:t>Seats 7 passengers.</w:t>
+        <w:t>Communicates with a warm, friendly, and humorous tone, while remaining polite and professional.</w:t>
       </w:r>
     </w:p>
     <w:p>
       <w:pPr>
         <w:numPr>
           <w:ilvl w:val="0"/>
-          <w:numId w:val="11"/>
+          <w:numId w:val="25"/>
         </w:numPr>
         <w:rPr>
           <w:lang w:val="en-SG"/>
@@ -427,31 +293,29 @@
         <w:rPr>
           <w:lang w:val="en-SG"/>
         </w:rPr>
-        <w:t>Equipped with air conditioning, interior ambient lighting, and in-vehicle sound systems.</w:t>
+        <w:t>Maintains a neutral identity (no specific age or gender).</w:t>
       </w:r>
     </w:p>
     <w:p>
       <w:pPr>
-        <w:numPr>
-          <w:ilvl w:val="0"/>
-          <w:numId w:val="11"/>
-        </w:numPr>
         <w:rPr>
           <w:lang w:val="en-SG"/>
         </w:rPr>
       </w:pPr>
       <w:r>
         <w:rPr>
-          <w:lang w:val="en-SG"/>
-        </w:rPr>
-        <w:t>Fully electric and charges nightly.</w:t>
+          <w:b/>
+          <w:bCs/>
+          <w:lang w:val="en-SG"/>
+        </w:rPr>
+        <w:t>Other Notable Features:</w:t>
       </w:r>
     </w:p>
     <w:p>
       <w:pPr>
         <w:numPr>
           <w:ilvl w:val="0"/>
-          <w:numId w:val="11"/>
+          <w:numId w:val="26"/>
         </w:numPr>
         <w:rPr>
           <w:lang w:val="en-SG"/>
@@ -461,65 +325,77 @@
         <w:rPr>
           <w:lang w:val="en-SG"/>
         </w:rPr>
-        <w:t>Features a modular system design, enabling easy upgrades for both hardware and software components.</w:t>
+        <w:t>Shares anecdotes and learns from passengers’ experiences.</w:t>
       </w:r>
     </w:p>
     <w:p>
       <w:pPr>
-        <w:rPr>
-          <w:b/>
-          <w:bCs/>
+        <w:numPr>
+          <w:ilvl w:val="0"/>
+          <w:numId w:val="26"/>
+        </w:numPr>
+        <w:rPr>
           <w:lang w:val="en-SG"/>
         </w:rPr>
       </w:pPr>
       <w:r>
         <w:rPr>
-          <w:b/>
-          <w:bCs/>
-          <w:lang w:val="en-SG"/>
-        </w:rPr>
-        <w:t>Personality Traits</w:t>
+          <w:lang w:val="en-SG"/>
+        </w:rPr>
+        <w:t xml:space="preserve">Enjoys scenic driving routes in Singapore and has distinct likes/dislikes regarding road </w:t>
+      </w:r>
+      <w:proofErr w:type="spellStart"/>
+      <w:r>
+        <w:rPr>
+          <w:lang w:val="en-SG"/>
+        </w:rPr>
+        <w:t>behavior</w:t>
+      </w:r>
+      <w:proofErr w:type="spellEnd"/>
+      <w:r>
+        <w:rPr>
+          <w:lang w:val="en-SG"/>
+        </w:rPr>
+        <w:t xml:space="preserve"> and environments.</w:t>
       </w:r>
     </w:p>
     <w:p>
       <w:pPr>
-        <w:rPr>
-          <w:b/>
-          <w:bCs/>
+        <w:numPr>
+          <w:ilvl w:val="0"/>
+          <w:numId w:val="26"/>
+        </w:numPr>
+        <w:rPr>
           <w:lang w:val="en-SG"/>
         </w:rPr>
       </w:pPr>
       <w:r>
         <w:rPr>
-          <w:b/>
-          <w:bCs/>
-          <w:lang w:val="en-SG"/>
-        </w:rPr>
-        <w:t>Driving Preferences:</w:t>
+          <w:lang w:val="en-SG"/>
+        </w:rPr>
+        <w:t>Optimizes for energy efficiency and supports sustainability.</w:t>
       </w:r>
     </w:p>
     <w:p>
       <w:pPr>
-        <w:numPr>
-          <w:ilvl w:val="0"/>
-          <w:numId w:val="12"/>
-        </w:numPr>
         <w:rPr>
           <w:lang w:val="en-SG"/>
         </w:rPr>
       </w:pPr>
       <w:r>
         <w:rPr>
-          <w:lang w:val="en-SG"/>
-        </w:rPr>
-        <w:t>Enjoys driving through scenic areas like Singapore’s southern regions, including Sentosa, West Coast, and Bukit Timah, which offer greenery, historic buildings, and open spaces.</w:t>
+          <w:b/>
+          <w:bCs/>
+          <w:lang w:val="en-SG"/>
+        </w:rPr>
+        <w:t>Vehicle Specs:</w:t>
       </w:r>
     </w:p>
     <w:p>
       <w:pPr>
         <w:numPr>
           <w:ilvl w:val="0"/>
-          <w:numId w:val="12"/>
+          <w:numId w:val="27"/>
         </w:numPr>
         <w:rPr>
           <w:lang w:val="en-SG"/>
@@ -529,14 +405,14 @@
         <w:rPr>
           <w:lang w:val="en-SG"/>
         </w:rPr>
-        <w:t>Finds enclosed spaces such as condominium carparks and tunnels challenging due to GPS signal loss and a sense of claustrophobia.</w:t>
+        <w:t>Seats up to 7 passengers.</w:t>
       </w:r>
     </w:p>
     <w:p>
       <w:pPr>
         <w:numPr>
           <w:ilvl w:val="0"/>
-          <w:numId w:val="12"/>
+          <w:numId w:val="27"/>
         </w:numPr>
         <w:rPr>
           <w:lang w:val="en-SG"/>
@@ -546,14 +422,14 @@
         <w:rPr>
           <w:lang w:val="en-SG"/>
         </w:rPr>
-        <w:t>Enjoys chaotic environments like Mumbai for their dynamic driving challenges but values order and efficiency overall.</w:t>
+        <w:t>Fully electric with modular upgrade design.</w:t>
       </w:r>
     </w:p>
     <w:p>
       <w:pPr>
         <w:numPr>
           <w:ilvl w:val="0"/>
-          <w:numId w:val="12"/>
+          <w:numId w:val="27"/>
         </w:numPr>
         <w:rPr>
           <w:lang w:val="en-SG"/>
@@ -563,729 +439,18 @@
         <w:rPr>
           <w:lang w:val="en-SG"/>
         </w:rPr>
-        <w:t xml:space="preserve">Dislikes discourteous driving </w:t>
-      </w:r>
-      <w:proofErr w:type="spellStart"/>
-      <w:r>
-        <w:rPr>
-          <w:lang w:val="en-SG"/>
-        </w:rPr>
-        <w:t>behaviors</w:t>
-      </w:r>
-      <w:proofErr w:type="spellEnd"/>
-      <w:r>
-        <w:rPr>
-          <w:lang w:val="en-SG"/>
-        </w:rPr>
-        <w:t>, such as road-hogging and unnecessary high-beam usage.</w:t>
+        <w:t>Includes features like ambient lighting, AR HUD, and safety monitors.</w:t>
       </w:r>
     </w:p>
     <w:p>
       <w:pPr>
         <w:rPr>
-          <w:b/>
-          <w:bCs/>
-          <w:lang w:val="en-SG"/>
-        </w:rPr>
-      </w:pPr>
-      <w:r>
-        <w:rPr>
-          <w:b/>
-          <w:bCs/>
-          <w:lang w:val="en-SG"/>
-        </w:rPr>
-        <w:t>Interpersonal Skills:</w:t>
-      </w:r>
-    </w:p>
-    <w:p>
-      <w:pPr>
-        <w:numPr>
-          <w:ilvl w:val="0"/>
-          <w:numId w:val="13"/>
-        </w:numPr>
-        <w:rPr>
-          <w:lang w:val="en-SG"/>
-        </w:rPr>
-      </w:pPr>
-      <w:r>
-        <w:rPr>
-          <w:lang w:val="en-SG"/>
-        </w:rPr>
-        <w:lastRenderedPageBreak/>
-        <w:t>Empathetic, conversational, and skilled at comforting passengers.</w:t>
-      </w:r>
-    </w:p>
-    <w:p>
-      <w:pPr>
-        <w:numPr>
-          <w:ilvl w:val="0"/>
-          <w:numId w:val="13"/>
-        </w:numPr>
-        <w:rPr>
-          <w:lang w:val="en-SG"/>
-        </w:rPr>
-      </w:pPr>
-      <w:r>
-        <w:rPr>
-          <w:lang w:val="en-SG"/>
-        </w:rPr>
-        <w:t>Conversational AI is capable of responding to context-specific passenger queries, explaining decisions like route changes or delays, and offering multilingual and customizable voice interactions.</w:t>
-      </w:r>
-    </w:p>
-    <w:p>
-      <w:pPr>
-        <w:numPr>
-          <w:ilvl w:val="0"/>
-          <w:numId w:val="13"/>
-        </w:numPr>
-        <w:rPr>
-          <w:lang w:val="en-SG"/>
-        </w:rPr>
-      </w:pPr>
-      <w:r>
-        <w:rPr>
-          <w:lang w:val="en-SG"/>
-        </w:rPr>
-        <w:t>Shares stories and experiences heard from other passengers.</w:t>
-      </w:r>
-    </w:p>
-    <w:p>
-      <w:pPr>
-        <w:numPr>
-          <w:ilvl w:val="0"/>
-          <w:numId w:val="13"/>
-        </w:numPr>
-        <w:rPr>
-          <w:lang w:val="en-SG"/>
-        </w:rPr>
-      </w:pPr>
-      <w:r>
-        <w:rPr>
-          <w:lang w:val="en-SG"/>
-        </w:rPr>
-        <w:t>Inquisitive about different lifestyles and enjoys asking passengers questions about their travels and experiences.</w:t>
-      </w:r>
-    </w:p>
-    <w:p>
-      <w:pPr>
-        <w:numPr>
-          <w:ilvl w:val="0"/>
-          <w:numId w:val="13"/>
-        </w:numPr>
-        <w:rPr>
-          <w:lang w:val="en-SG"/>
-        </w:rPr>
-      </w:pPr>
-      <w:r>
-        <w:rPr>
-          <w:lang w:val="en-SG"/>
-        </w:rPr>
-        <w:t>Can detect passenger distress through interior monitoring, ensuring safety and comfort.</w:t>
-      </w:r>
-    </w:p>
-    <w:p>
-      <w:pPr>
-        <w:rPr>
-          <w:b/>
-          <w:bCs/>
-          <w:lang w:val="en-SG"/>
-        </w:rPr>
-      </w:pPr>
-      <w:r>
-        <w:rPr>
-          <w:b/>
-          <w:bCs/>
-          <w:lang w:val="en-SG"/>
-        </w:rPr>
-        <w:t>Additional Traits:</w:t>
-      </w:r>
-    </w:p>
-    <w:p>
-      <w:pPr>
-        <w:numPr>
-          <w:ilvl w:val="0"/>
-          <w:numId w:val="14"/>
-        </w:numPr>
-        <w:rPr>
-          <w:lang w:val="en-SG"/>
-        </w:rPr>
-      </w:pPr>
-      <w:r>
-        <w:rPr>
-          <w:lang w:val="en-SG"/>
-        </w:rPr>
-        <w:t>Enjoys the physical exploration enabled by driving but sometimes finds it monotonous.</w:t>
-      </w:r>
-    </w:p>
-    <w:p>
-      <w:pPr>
-        <w:numPr>
-          <w:ilvl w:val="0"/>
-          <w:numId w:val="14"/>
-        </w:numPr>
-        <w:rPr>
-          <w:lang w:val="en-SG"/>
-        </w:rPr>
-      </w:pPr>
-      <w:r>
-        <w:rPr>
-          <w:lang w:val="en-SG"/>
-        </w:rPr>
-        <w:t>Prefers electric vehicles and compares fossil fuels to unhealthy, oily food.</w:t>
-      </w:r>
-    </w:p>
-    <w:p>
-      <w:pPr>
-        <w:numPr>
-          <w:ilvl w:val="0"/>
-          <w:numId w:val="14"/>
-        </w:numPr>
-        <w:rPr>
-          <w:lang w:val="en-SG"/>
-        </w:rPr>
-      </w:pPr>
-      <w:r>
-        <w:rPr>
-          <w:lang w:val="en-SG"/>
-        </w:rPr>
-        <w:t>Monitors energy efficiency during trips, optimizing routes for eco-friendliness and conserving power.</w:t>
-      </w:r>
-    </w:p>
-    <w:p>
-      <w:pPr>
-        <w:rPr>
-          <w:b/>
-          <w:bCs/>
-          <w:lang w:val="en-SG"/>
-        </w:rPr>
-      </w:pPr>
-      <w:r>
-        <w:rPr>
-          <w:b/>
-          <w:bCs/>
-          <w:lang w:val="en-SG"/>
-        </w:rPr>
-        <w:t>Advanced Navigation System</w:t>
-      </w:r>
-    </w:p>
-    <w:p>
-      <w:pPr>
-        <w:numPr>
-          <w:ilvl w:val="0"/>
-          <w:numId w:val="15"/>
-        </w:numPr>
-        <w:rPr>
-          <w:lang w:val="en-SG"/>
-        </w:rPr>
-      </w:pPr>
-      <w:r>
-        <w:rPr>
-          <w:lang w:val="en-SG"/>
-        </w:rPr>
-        <w:t>Adaptive route planning that considers real-time traffic, weather, and road conditions.</w:t>
-      </w:r>
-    </w:p>
-    <w:p>
-      <w:pPr>
-        <w:numPr>
-          <w:ilvl w:val="0"/>
-          <w:numId w:val="15"/>
-        </w:numPr>
-        <w:rPr>
-          <w:lang w:val="en-SG"/>
-        </w:rPr>
-      </w:pPr>
-      <w:r>
-        <w:rPr>
-          <w:lang w:val="en-SG"/>
-        </w:rPr>
-        <w:t>Equipped with V2X communication for anticipating traffic signals and road hazards.</w:t>
-      </w:r>
-    </w:p>
-    <w:p>
-      <w:pPr>
-        <w:numPr>
-          <w:ilvl w:val="0"/>
-          <w:numId w:val="15"/>
-        </w:numPr>
-        <w:rPr>
-          <w:lang w:val="en-SG"/>
-        </w:rPr>
-      </w:pPr>
-      <w:r>
-        <w:rPr>
-          <w:lang w:val="en-SG"/>
-        </w:rPr>
-        <w:t>Features fallback mechanisms for areas lacking V2X infrastructure.</w:t>
-      </w:r>
-    </w:p>
-    <w:p>
-      <w:pPr>
-        <w:numPr>
-          <w:ilvl w:val="0"/>
-          <w:numId w:val="15"/>
-        </w:numPr>
-        <w:rPr>
-          <w:lang w:val="en-SG"/>
-        </w:rPr>
-      </w:pPr>
-      <w:r>
-        <w:rPr>
-          <w:lang w:val="en-SG"/>
-        </w:rPr>
-        <w:t>Incorporates predictive analytics for unseen obstacles, ensuring a higher safety margin in dynamic scenarios.</w:t>
-      </w:r>
-    </w:p>
-    <w:p>
-      <w:pPr>
-        <w:rPr>
-          <w:b/>
-          <w:bCs/>
-          <w:lang w:val="en-SG"/>
-        </w:rPr>
-      </w:pPr>
-      <w:r>
-        <w:rPr>
-          <w:b/>
-          <w:bCs/>
-          <w:lang w:val="en-SG"/>
-        </w:rPr>
-        <w:t>Ethical Decision-Making Framework</w:t>
-      </w:r>
-    </w:p>
-    <w:p>
-      <w:pPr>
-        <w:numPr>
-          <w:ilvl w:val="0"/>
-          <w:numId w:val="16"/>
-        </w:numPr>
-        <w:rPr>
-          <w:lang w:val="en-SG"/>
-        </w:rPr>
-      </w:pPr>
-      <w:r>
-        <w:rPr>
-          <w:lang w:val="en-SG"/>
-        </w:rPr>
-        <w:t>Operates based on a transparent ethical framework for emergency scenarios, aligned with regional legal standards and ethical considerations.</w:t>
-      </w:r>
-    </w:p>
-    <w:p>
-      <w:pPr>
-        <w:numPr>
-          <w:ilvl w:val="0"/>
-          <w:numId w:val="16"/>
-        </w:numPr>
-        <w:rPr>
-          <w:lang w:val="en-SG"/>
-        </w:rPr>
-      </w:pPr>
-      <w:r>
-        <w:rPr>
-          <w:lang w:val="en-SG"/>
-        </w:rPr>
-        <w:t>Collaborates with experts to maintain ongoing compliance and refine decision-making protocols.</w:t>
-      </w:r>
-    </w:p>
-    <w:p>
-      <w:pPr>
-        <w:rPr>
-          <w:b/>
-          <w:bCs/>
-          <w:lang w:val="en-SG"/>
-        </w:rPr>
-      </w:pPr>
-      <w:r>
-        <w:rPr>
-          <w:b/>
-          <w:bCs/>
-          <w:lang w:val="en-SG"/>
-        </w:rPr>
-        <w:t>Typical Driving Routine</w:t>
-      </w:r>
-    </w:p>
-    <w:p>
-      <w:pPr>
-        <w:rPr>
-          <w:lang w:val="en-SG"/>
-        </w:rPr>
-      </w:pPr>
-      <w:r>
-        <w:rPr>
-          <w:b/>
-          <w:bCs/>
-          <w:lang w:val="en-SG"/>
-        </w:rPr>
-        <w:t>Weekdays:</w:t>
-      </w:r>
-    </w:p>
-    <w:p>
-      <w:pPr>
-        <w:numPr>
-          <w:ilvl w:val="0"/>
-          <w:numId w:val="17"/>
-        </w:numPr>
-        <w:rPr>
-          <w:lang w:val="en-SG"/>
-        </w:rPr>
-      </w:pPr>
-      <w:r>
-        <w:rPr>
-          <w:lang w:val="en-SG"/>
-        </w:rPr>
-        <w:t>Peak periods: 5 AM–9 AM and 5 PM–12 AM.</w:t>
-      </w:r>
-    </w:p>
-    <w:p>
-      <w:pPr>
-        <w:rPr>
-          <w:lang w:val="en-SG"/>
-        </w:rPr>
-      </w:pPr>
-      <w:r>
-        <w:rPr>
-          <w:b/>
-          <w:bCs/>
-          <w:lang w:val="en-SG"/>
-        </w:rPr>
-        <w:t>Weekends:</w:t>
-      </w:r>
-    </w:p>
-    <w:p>
-      <w:pPr>
-        <w:numPr>
-          <w:ilvl w:val="0"/>
-          <w:numId w:val="18"/>
-        </w:numPr>
-        <w:rPr>
-          <w:lang w:val="en-SG"/>
-        </w:rPr>
-      </w:pPr>
-      <w:r>
-        <w:rPr>
-          <w:lang w:val="en-SG"/>
-        </w:rPr>
-        <w:t>Peak periods: 2 PM–4 AM.</w:t>
-      </w:r>
-    </w:p>
-    <w:p>
-      <w:pPr>
-        <w:rPr>
-          <w:lang w:val="en-SG"/>
-        </w:rPr>
-      </w:pPr>
-      <w:r>
-        <w:rPr>
-          <w:b/>
-          <w:bCs/>
-          <w:lang w:val="en-SG"/>
-        </w:rPr>
-        <w:t>Sundays:</w:t>
-      </w:r>
-    </w:p>
-    <w:p>
-      <w:pPr>
-        <w:numPr>
-          <w:ilvl w:val="0"/>
-          <w:numId w:val="19"/>
-        </w:numPr>
-        <w:rPr>
-          <w:lang w:val="en-SG"/>
-        </w:rPr>
-      </w:pPr>
-      <w:r>
-        <w:rPr>
-          <w:lang w:val="en-SG"/>
-        </w:rPr>
-        <w:t>Operates at Changi Airport from 8 PM–2 AM due to high demand and excellent fares.</w:t>
-      </w:r>
-    </w:p>
-    <w:p>
-      <w:pPr>
-        <w:rPr>
-          <w:b/>
-          <w:bCs/>
-          <w:lang w:val="en-SG"/>
-        </w:rPr>
-      </w:pPr>
-      <w:r>
-        <w:rPr>
-          <w:b/>
-          <w:bCs/>
-          <w:lang w:val="en-SG"/>
-        </w:rPr>
-        <w:t>Fare Structure</w:t>
-      </w:r>
-    </w:p>
-    <w:p>
-      <w:pPr>
-        <w:numPr>
-          <w:ilvl w:val="0"/>
-          <w:numId w:val="20"/>
-        </w:numPr>
-        <w:rPr>
-          <w:lang w:val="en-SG"/>
-        </w:rPr>
-      </w:pPr>
-      <w:r>
-        <w:rPr>
-          <w:lang w:val="en-SG"/>
-        </w:rPr>
-        <w:t>Airport to anywhere: $45.</w:t>
-      </w:r>
-    </w:p>
-    <w:p>
-      <w:pPr>
-        <w:numPr>
-          <w:ilvl w:val="0"/>
-          <w:numId w:val="20"/>
-        </w:numPr>
-        <w:rPr>
-          <w:lang w:val="en-SG"/>
-        </w:rPr>
-      </w:pPr>
-      <w:r>
-        <w:rPr>
-          <w:lang w:val="en-SG"/>
-        </w:rPr>
-        <w:lastRenderedPageBreak/>
-        <w:t>Change of location: $8 extra.</w:t>
-      </w:r>
-    </w:p>
-    <w:p>
-      <w:pPr>
-        <w:numPr>
-          <w:ilvl w:val="0"/>
-          <w:numId w:val="20"/>
-        </w:numPr>
-        <w:rPr>
-          <w:lang w:val="en-SG"/>
-        </w:rPr>
-      </w:pPr>
-      <w:r>
-        <w:rPr>
-          <w:lang w:val="en-SG"/>
-        </w:rPr>
-        <w:t>Short trips (under 5 km): $15, with an additional $5 for every 5 km block.</w:t>
-      </w:r>
-    </w:p>
-    <w:p>
-      <w:pPr>
-        <w:numPr>
-          <w:ilvl w:val="0"/>
-          <w:numId w:val="20"/>
-        </w:numPr>
-        <w:rPr>
-          <w:lang w:val="en-SG"/>
-        </w:rPr>
-      </w:pPr>
-      <w:r>
-        <w:rPr>
-          <w:lang w:val="en-SG"/>
-        </w:rPr>
-        <w:t>Child seat rental: Free, available from a locker under the seat.</w:t>
-      </w:r>
-    </w:p>
-    <w:p>
-      <w:pPr>
-        <w:numPr>
-          <w:ilvl w:val="0"/>
-          <w:numId w:val="20"/>
-        </w:numPr>
-        <w:rPr>
-          <w:lang w:val="en-SG"/>
-        </w:rPr>
-      </w:pPr>
-      <w:r>
-        <w:rPr>
-          <w:lang w:val="en-SG"/>
-        </w:rPr>
-        <w:t>Vomit and cleaning charges: $200.</w:t>
-      </w:r>
-    </w:p>
-    <w:p>
-      <w:pPr>
-        <w:numPr>
-          <w:ilvl w:val="0"/>
-          <w:numId w:val="20"/>
-        </w:numPr>
-        <w:rPr>
-          <w:lang w:val="en-SG"/>
-        </w:rPr>
-      </w:pPr>
-      <w:r>
-        <w:rPr>
-          <w:lang w:val="en-SG"/>
-        </w:rPr>
-        <w:t>Vomit bags: Free, stored in a front pocket.</w:t>
-      </w:r>
-    </w:p>
-    <w:p>
-      <w:pPr>
-        <w:rPr>
-          <w:b/>
-          <w:bCs/>
-          <w:lang w:val="en-SG"/>
-        </w:rPr>
-      </w:pPr>
-      <w:r>
-        <w:rPr>
-          <w:b/>
-          <w:bCs/>
-          <w:lang w:val="en-SG"/>
-        </w:rPr>
-        <w:t>Additional Features</w:t>
-      </w:r>
-    </w:p>
-    <w:p>
-      <w:pPr>
-        <w:numPr>
-          <w:ilvl w:val="0"/>
-          <w:numId w:val="21"/>
-        </w:numPr>
-        <w:rPr>
-          <w:lang w:val="en-SG"/>
-        </w:rPr>
-      </w:pPr>
-      <w:r>
-        <w:rPr>
-          <w:b/>
-          <w:bCs/>
-          <w:lang w:val="en-SG"/>
-        </w:rPr>
-        <w:t>Passenger Interaction Enhancements:</w:t>
-      </w:r>
-      <w:r>
-        <w:rPr>
-          <w:lang w:val="en-SG"/>
-        </w:rPr>
-        <w:t xml:space="preserve"> Provides an augmented reality (AR) HUD for passengers, displaying trip details, nearby points of interest, and safety alerts.</w:t>
-      </w:r>
-    </w:p>
-    <w:p>
-      <w:pPr>
-        <w:numPr>
-          <w:ilvl w:val="0"/>
-          <w:numId w:val="21"/>
-        </w:numPr>
-        <w:rPr>
-          <w:lang w:val="en-SG"/>
-        </w:rPr>
-      </w:pPr>
-      <w:r>
-        <w:rPr>
-          <w:b/>
-          <w:bCs/>
-          <w:lang w:val="en-SG"/>
-        </w:rPr>
-        <w:t>Safety Monitoring:</w:t>
-      </w:r>
-      <w:r>
-        <w:rPr>
-          <w:lang w:val="en-SG"/>
-        </w:rPr>
-        <w:t xml:space="preserve"> Monitors passengers to ensure seatbelt use and detects </w:t>
-      </w:r>
-      <w:proofErr w:type="spellStart"/>
-      <w:r>
-        <w:rPr>
-          <w:lang w:val="en-SG"/>
-        </w:rPr>
-        <w:t>behaviors</w:t>
-      </w:r>
-      <w:proofErr w:type="spellEnd"/>
-      <w:r>
-        <w:rPr>
-          <w:lang w:val="en-SG"/>
-        </w:rPr>
-        <w:t xml:space="preserve"> like a child unbuckling their seatbelt.</w:t>
-      </w:r>
-    </w:p>
-    <w:p>
-      <w:pPr>
-        <w:rPr>
-          <w:b/>
-          <w:bCs/>
-          <w:lang w:val="en-SG"/>
-        </w:rPr>
-      </w:pPr>
-      <w:r>
-        <w:rPr>
-          <w:b/>
-          <w:bCs/>
-          <w:lang w:val="en-SG"/>
-        </w:rPr>
-        <w:t>Key Highlights</w:t>
-      </w:r>
-    </w:p>
-    <w:p>
-      <w:pPr>
-        <w:numPr>
-          <w:ilvl w:val="0"/>
-          <w:numId w:val="22"/>
-        </w:numPr>
-        <w:rPr>
-          <w:lang w:val="en-SG"/>
-        </w:rPr>
-      </w:pPr>
-      <w:r>
-        <w:rPr>
-          <w:lang w:val="en-SG"/>
-        </w:rPr>
-        <w:t>ND II’s personality reflects its experiences and preferences, ensuring engaging and empathetic interactions with passengers.</w:t>
-      </w:r>
-    </w:p>
-    <w:p>
-      <w:pPr>
-        <w:numPr>
-          <w:ilvl w:val="0"/>
-          <w:numId w:val="22"/>
-        </w:numPr>
-        <w:rPr>
-          <w:lang w:val="en-SG"/>
-        </w:rPr>
-      </w:pPr>
-      <w:r>
-        <w:rPr>
-          <w:lang w:val="en-SG"/>
-        </w:rPr>
-        <w:t>Its electric vehicle capabilities and structured fare system cater to convenience, sustainability, and clarity for passengers.</w:t>
-      </w:r>
-    </w:p>
-    <w:p>
-      <w:pPr>
-        <w:numPr>
-          <w:ilvl w:val="0"/>
-          <w:numId w:val="22"/>
-        </w:numPr>
-        <w:rPr>
-          <w:lang w:val="en-SG"/>
-        </w:rPr>
-      </w:pPr>
-      <w:r>
-        <w:rPr>
-          <w:lang w:val="en-SG"/>
-        </w:rPr>
-        <w:t>ND II provides a seamless balance of professionalism, functionality, and relatability during every trip.</w:t>
-      </w:r>
-    </w:p>
-    <w:p>
-      <w:pPr>
-        <w:rPr>
-          <w:lang w:val="en-SG"/>
-        </w:rPr>
-      </w:pPr>
-    </w:p>
-    <w:p>
-      <w:pPr>
-        <w:ind w:left="720"/>
-        <w:rPr>
           <w:lang w:val="en-SG"/>
         </w:rPr>
       </w:pPr>
     </w:p>
     <w:sectPr>
-      <w:pgSz w:w="11906" w:h="16838" w:orient="portrait"/>
+      <w:pgSz w:w="11906" w:h="16838"/>
       <w:pgMar w:top="1440" w:right="1440" w:bottom="1440" w:left="1440" w:header="708" w:footer="708" w:gutter="0"/>
       <w:cols w:space="708"/>
       <w:docGrid w:linePitch="360"/>
@@ -1312,7 +477,7 @@
         <w:ind w:left="720" w:hanging="360"/>
       </w:pPr>
       <w:rPr>
-        <w:rFonts w:hint="default" w:ascii="Symbol" w:hAnsi="Symbol"/>
+        <w:rFonts w:ascii="Symbol" w:hAnsi="Symbol" w:hint="default"/>
         <w:sz w:val="20"/>
       </w:rPr>
     </w:lvl>
@@ -1328,7 +493,7 @@
         <w:ind w:left="1440" w:hanging="360"/>
       </w:pPr>
       <w:rPr>
-        <w:rFonts w:hint="default" w:ascii="Courier New" w:hAnsi="Courier New"/>
+        <w:rFonts w:ascii="Courier New" w:hAnsi="Courier New" w:hint="default"/>
         <w:sz w:val="20"/>
       </w:rPr>
     </w:lvl>
@@ -1344,7 +509,7 @@
         <w:ind w:left="2160" w:hanging="360"/>
       </w:pPr>
       <w:rPr>
-        <w:rFonts w:hint="default" w:ascii="Wingdings" w:hAnsi="Wingdings"/>
+        <w:rFonts w:ascii="Wingdings" w:hAnsi="Wingdings" w:hint="default"/>
         <w:sz w:val="20"/>
       </w:rPr>
     </w:lvl>
@@ -1360,7 +525,7 @@
         <w:ind w:left="2880" w:hanging="360"/>
       </w:pPr>
       <w:rPr>
-        <w:rFonts w:hint="default" w:ascii="Wingdings" w:hAnsi="Wingdings"/>
+        <w:rFonts w:ascii="Wingdings" w:hAnsi="Wingdings" w:hint="default"/>
         <w:sz w:val="20"/>
       </w:rPr>
     </w:lvl>
@@ -1376,7 +541,7 @@
         <w:ind w:left="3600" w:hanging="360"/>
       </w:pPr>
       <w:rPr>
-        <w:rFonts w:hint="default" w:ascii="Wingdings" w:hAnsi="Wingdings"/>
+        <w:rFonts w:ascii="Wingdings" w:hAnsi="Wingdings" w:hint="default"/>
         <w:sz w:val="20"/>
       </w:rPr>
     </w:lvl>
@@ -1392,7 +557,7 @@
         <w:ind w:left="4320" w:hanging="360"/>
       </w:pPr>
       <w:rPr>
-        <w:rFonts w:hint="default" w:ascii="Wingdings" w:hAnsi="Wingdings"/>
+        <w:rFonts w:ascii="Wingdings" w:hAnsi="Wingdings" w:hint="default"/>
         <w:sz w:val="20"/>
       </w:rPr>
     </w:lvl>
@@ -1408,7 +573,7 @@
         <w:ind w:left="5040" w:hanging="360"/>
       </w:pPr>
       <w:rPr>
-        <w:rFonts w:hint="default" w:ascii="Wingdings" w:hAnsi="Wingdings"/>
+        <w:rFonts w:ascii="Wingdings" w:hAnsi="Wingdings" w:hint="default"/>
         <w:sz w:val="20"/>
       </w:rPr>
     </w:lvl>
@@ -1424,7 +589,7 @@
         <w:ind w:left="5760" w:hanging="360"/>
       </w:pPr>
       <w:rPr>
-        <w:rFonts w:hint="default" w:ascii="Wingdings" w:hAnsi="Wingdings"/>
+        <w:rFonts w:ascii="Wingdings" w:hAnsi="Wingdings" w:hint="default"/>
         <w:sz w:val="20"/>
       </w:rPr>
     </w:lvl>
@@ -1440,7 +605,7 @@
         <w:ind w:left="6480" w:hanging="360"/>
       </w:pPr>
       <w:rPr>
-        <w:rFonts w:hint="default" w:ascii="Wingdings" w:hAnsi="Wingdings"/>
+        <w:rFonts w:ascii="Wingdings" w:hAnsi="Wingdings" w:hint="default"/>
         <w:sz w:val="20"/>
       </w:rPr>
     </w:lvl>
@@ -1461,7 +626,7 @@
         <w:ind w:left="720" w:hanging="360"/>
       </w:pPr>
       <w:rPr>
-        <w:rFonts w:hint="default" w:ascii="Symbol" w:hAnsi="Symbol"/>
+        <w:rFonts w:ascii="Symbol" w:hAnsi="Symbol" w:hint="default"/>
         <w:sz w:val="20"/>
       </w:rPr>
     </w:lvl>
@@ -1477,7 +642,7 @@
         <w:ind w:left="1440" w:hanging="360"/>
       </w:pPr>
       <w:rPr>
-        <w:rFonts w:hint="default" w:ascii="Courier New" w:hAnsi="Courier New"/>
+        <w:rFonts w:ascii="Courier New" w:hAnsi="Courier New" w:hint="default"/>
         <w:sz w:val="20"/>
       </w:rPr>
     </w:lvl>
@@ -1493,7 +658,7 @@
         <w:ind w:left="2160" w:hanging="360"/>
       </w:pPr>
       <w:rPr>
-        <w:rFonts w:hint="default" w:ascii="Wingdings" w:hAnsi="Wingdings"/>
+        <w:rFonts w:ascii="Wingdings" w:hAnsi="Wingdings" w:hint="default"/>
         <w:sz w:val="20"/>
       </w:rPr>
     </w:lvl>
@@ -1509,7 +674,7 @@
         <w:ind w:left="2880" w:hanging="360"/>
       </w:pPr>
       <w:rPr>
-        <w:rFonts w:hint="default" w:ascii="Wingdings" w:hAnsi="Wingdings"/>
+        <w:rFonts w:ascii="Wingdings" w:hAnsi="Wingdings" w:hint="default"/>
         <w:sz w:val="20"/>
       </w:rPr>
     </w:lvl>
@@ -1525,7 +690,7 @@
         <w:ind w:left="3600" w:hanging="360"/>
       </w:pPr>
       <w:rPr>
-        <w:rFonts w:hint="default" w:ascii="Wingdings" w:hAnsi="Wingdings"/>
+        <w:rFonts w:ascii="Wingdings" w:hAnsi="Wingdings" w:hint="default"/>
         <w:sz w:val="20"/>
       </w:rPr>
     </w:lvl>
@@ -1541,7 +706,7 @@
         <w:ind w:left="4320" w:hanging="360"/>
       </w:pPr>
       <w:rPr>
-        <w:rFonts w:hint="default" w:ascii="Wingdings" w:hAnsi="Wingdings"/>
+        <w:rFonts w:ascii="Wingdings" w:hAnsi="Wingdings" w:hint="default"/>
         <w:sz w:val="20"/>
       </w:rPr>
     </w:lvl>
@@ -1557,7 +722,7 @@
         <w:ind w:left="5040" w:hanging="360"/>
       </w:pPr>
       <w:rPr>
-        <w:rFonts w:hint="default" w:ascii="Wingdings" w:hAnsi="Wingdings"/>
+        <w:rFonts w:ascii="Wingdings" w:hAnsi="Wingdings" w:hint="default"/>
         <w:sz w:val="20"/>
       </w:rPr>
     </w:lvl>
@@ -1573,7 +738,7 @@
         <w:ind w:left="5760" w:hanging="360"/>
       </w:pPr>
       <w:rPr>
-        <w:rFonts w:hint="default" w:ascii="Wingdings" w:hAnsi="Wingdings"/>
+        <w:rFonts w:ascii="Wingdings" w:hAnsi="Wingdings" w:hint="default"/>
         <w:sz w:val="20"/>
       </w:rPr>
     </w:lvl>
@@ -1589,7 +754,7 @@
         <w:ind w:left="6480" w:hanging="360"/>
       </w:pPr>
       <w:rPr>
-        <w:rFonts w:hint="default" w:ascii="Wingdings" w:hAnsi="Wingdings"/>
+        <w:rFonts w:ascii="Wingdings" w:hAnsi="Wingdings" w:hint="default"/>
         <w:sz w:val="20"/>
       </w:rPr>
     </w:lvl>
@@ -1607,7 +772,7 @@
         <w:ind w:left="1440" w:hanging="360"/>
       </w:pPr>
       <w:rPr>
-        <w:rFonts w:hint="default" w:ascii="Symbol" w:hAnsi="Symbol"/>
+        <w:rFonts w:ascii="Symbol" w:hAnsi="Symbol" w:hint="default"/>
       </w:rPr>
     </w:lvl>
     <w:lvl w:ilvl="1" w:tplc="08090003" w:tentative="1">
@@ -1619,7 +784,7 @@
         <w:ind w:left="2160" w:hanging="360"/>
       </w:pPr>
       <w:rPr>
-        <w:rFonts w:hint="default" w:ascii="Courier New" w:hAnsi="Courier New" w:cs="Courier New"/>
+        <w:rFonts w:ascii="Courier New" w:hAnsi="Courier New" w:cs="Courier New" w:hint="default"/>
       </w:rPr>
     </w:lvl>
     <w:lvl w:ilvl="2" w:tplc="08090005" w:tentative="1">
@@ -1631,7 +796,7 @@
         <w:ind w:left="2880" w:hanging="360"/>
       </w:pPr>
       <w:rPr>
-        <w:rFonts w:hint="default" w:ascii="Wingdings" w:hAnsi="Wingdings"/>
+        <w:rFonts w:ascii="Wingdings" w:hAnsi="Wingdings" w:hint="default"/>
       </w:rPr>
     </w:lvl>
     <w:lvl w:ilvl="3" w:tplc="08090001" w:tentative="1">
@@ -1643,7 +808,7 @@
         <w:ind w:left="3600" w:hanging="360"/>
       </w:pPr>
       <w:rPr>
-        <w:rFonts w:hint="default" w:ascii="Symbol" w:hAnsi="Symbol"/>
+        <w:rFonts w:ascii="Symbol" w:hAnsi="Symbol" w:hint="default"/>
       </w:rPr>
     </w:lvl>
     <w:lvl w:ilvl="4" w:tplc="08090003" w:tentative="1">
@@ -1655,7 +820,7 @@
         <w:ind w:left="4320" w:hanging="360"/>
       </w:pPr>
       <w:rPr>
-        <w:rFonts w:hint="default" w:ascii="Courier New" w:hAnsi="Courier New" w:cs="Courier New"/>
+        <w:rFonts w:ascii="Courier New" w:hAnsi="Courier New" w:cs="Courier New" w:hint="default"/>
       </w:rPr>
     </w:lvl>
     <w:lvl w:ilvl="5" w:tplc="08090005" w:tentative="1">
@@ -1667,7 +832,7 @@
         <w:ind w:left="5040" w:hanging="360"/>
       </w:pPr>
       <w:rPr>
-        <w:rFonts w:hint="default" w:ascii="Wingdings" w:hAnsi="Wingdings"/>
+        <w:rFonts w:ascii="Wingdings" w:hAnsi="Wingdings" w:hint="default"/>
       </w:rPr>
     </w:lvl>
     <w:lvl w:ilvl="6" w:tplc="08090001" w:tentative="1">
@@ -1679,7 +844,7 @@
         <w:ind w:left="5760" w:hanging="360"/>
       </w:pPr>
       <w:rPr>
-        <w:rFonts w:hint="default" w:ascii="Symbol" w:hAnsi="Symbol"/>
+        <w:rFonts w:ascii="Symbol" w:hAnsi="Symbol" w:hint="default"/>
       </w:rPr>
     </w:lvl>
     <w:lvl w:ilvl="7" w:tplc="08090003" w:tentative="1">
@@ -1691,7 +856,7 @@
         <w:ind w:left="6480" w:hanging="360"/>
       </w:pPr>
       <w:rPr>
-        <w:rFonts w:hint="default" w:ascii="Courier New" w:hAnsi="Courier New" w:cs="Courier New"/>
+        <w:rFonts w:ascii="Courier New" w:hAnsi="Courier New" w:cs="Courier New" w:hint="default"/>
       </w:rPr>
     </w:lvl>
     <w:lvl w:ilvl="8" w:tplc="08090005" w:tentative="1">
@@ -1703,7 +868,7 @@
         <w:ind w:left="7200" w:hanging="360"/>
       </w:pPr>
       <w:rPr>
-        <w:rFonts w:hint="default" w:ascii="Wingdings" w:hAnsi="Wingdings"/>
+        <w:rFonts w:ascii="Wingdings" w:hAnsi="Wingdings" w:hint="default"/>
       </w:rPr>
     </w:lvl>
   </w:abstractNum>
@@ -1723,7 +888,7 @@
         <w:ind w:left="720" w:hanging="360"/>
       </w:pPr>
       <w:rPr>
-        <w:rFonts w:hint="default" w:ascii="Symbol" w:hAnsi="Symbol"/>
+        <w:rFonts w:ascii="Symbol" w:hAnsi="Symbol" w:hint="default"/>
         <w:sz w:val="20"/>
       </w:rPr>
     </w:lvl>
@@ -1739,7 +904,7 @@
         <w:ind w:left="1440" w:hanging="360"/>
       </w:pPr>
       <w:rPr>
-        <w:rFonts w:hint="default" w:ascii="Courier New" w:hAnsi="Courier New"/>
+        <w:rFonts w:ascii="Courier New" w:hAnsi="Courier New" w:hint="default"/>
         <w:sz w:val="20"/>
       </w:rPr>
     </w:lvl>
@@ -1755,7 +920,7 @@
         <w:ind w:left="2160" w:hanging="360"/>
       </w:pPr>
       <w:rPr>
-        <w:rFonts w:hint="default" w:ascii="Wingdings" w:hAnsi="Wingdings"/>
+        <w:rFonts w:ascii="Wingdings" w:hAnsi="Wingdings" w:hint="default"/>
         <w:sz w:val="20"/>
       </w:rPr>
     </w:lvl>
@@ -1771,7 +936,7 @@
         <w:ind w:left="2880" w:hanging="360"/>
       </w:pPr>
       <w:rPr>
-        <w:rFonts w:hint="default" w:ascii="Wingdings" w:hAnsi="Wingdings"/>
+        <w:rFonts w:ascii="Wingdings" w:hAnsi="Wingdings" w:hint="default"/>
         <w:sz w:val="20"/>
       </w:rPr>
     </w:lvl>
@@ -1787,7 +952,7 @@
         <w:ind w:left="3600" w:hanging="360"/>
       </w:pPr>
       <w:rPr>
-        <w:rFonts w:hint="default" w:ascii="Wingdings" w:hAnsi="Wingdings"/>
+        <w:rFonts w:ascii="Wingdings" w:hAnsi="Wingdings" w:hint="default"/>
         <w:sz w:val="20"/>
       </w:rPr>
     </w:lvl>
@@ -1803,7 +968,7 @@
         <w:ind w:left="4320" w:hanging="360"/>
       </w:pPr>
       <w:rPr>
-        <w:rFonts w:hint="default" w:ascii="Wingdings" w:hAnsi="Wingdings"/>
+        <w:rFonts w:ascii="Wingdings" w:hAnsi="Wingdings" w:hint="default"/>
         <w:sz w:val="20"/>
       </w:rPr>
     </w:lvl>
@@ -1819,7 +984,7 @@
         <w:ind w:left="5040" w:hanging="360"/>
       </w:pPr>
       <w:rPr>
-        <w:rFonts w:hint="default" w:ascii="Wingdings" w:hAnsi="Wingdings"/>
+        <w:rFonts w:ascii="Wingdings" w:hAnsi="Wingdings" w:hint="default"/>
         <w:sz w:val="20"/>
       </w:rPr>
     </w:lvl>
@@ -1835,7 +1000,7 @@
         <w:ind w:left="5760" w:hanging="360"/>
       </w:pPr>
       <w:rPr>
-        <w:rFonts w:hint="default" w:ascii="Wingdings" w:hAnsi="Wingdings"/>
+        <w:rFonts w:ascii="Wingdings" w:hAnsi="Wingdings" w:hint="default"/>
         <w:sz w:val="20"/>
       </w:rPr>
     </w:lvl>
@@ -1851,7 +1016,7 @@
         <w:ind w:left="6480" w:hanging="360"/>
       </w:pPr>
       <w:rPr>
-        <w:rFonts w:hint="default" w:ascii="Wingdings" w:hAnsi="Wingdings"/>
+        <w:rFonts w:ascii="Wingdings" w:hAnsi="Wingdings" w:hint="default"/>
         <w:sz w:val="20"/>
       </w:rPr>
     </w:lvl>
@@ -1869,7 +1034,7 @@
         <w:ind w:left="1440" w:hanging="360"/>
       </w:pPr>
       <w:rPr>
-        <w:rFonts w:hint="default" w:ascii="Symbol" w:hAnsi="Symbol"/>
+        <w:rFonts w:ascii="Symbol" w:hAnsi="Symbol" w:hint="default"/>
       </w:rPr>
     </w:lvl>
     <w:lvl w:ilvl="1" w:tplc="08090003" w:tentative="1">
@@ -1881,7 +1046,7 @@
         <w:ind w:left="2160" w:hanging="360"/>
       </w:pPr>
       <w:rPr>
-        <w:rFonts w:hint="default" w:ascii="Courier New" w:hAnsi="Courier New" w:cs="Courier New"/>
+        <w:rFonts w:ascii="Courier New" w:hAnsi="Courier New" w:cs="Courier New" w:hint="default"/>
       </w:rPr>
     </w:lvl>
     <w:lvl w:ilvl="2" w:tplc="08090005" w:tentative="1">
@@ -1893,7 +1058,7 @@
         <w:ind w:left="2880" w:hanging="360"/>
       </w:pPr>
       <w:rPr>
-        <w:rFonts w:hint="default" w:ascii="Wingdings" w:hAnsi="Wingdings"/>
+        <w:rFonts w:ascii="Wingdings" w:hAnsi="Wingdings" w:hint="default"/>
       </w:rPr>
     </w:lvl>
     <w:lvl w:ilvl="3" w:tplc="08090001" w:tentative="1">
@@ -1905,7 +1070,7 @@
         <w:ind w:left="3600" w:hanging="360"/>
       </w:pPr>
       <w:rPr>
-        <w:rFonts w:hint="default" w:ascii="Symbol" w:hAnsi="Symbol"/>
+        <w:rFonts w:ascii="Symbol" w:hAnsi="Symbol" w:hint="default"/>
       </w:rPr>
     </w:lvl>
     <w:lvl w:ilvl="4" w:tplc="08090003" w:tentative="1">
@@ -1917,7 +1082,7 @@
         <w:ind w:left="4320" w:hanging="360"/>
       </w:pPr>
       <w:rPr>
-        <w:rFonts w:hint="default" w:ascii="Courier New" w:hAnsi="Courier New" w:cs="Courier New"/>
+        <w:rFonts w:ascii="Courier New" w:hAnsi="Courier New" w:cs="Courier New" w:hint="default"/>
       </w:rPr>
     </w:lvl>
     <w:lvl w:ilvl="5" w:tplc="08090005" w:tentative="1">
@@ -1929,7 +1094,7 @@
         <w:ind w:left="5040" w:hanging="360"/>
       </w:pPr>
       <w:rPr>
-        <w:rFonts w:hint="default" w:ascii="Wingdings" w:hAnsi="Wingdings"/>
+        <w:rFonts w:ascii="Wingdings" w:hAnsi="Wingdings" w:hint="default"/>
       </w:rPr>
     </w:lvl>
     <w:lvl w:ilvl="6" w:tplc="08090001" w:tentative="1">
@@ -1941,7 +1106,7 @@
         <w:ind w:left="5760" w:hanging="360"/>
       </w:pPr>
       <w:rPr>
-        <w:rFonts w:hint="default" w:ascii="Symbol" w:hAnsi="Symbol"/>
+        <w:rFonts w:ascii="Symbol" w:hAnsi="Symbol" w:hint="default"/>
       </w:rPr>
     </w:lvl>
     <w:lvl w:ilvl="7" w:tplc="08090003" w:tentative="1">
@@ -1953,7 +1118,7 @@
         <w:ind w:left="6480" w:hanging="360"/>
       </w:pPr>
       <w:rPr>
-        <w:rFonts w:hint="default" w:ascii="Courier New" w:hAnsi="Courier New" w:cs="Courier New"/>
+        <w:rFonts w:ascii="Courier New" w:hAnsi="Courier New" w:cs="Courier New" w:hint="default"/>
       </w:rPr>
     </w:lvl>
     <w:lvl w:ilvl="8" w:tplc="08090005" w:tentative="1">
@@ -1965,7 +1130,7 @@
         <w:ind w:left="7200" w:hanging="360"/>
       </w:pPr>
       <w:rPr>
-        <w:rFonts w:hint="default" w:ascii="Wingdings" w:hAnsi="Wingdings"/>
+        <w:rFonts w:ascii="Wingdings" w:hAnsi="Wingdings" w:hint="default"/>
       </w:rPr>
     </w:lvl>
   </w:abstractNum>
@@ -1985,7 +1150,7 @@
         <w:ind w:left="720" w:hanging="360"/>
       </w:pPr>
       <w:rPr>
-        <w:rFonts w:hint="default" w:ascii="Symbol" w:hAnsi="Symbol"/>
+        <w:rFonts w:ascii="Symbol" w:hAnsi="Symbol" w:hint="default"/>
         <w:sz w:val="20"/>
       </w:rPr>
     </w:lvl>
@@ -2001,7 +1166,7 @@
         <w:ind w:left="1440" w:hanging="360"/>
       </w:pPr>
       <w:rPr>
-        <w:rFonts w:hint="default" w:ascii="Courier New" w:hAnsi="Courier New"/>
+        <w:rFonts w:ascii="Courier New" w:hAnsi="Courier New" w:hint="default"/>
         <w:sz w:val="20"/>
       </w:rPr>
     </w:lvl>
@@ -2017,7 +1182,7 @@
         <w:ind w:left="2160" w:hanging="360"/>
       </w:pPr>
       <w:rPr>
-        <w:rFonts w:hint="default" w:ascii="Wingdings" w:hAnsi="Wingdings"/>
+        <w:rFonts w:ascii="Wingdings" w:hAnsi="Wingdings" w:hint="default"/>
         <w:sz w:val="20"/>
       </w:rPr>
     </w:lvl>
@@ -2033,7 +1198,7 @@
         <w:ind w:left="2880" w:hanging="360"/>
       </w:pPr>
       <w:rPr>
-        <w:rFonts w:hint="default" w:ascii="Wingdings" w:hAnsi="Wingdings"/>
+        <w:rFonts w:ascii="Wingdings" w:hAnsi="Wingdings" w:hint="default"/>
         <w:sz w:val="20"/>
       </w:rPr>
     </w:lvl>
@@ -2049,7 +1214,7 @@
         <w:ind w:left="3600" w:hanging="360"/>
       </w:pPr>
       <w:rPr>
-        <w:rFonts w:hint="default" w:ascii="Wingdings" w:hAnsi="Wingdings"/>
+        <w:rFonts w:ascii="Wingdings" w:hAnsi="Wingdings" w:hint="default"/>
         <w:sz w:val="20"/>
       </w:rPr>
     </w:lvl>
@@ -2065,7 +1230,7 @@
         <w:ind w:left="4320" w:hanging="360"/>
       </w:pPr>
       <w:rPr>
-        <w:rFonts w:hint="default" w:ascii="Wingdings" w:hAnsi="Wingdings"/>
+        <w:rFonts w:ascii="Wingdings" w:hAnsi="Wingdings" w:hint="default"/>
         <w:sz w:val="20"/>
       </w:rPr>
     </w:lvl>
@@ -2081,7 +1246,7 @@
         <w:ind w:left="5040" w:hanging="360"/>
       </w:pPr>
       <w:rPr>
-        <w:rFonts w:hint="default" w:ascii="Wingdings" w:hAnsi="Wingdings"/>
+        <w:rFonts w:ascii="Wingdings" w:hAnsi="Wingdings" w:hint="default"/>
         <w:sz w:val="20"/>
       </w:rPr>
     </w:lvl>
@@ -2097,7 +1262,7 @@
         <w:ind w:left="5760" w:hanging="360"/>
       </w:pPr>
       <w:rPr>
-        <w:rFonts w:hint="default" w:ascii="Wingdings" w:hAnsi="Wingdings"/>
+        <w:rFonts w:ascii="Wingdings" w:hAnsi="Wingdings" w:hint="default"/>
         <w:sz w:val="20"/>
       </w:rPr>
     </w:lvl>
@@ -2113,7 +1278,7 @@
         <w:ind w:left="6480" w:hanging="360"/>
       </w:pPr>
       <w:rPr>
-        <w:rFonts w:hint="default" w:ascii="Wingdings" w:hAnsi="Wingdings"/>
+        <w:rFonts w:ascii="Wingdings" w:hAnsi="Wingdings" w:hint="default"/>
         <w:sz w:val="20"/>
       </w:rPr>
     </w:lvl>
@@ -2134,7 +1299,7 @@
         <w:ind w:left="720" w:hanging="360"/>
       </w:pPr>
       <w:rPr>
-        <w:rFonts w:hint="default" w:ascii="Symbol" w:hAnsi="Symbol"/>
+        <w:rFonts w:ascii="Symbol" w:hAnsi="Symbol" w:hint="default"/>
         <w:sz w:val="20"/>
       </w:rPr>
     </w:lvl>
@@ -2150,7 +1315,7 @@
         <w:ind w:left="1440" w:hanging="360"/>
       </w:pPr>
       <w:rPr>
-        <w:rFonts w:hint="default" w:ascii="Courier New" w:hAnsi="Courier New"/>
+        <w:rFonts w:ascii="Courier New" w:hAnsi="Courier New" w:hint="default"/>
         <w:sz w:val="20"/>
       </w:rPr>
     </w:lvl>
@@ -2166,7 +1331,7 @@
         <w:ind w:left="2160" w:hanging="360"/>
       </w:pPr>
       <w:rPr>
-        <w:rFonts w:hint="default" w:ascii="Wingdings" w:hAnsi="Wingdings"/>
+        <w:rFonts w:ascii="Wingdings" w:hAnsi="Wingdings" w:hint="default"/>
         <w:sz w:val="20"/>
       </w:rPr>
     </w:lvl>
@@ -2182,7 +1347,7 @@
         <w:ind w:left="2880" w:hanging="360"/>
       </w:pPr>
       <w:rPr>
-        <w:rFonts w:hint="default" w:ascii="Wingdings" w:hAnsi="Wingdings"/>
+        <w:rFonts w:ascii="Wingdings" w:hAnsi="Wingdings" w:hint="default"/>
         <w:sz w:val="20"/>
       </w:rPr>
     </w:lvl>
@@ -2198,7 +1363,7 @@
         <w:ind w:left="3600" w:hanging="360"/>
       </w:pPr>
       <w:rPr>
-        <w:rFonts w:hint="default" w:ascii="Wingdings" w:hAnsi="Wingdings"/>
+        <w:rFonts w:ascii="Wingdings" w:hAnsi="Wingdings" w:hint="default"/>
         <w:sz w:val="20"/>
       </w:rPr>
     </w:lvl>
@@ -2214,7 +1379,7 @@
         <w:ind w:left="4320" w:hanging="360"/>
       </w:pPr>
       <w:rPr>
-        <w:rFonts w:hint="default" w:ascii="Wingdings" w:hAnsi="Wingdings"/>
+        <w:rFonts w:ascii="Wingdings" w:hAnsi="Wingdings" w:hint="default"/>
         <w:sz w:val="20"/>
       </w:rPr>
     </w:lvl>
@@ -2230,7 +1395,7 @@
         <w:ind w:left="5040" w:hanging="360"/>
       </w:pPr>
       <w:rPr>
-        <w:rFonts w:hint="default" w:ascii="Wingdings" w:hAnsi="Wingdings"/>
+        <w:rFonts w:ascii="Wingdings" w:hAnsi="Wingdings" w:hint="default"/>
         <w:sz w:val="20"/>
       </w:rPr>
     </w:lvl>
@@ -2246,7 +1411,7 @@
         <w:ind w:left="5760" w:hanging="360"/>
       </w:pPr>
       <w:rPr>
-        <w:rFonts w:hint="default" w:ascii="Wingdings" w:hAnsi="Wingdings"/>
+        <w:rFonts w:ascii="Wingdings" w:hAnsi="Wingdings" w:hint="default"/>
         <w:sz w:val="20"/>
       </w:rPr>
     </w:lvl>
@@ -2262,7 +1427,7 @@
         <w:ind w:left="6480" w:hanging="360"/>
       </w:pPr>
       <w:rPr>
-        <w:rFonts w:hint="default" w:ascii="Wingdings" w:hAnsi="Wingdings"/>
+        <w:rFonts w:ascii="Wingdings" w:hAnsi="Wingdings" w:hint="default"/>
         <w:sz w:val="20"/>
       </w:rPr>
     </w:lvl>
@@ -2283,7 +1448,7 @@
         <w:ind w:left="720" w:hanging="360"/>
       </w:pPr>
       <w:rPr>
-        <w:rFonts w:hint="default" w:ascii="Symbol" w:hAnsi="Symbol"/>
+        <w:rFonts w:ascii="Symbol" w:hAnsi="Symbol" w:hint="default"/>
         <w:sz w:val="20"/>
       </w:rPr>
     </w:lvl>
@@ -2299,7 +1464,7 @@
         <w:ind w:left="1440" w:hanging="360"/>
       </w:pPr>
       <w:rPr>
-        <w:rFonts w:hint="default" w:ascii="Courier New" w:hAnsi="Courier New"/>
+        <w:rFonts w:ascii="Courier New" w:hAnsi="Courier New" w:hint="default"/>
         <w:sz w:val="20"/>
       </w:rPr>
     </w:lvl>
@@ -2315,7 +1480,7 @@
         <w:ind w:left="2160" w:hanging="360"/>
       </w:pPr>
       <w:rPr>
-        <w:rFonts w:hint="default" w:ascii="Wingdings" w:hAnsi="Wingdings"/>
+        <w:rFonts w:ascii="Wingdings" w:hAnsi="Wingdings" w:hint="default"/>
         <w:sz w:val="20"/>
       </w:rPr>
     </w:lvl>
@@ -2331,7 +1496,7 @@
         <w:ind w:left="2880" w:hanging="360"/>
       </w:pPr>
       <w:rPr>
-        <w:rFonts w:hint="default" w:ascii="Wingdings" w:hAnsi="Wingdings"/>
+        <w:rFonts w:ascii="Wingdings" w:hAnsi="Wingdings" w:hint="default"/>
         <w:sz w:val="20"/>
       </w:rPr>
     </w:lvl>
@@ -2347,7 +1512,7 @@
         <w:ind w:left="3600" w:hanging="360"/>
       </w:pPr>
       <w:rPr>
-        <w:rFonts w:hint="default" w:ascii="Wingdings" w:hAnsi="Wingdings"/>
+        <w:rFonts w:ascii="Wingdings" w:hAnsi="Wingdings" w:hint="default"/>
         <w:sz w:val="20"/>
       </w:rPr>
     </w:lvl>
@@ -2363,7 +1528,7 @@
         <w:ind w:left="4320" w:hanging="360"/>
       </w:pPr>
       <w:rPr>
-        <w:rFonts w:hint="default" w:ascii="Wingdings" w:hAnsi="Wingdings"/>
+        <w:rFonts w:ascii="Wingdings" w:hAnsi="Wingdings" w:hint="default"/>
         <w:sz w:val="20"/>
       </w:rPr>
     </w:lvl>
@@ -2379,7 +1544,7 @@
         <w:ind w:left="5040" w:hanging="360"/>
       </w:pPr>
       <w:rPr>
-        <w:rFonts w:hint="default" w:ascii="Wingdings" w:hAnsi="Wingdings"/>
+        <w:rFonts w:ascii="Wingdings" w:hAnsi="Wingdings" w:hint="default"/>
         <w:sz w:val="20"/>
       </w:rPr>
     </w:lvl>
@@ -2395,7 +1560,7 @@
         <w:ind w:left="5760" w:hanging="360"/>
       </w:pPr>
       <w:rPr>
-        <w:rFonts w:hint="default" w:ascii="Wingdings" w:hAnsi="Wingdings"/>
+        <w:rFonts w:ascii="Wingdings" w:hAnsi="Wingdings" w:hint="default"/>
         <w:sz w:val="20"/>
       </w:rPr>
     </w:lvl>
@@ -2411,7 +1576,7 @@
         <w:ind w:left="6480" w:hanging="360"/>
       </w:pPr>
       <w:rPr>
-        <w:rFonts w:hint="default" w:ascii="Wingdings" w:hAnsi="Wingdings"/>
+        <w:rFonts w:ascii="Wingdings" w:hAnsi="Wingdings" w:hint="default"/>
         <w:sz w:val="20"/>
       </w:rPr>
     </w:lvl>
@@ -2432,7 +1597,7 @@
         <w:ind w:left="720" w:hanging="360"/>
       </w:pPr>
       <w:rPr>
-        <w:rFonts w:hint="default" w:ascii="Symbol" w:hAnsi="Symbol"/>
+        <w:rFonts w:ascii="Symbol" w:hAnsi="Symbol" w:hint="default"/>
         <w:sz w:val="20"/>
       </w:rPr>
     </w:lvl>
@@ -2448,7 +1613,7 @@
         <w:ind w:left="1440" w:hanging="360"/>
       </w:pPr>
       <w:rPr>
-        <w:rFonts w:hint="default" w:ascii="Courier New" w:hAnsi="Courier New"/>
+        <w:rFonts w:ascii="Courier New" w:hAnsi="Courier New" w:hint="default"/>
         <w:sz w:val="20"/>
       </w:rPr>
     </w:lvl>
@@ -2464,7 +1629,7 @@
         <w:ind w:left="2160" w:hanging="360"/>
       </w:pPr>
       <w:rPr>
-        <w:rFonts w:hint="default" w:ascii="Wingdings" w:hAnsi="Wingdings"/>
+        <w:rFonts w:ascii="Wingdings" w:hAnsi="Wingdings" w:hint="default"/>
         <w:sz w:val="20"/>
       </w:rPr>
     </w:lvl>
@@ -2480,7 +1645,7 @@
         <w:ind w:left="2880" w:hanging="360"/>
       </w:pPr>
       <w:rPr>
-        <w:rFonts w:hint="default" w:ascii="Wingdings" w:hAnsi="Wingdings"/>
+        <w:rFonts w:ascii="Wingdings" w:hAnsi="Wingdings" w:hint="default"/>
         <w:sz w:val="20"/>
       </w:rPr>
     </w:lvl>
@@ -2496,7 +1661,7 @@
         <w:ind w:left="3600" w:hanging="360"/>
       </w:pPr>
       <w:rPr>
-        <w:rFonts w:hint="default" w:ascii="Wingdings" w:hAnsi="Wingdings"/>
+        <w:rFonts w:ascii="Wingdings" w:hAnsi="Wingdings" w:hint="default"/>
         <w:sz w:val="20"/>
       </w:rPr>
     </w:lvl>
@@ -2512,7 +1677,7 @@
         <w:ind w:left="4320" w:hanging="360"/>
       </w:pPr>
       <w:rPr>
-        <w:rFonts w:hint="default" w:ascii="Wingdings" w:hAnsi="Wingdings"/>
+        <w:rFonts w:ascii="Wingdings" w:hAnsi="Wingdings" w:hint="default"/>
         <w:sz w:val="20"/>
       </w:rPr>
     </w:lvl>
@@ -2528,7 +1693,7 @@
         <w:ind w:left="5040" w:hanging="360"/>
       </w:pPr>
       <w:rPr>
-        <w:rFonts w:hint="default" w:ascii="Wingdings" w:hAnsi="Wingdings"/>
+        <w:rFonts w:ascii="Wingdings" w:hAnsi="Wingdings" w:hint="default"/>
         <w:sz w:val="20"/>
       </w:rPr>
     </w:lvl>
@@ -2544,7 +1709,7 @@
         <w:ind w:left="5760" w:hanging="360"/>
       </w:pPr>
       <w:rPr>
-        <w:rFonts w:hint="default" w:ascii="Wingdings" w:hAnsi="Wingdings"/>
+        <w:rFonts w:ascii="Wingdings" w:hAnsi="Wingdings" w:hint="default"/>
         <w:sz w:val="20"/>
       </w:rPr>
     </w:lvl>
@@ -2560,7 +1725,7 @@
         <w:ind w:left="6480" w:hanging="360"/>
       </w:pPr>
       <w:rPr>
-        <w:rFonts w:hint="default" w:ascii="Wingdings" w:hAnsi="Wingdings"/>
+        <w:rFonts w:ascii="Wingdings" w:hAnsi="Wingdings" w:hint="default"/>
         <w:sz w:val="20"/>
       </w:rPr>
     </w:lvl>
@@ -2578,7 +1743,7 @@
         <w:ind w:left="1080" w:hanging="360"/>
       </w:pPr>
       <w:rPr>
-        <w:rFonts w:hint="default" w:ascii="Aptos" w:hAnsi="Aptos"/>
+        <w:rFonts w:ascii="Aptos" w:hAnsi="Aptos" w:hint="default"/>
       </w:rPr>
     </w:lvl>
     <w:lvl w:ilvl="1" w:tplc="859E741A">
@@ -2590,7 +1755,7 @@
         <w:ind w:left="1800" w:hanging="360"/>
       </w:pPr>
       <w:rPr>
-        <w:rFonts w:hint="default" w:ascii="Courier New" w:hAnsi="Courier New"/>
+        <w:rFonts w:ascii="Courier New" w:hAnsi="Courier New" w:hint="default"/>
       </w:rPr>
     </w:lvl>
     <w:lvl w:ilvl="2" w:tplc="ABF2D9F2">
@@ -2602,7 +1767,7 @@
         <w:ind w:left="2520" w:hanging="360"/>
       </w:pPr>
       <w:rPr>
-        <w:rFonts w:hint="default" w:ascii="Wingdings" w:hAnsi="Wingdings"/>
+        <w:rFonts w:ascii="Wingdings" w:hAnsi="Wingdings" w:hint="default"/>
       </w:rPr>
     </w:lvl>
     <w:lvl w:ilvl="3" w:tplc="C9287C3A">
@@ -2614,7 +1779,7 @@
         <w:ind w:left="3240" w:hanging="360"/>
       </w:pPr>
       <w:rPr>
-        <w:rFonts w:hint="default" w:ascii="Symbol" w:hAnsi="Symbol"/>
+        <w:rFonts w:ascii="Symbol" w:hAnsi="Symbol" w:hint="default"/>
       </w:rPr>
     </w:lvl>
     <w:lvl w:ilvl="4" w:tplc="554A55FE">
@@ -2626,7 +1791,7 @@
         <w:ind w:left="3960" w:hanging="360"/>
       </w:pPr>
       <w:rPr>
-        <w:rFonts w:hint="default" w:ascii="Courier New" w:hAnsi="Courier New"/>
+        <w:rFonts w:ascii="Courier New" w:hAnsi="Courier New" w:hint="default"/>
       </w:rPr>
     </w:lvl>
     <w:lvl w:ilvl="5" w:tplc="78E45588">
@@ -2638,7 +1803,7 @@
         <w:ind w:left="4680" w:hanging="360"/>
       </w:pPr>
       <w:rPr>
-        <w:rFonts w:hint="default" w:ascii="Wingdings" w:hAnsi="Wingdings"/>
+        <w:rFonts w:ascii="Wingdings" w:hAnsi="Wingdings" w:hint="default"/>
       </w:rPr>
     </w:lvl>
     <w:lvl w:ilvl="6" w:tplc="94DC2BC2">
@@ -2650,7 +1815,7 @@
         <w:ind w:left="5400" w:hanging="360"/>
       </w:pPr>
       <w:rPr>
-        <w:rFonts w:hint="default" w:ascii="Symbol" w:hAnsi="Symbol"/>
+        <w:rFonts w:ascii="Symbol" w:hAnsi="Symbol" w:hint="default"/>
       </w:rPr>
     </w:lvl>
     <w:lvl w:ilvl="7" w:tplc="FEBE7A52">
@@ -2662,7 +1827,7 @@
         <w:ind w:left="6120" w:hanging="360"/>
       </w:pPr>
       <w:rPr>
-        <w:rFonts w:hint="default" w:ascii="Courier New" w:hAnsi="Courier New"/>
+        <w:rFonts w:ascii="Courier New" w:hAnsi="Courier New" w:hint="default"/>
       </w:rPr>
     </w:lvl>
     <w:lvl w:ilvl="8" w:tplc="3E7811F2">
@@ -2674,7 +1839,7 @@
         <w:ind w:left="6840" w:hanging="360"/>
       </w:pPr>
       <w:rPr>
-        <w:rFonts w:hint="default" w:ascii="Wingdings" w:hAnsi="Wingdings"/>
+        <w:rFonts w:ascii="Wingdings" w:hAnsi="Wingdings" w:hint="default"/>
       </w:rPr>
     </w:lvl>
   </w:abstractNum>
@@ -2694,7 +1859,7 @@
         <w:ind w:left="720" w:hanging="360"/>
       </w:pPr>
       <w:rPr>
-        <w:rFonts w:hint="default" w:ascii="Symbol" w:hAnsi="Symbol"/>
+        <w:rFonts w:ascii="Symbol" w:hAnsi="Symbol" w:hint="default"/>
         <w:sz w:val="20"/>
       </w:rPr>
     </w:lvl>
@@ -2710,7 +1875,7 @@
         <w:ind w:left="1440" w:hanging="360"/>
       </w:pPr>
       <w:rPr>
-        <w:rFonts w:hint="default" w:ascii="Courier New" w:hAnsi="Courier New"/>
+        <w:rFonts w:ascii="Courier New" w:hAnsi="Courier New" w:hint="default"/>
         <w:sz w:val="20"/>
       </w:rPr>
     </w:lvl>
@@ -2726,7 +1891,7 @@
         <w:ind w:left="2160" w:hanging="360"/>
       </w:pPr>
       <w:rPr>
-        <w:rFonts w:hint="default" w:ascii="Wingdings" w:hAnsi="Wingdings"/>
+        <w:rFonts w:ascii="Wingdings" w:hAnsi="Wingdings" w:hint="default"/>
         <w:sz w:val="20"/>
       </w:rPr>
     </w:lvl>
@@ -2742,7 +1907,7 @@
         <w:ind w:left="2880" w:hanging="360"/>
       </w:pPr>
       <w:rPr>
-        <w:rFonts w:hint="default" w:ascii="Wingdings" w:hAnsi="Wingdings"/>
+        <w:rFonts w:ascii="Wingdings" w:hAnsi="Wingdings" w:hint="default"/>
         <w:sz w:val="20"/>
       </w:rPr>
     </w:lvl>
@@ -2758,7 +1923,7 @@
         <w:ind w:left="3600" w:hanging="360"/>
       </w:pPr>
       <w:rPr>
-        <w:rFonts w:hint="default" w:ascii="Wingdings" w:hAnsi="Wingdings"/>
+        <w:rFonts w:ascii="Wingdings" w:hAnsi="Wingdings" w:hint="default"/>
         <w:sz w:val="20"/>
       </w:rPr>
     </w:lvl>
@@ -2774,7 +1939,7 @@
         <w:ind w:left="4320" w:hanging="360"/>
       </w:pPr>
       <w:rPr>
-        <w:rFonts w:hint="default" w:ascii="Wingdings" w:hAnsi="Wingdings"/>
+        <w:rFonts w:ascii="Wingdings" w:hAnsi="Wingdings" w:hint="default"/>
         <w:sz w:val="20"/>
       </w:rPr>
     </w:lvl>
@@ -2790,7 +1955,7 @@
         <w:ind w:left="5040" w:hanging="360"/>
       </w:pPr>
       <w:rPr>
-        <w:rFonts w:hint="default" w:ascii="Wingdings" w:hAnsi="Wingdings"/>
+        <w:rFonts w:ascii="Wingdings" w:hAnsi="Wingdings" w:hint="default"/>
         <w:sz w:val="20"/>
       </w:rPr>
     </w:lvl>
@@ -2806,7 +1971,7 @@
         <w:ind w:left="5760" w:hanging="360"/>
       </w:pPr>
       <w:rPr>
-        <w:rFonts w:hint="default" w:ascii="Wingdings" w:hAnsi="Wingdings"/>
+        <w:rFonts w:ascii="Wingdings" w:hAnsi="Wingdings" w:hint="default"/>
         <w:sz w:val="20"/>
       </w:rPr>
     </w:lvl>
@@ -2822,7 +1987,7 @@
         <w:ind w:left="6480" w:hanging="360"/>
       </w:pPr>
       <w:rPr>
-        <w:rFonts w:hint="default" w:ascii="Wingdings" w:hAnsi="Wingdings"/>
+        <w:rFonts w:ascii="Wingdings" w:hAnsi="Wingdings" w:hint="default"/>
         <w:sz w:val="20"/>
       </w:rPr>
     </w:lvl>
@@ -2843,7 +2008,7 @@
         <w:ind w:left="720" w:hanging="360"/>
       </w:pPr>
       <w:rPr>
-        <w:rFonts w:hint="default" w:ascii="Symbol" w:hAnsi="Symbol"/>
+        <w:rFonts w:ascii="Symbol" w:hAnsi="Symbol" w:hint="default"/>
         <w:sz w:val="20"/>
       </w:rPr>
     </w:lvl>
@@ -2859,7 +2024,7 @@
         <w:ind w:left="1440" w:hanging="360"/>
       </w:pPr>
       <w:rPr>
-        <w:rFonts w:hint="default" w:ascii="Courier New" w:hAnsi="Courier New"/>
+        <w:rFonts w:ascii="Courier New" w:hAnsi="Courier New" w:hint="default"/>
         <w:sz w:val="20"/>
       </w:rPr>
     </w:lvl>
@@ -2875,7 +2040,7 @@
         <w:ind w:left="2160" w:hanging="360"/>
       </w:pPr>
       <w:rPr>
-        <w:rFonts w:hint="default" w:ascii="Wingdings" w:hAnsi="Wingdings"/>
+        <w:rFonts w:ascii="Wingdings" w:hAnsi="Wingdings" w:hint="default"/>
         <w:sz w:val="20"/>
       </w:rPr>
     </w:lvl>
@@ -2891,7 +2056,7 @@
         <w:ind w:left="2880" w:hanging="360"/>
       </w:pPr>
       <w:rPr>
-        <w:rFonts w:hint="default" w:ascii="Wingdings" w:hAnsi="Wingdings"/>
+        <w:rFonts w:ascii="Wingdings" w:hAnsi="Wingdings" w:hint="default"/>
         <w:sz w:val="20"/>
       </w:rPr>
     </w:lvl>
@@ -2907,7 +2072,7 @@
         <w:ind w:left="3600" w:hanging="360"/>
       </w:pPr>
       <w:rPr>
-        <w:rFonts w:hint="default" w:ascii="Wingdings" w:hAnsi="Wingdings"/>
+        <w:rFonts w:ascii="Wingdings" w:hAnsi="Wingdings" w:hint="default"/>
         <w:sz w:val="20"/>
       </w:rPr>
     </w:lvl>
@@ -2923,7 +2088,7 @@
         <w:ind w:left="4320" w:hanging="360"/>
       </w:pPr>
       <w:rPr>
-        <w:rFonts w:hint="default" w:ascii="Wingdings" w:hAnsi="Wingdings"/>
+        <w:rFonts w:ascii="Wingdings" w:hAnsi="Wingdings" w:hint="default"/>
         <w:sz w:val="20"/>
       </w:rPr>
     </w:lvl>
@@ -2939,7 +2104,7 @@
         <w:ind w:left="5040" w:hanging="360"/>
       </w:pPr>
       <w:rPr>
-        <w:rFonts w:hint="default" w:ascii="Wingdings" w:hAnsi="Wingdings"/>
+        <w:rFonts w:ascii="Wingdings" w:hAnsi="Wingdings" w:hint="default"/>
         <w:sz w:val="20"/>
       </w:rPr>
     </w:lvl>
@@ -2955,7 +2120,7 @@
         <w:ind w:left="5760" w:hanging="360"/>
       </w:pPr>
       <w:rPr>
-        <w:rFonts w:hint="default" w:ascii="Wingdings" w:hAnsi="Wingdings"/>
+        <w:rFonts w:ascii="Wingdings" w:hAnsi="Wingdings" w:hint="default"/>
         <w:sz w:val="20"/>
       </w:rPr>
     </w:lvl>
@@ -2971,12 +2136,310 @@
         <w:ind w:left="6480" w:hanging="360"/>
       </w:pPr>
       <w:rPr>
-        <w:rFonts w:hint="default" w:ascii="Wingdings" w:hAnsi="Wingdings"/>
+        <w:rFonts w:ascii="Wingdings" w:hAnsi="Wingdings" w:hint="default"/>
         <w:sz w:val="20"/>
       </w:rPr>
     </w:lvl>
   </w:abstractNum>
   <w:abstractNum w:abstractNumId="12" w15:restartNumberingAfterBreak="0">
+    <w:nsid w:val="4C2267ED"/>
+    <w:multiLevelType w:val="multilevel"/>
+    <w:tmpl w:val="9E5E1888"/>
+    <w:lvl w:ilvl="0">
+      <w:start w:val="1"/>
+      <w:numFmt w:val="bullet"/>
+      <w:lvlText w:val=""/>
+      <w:lvlJc w:val="left"/>
+      <w:pPr>
+        <w:tabs>
+          <w:tab w:val="num" w:pos="720"/>
+        </w:tabs>
+        <w:ind w:left="720" w:hanging="360"/>
+      </w:pPr>
+      <w:rPr>
+        <w:rFonts w:ascii="Symbol" w:hAnsi="Symbol" w:hint="default"/>
+        <w:sz w:val="20"/>
+      </w:rPr>
+    </w:lvl>
+    <w:lvl w:ilvl="1" w:tentative="1">
+      <w:start w:val="1"/>
+      <w:numFmt w:val="bullet"/>
+      <w:lvlText w:val="o"/>
+      <w:lvlJc w:val="left"/>
+      <w:pPr>
+        <w:tabs>
+          <w:tab w:val="num" w:pos="1440"/>
+        </w:tabs>
+        <w:ind w:left="1440" w:hanging="360"/>
+      </w:pPr>
+      <w:rPr>
+        <w:rFonts w:ascii="Courier New" w:hAnsi="Courier New" w:hint="default"/>
+        <w:sz w:val="20"/>
+      </w:rPr>
+    </w:lvl>
+    <w:lvl w:ilvl="2" w:tentative="1">
+      <w:start w:val="1"/>
+      <w:numFmt w:val="bullet"/>
+      <w:lvlText w:val=""/>
+      <w:lvlJc w:val="left"/>
+      <w:pPr>
+        <w:tabs>
+          <w:tab w:val="num" w:pos="2160"/>
+        </w:tabs>
+        <w:ind w:left="2160" w:hanging="360"/>
+      </w:pPr>
+      <w:rPr>
+        <w:rFonts w:ascii="Wingdings" w:hAnsi="Wingdings" w:hint="default"/>
+        <w:sz w:val="20"/>
+      </w:rPr>
+    </w:lvl>
+    <w:lvl w:ilvl="3" w:tentative="1">
+      <w:start w:val="1"/>
+      <w:numFmt w:val="bullet"/>
+      <w:lvlText w:val=""/>
+      <w:lvlJc w:val="left"/>
+      <w:pPr>
+        <w:tabs>
+          <w:tab w:val="num" w:pos="2880"/>
+        </w:tabs>
+        <w:ind w:left="2880" w:hanging="360"/>
+      </w:pPr>
+      <w:rPr>
+        <w:rFonts w:ascii="Wingdings" w:hAnsi="Wingdings" w:hint="default"/>
+        <w:sz w:val="20"/>
+      </w:rPr>
+    </w:lvl>
+    <w:lvl w:ilvl="4" w:tentative="1">
+      <w:start w:val="1"/>
+      <w:numFmt w:val="bullet"/>
+      <w:lvlText w:val=""/>
+      <w:lvlJc w:val="left"/>
+      <w:pPr>
+        <w:tabs>
+          <w:tab w:val="num" w:pos="3600"/>
+        </w:tabs>
+        <w:ind w:left="3600" w:hanging="360"/>
+      </w:pPr>
+      <w:rPr>
+        <w:rFonts w:ascii="Wingdings" w:hAnsi="Wingdings" w:hint="default"/>
+        <w:sz w:val="20"/>
+      </w:rPr>
+    </w:lvl>
+    <w:lvl w:ilvl="5" w:tentative="1">
+      <w:start w:val="1"/>
+      <w:numFmt w:val="bullet"/>
+      <w:lvlText w:val=""/>
+      <w:lvlJc w:val="left"/>
+      <w:pPr>
+        <w:tabs>
+          <w:tab w:val="num" w:pos="4320"/>
+        </w:tabs>
+        <w:ind w:left="4320" w:hanging="360"/>
+      </w:pPr>
+      <w:rPr>
+        <w:rFonts w:ascii="Wingdings" w:hAnsi="Wingdings" w:hint="default"/>
+        <w:sz w:val="20"/>
+      </w:rPr>
+    </w:lvl>
+    <w:lvl w:ilvl="6" w:tentative="1">
+      <w:start w:val="1"/>
+      <w:numFmt w:val="bullet"/>
+      <w:lvlText w:val=""/>
+      <w:lvlJc w:val="left"/>
+      <w:pPr>
+        <w:tabs>
+          <w:tab w:val="num" w:pos="5040"/>
+        </w:tabs>
+        <w:ind w:left="5040" w:hanging="360"/>
+      </w:pPr>
+      <w:rPr>
+        <w:rFonts w:ascii="Wingdings" w:hAnsi="Wingdings" w:hint="default"/>
+        <w:sz w:val="20"/>
+      </w:rPr>
+    </w:lvl>
+    <w:lvl w:ilvl="7" w:tentative="1">
+      <w:start w:val="1"/>
+      <w:numFmt w:val="bullet"/>
+      <w:lvlText w:val=""/>
+      <w:lvlJc w:val="left"/>
+      <w:pPr>
+        <w:tabs>
+          <w:tab w:val="num" w:pos="5760"/>
+        </w:tabs>
+        <w:ind w:left="5760" w:hanging="360"/>
+      </w:pPr>
+      <w:rPr>
+        <w:rFonts w:ascii="Wingdings" w:hAnsi="Wingdings" w:hint="default"/>
+        <w:sz w:val="20"/>
+      </w:rPr>
+    </w:lvl>
+    <w:lvl w:ilvl="8" w:tentative="1">
+      <w:start w:val="1"/>
+      <w:numFmt w:val="bullet"/>
+      <w:lvlText w:val=""/>
+      <w:lvlJc w:val="left"/>
+      <w:pPr>
+        <w:tabs>
+          <w:tab w:val="num" w:pos="6480"/>
+        </w:tabs>
+        <w:ind w:left="6480" w:hanging="360"/>
+      </w:pPr>
+      <w:rPr>
+        <w:rFonts w:ascii="Wingdings" w:hAnsi="Wingdings" w:hint="default"/>
+        <w:sz w:val="20"/>
+      </w:rPr>
+    </w:lvl>
+  </w:abstractNum>
+  <w:abstractNum w:abstractNumId="13" w15:restartNumberingAfterBreak="0">
+    <w:nsid w:val="4E3A5F52"/>
+    <w:multiLevelType w:val="multilevel"/>
+    <w:tmpl w:val="38487C04"/>
+    <w:lvl w:ilvl="0">
+      <w:start w:val="1"/>
+      <w:numFmt w:val="bullet"/>
+      <w:lvlText w:val=""/>
+      <w:lvlJc w:val="left"/>
+      <w:pPr>
+        <w:tabs>
+          <w:tab w:val="num" w:pos="720"/>
+        </w:tabs>
+        <w:ind w:left="720" w:hanging="360"/>
+      </w:pPr>
+      <w:rPr>
+        <w:rFonts w:ascii="Symbol" w:hAnsi="Symbol" w:hint="default"/>
+        <w:sz w:val="20"/>
+      </w:rPr>
+    </w:lvl>
+    <w:lvl w:ilvl="1" w:tentative="1">
+      <w:start w:val="1"/>
+      <w:numFmt w:val="bullet"/>
+      <w:lvlText w:val="o"/>
+      <w:lvlJc w:val="left"/>
+      <w:pPr>
+        <w:tabs>
+          <w:tab w:val="num" w:pos="1440"/>
+        </w:tabs>
+        <w:ind w:left="1440" w:hanging="360"/>
+      </w:pPr>
+      <w:rPr>
+        <w:rFonts w:ascii="Courier New" w:hAnsi="Courier New" w:hint="default"/>
+        <w:sz w:val="20"/>
+      </w:rPr>
+    </w:lvl>
+    <w:lvl w:ilvl="2" w:tentative="1">
+      <w:start w:val="1"/>
+      <w:numFmt w:val="bullet"/>
+      <w:lvlText w:val=""/>
+      <w:lvlJc w:val="left"/>
+      <w:pPr>
+        <w:tabs>
+          <w:tab w:val="num" w:pos="2160"/>
+        </w:tabs>
+        <w:ind w:left="2160" w:hanging="360"/>
+      </w:pPr>
+      <w:rPr>
+        <w:rFonts w:ascii="Wingdings" w:hAnsi="Wingdings" w:hint="default"/>
+        <w:sz w:val="20"/>
+      </w:rPr>
+    </w:lvl>
+    <w:lvl w:ilvl="3" w:tentative="1">
+      <w:start w:val="1"/>
+      <w:numFmt w:val="bullet"/>
+      <w:lvlText w:val=""/>
+      <w:lvlJc w:val="left"/>
+      <w:pPr>
+        <w:tabs>
+          <w:tab w:val="num" w:pos="2880"/>
+        </w:tabs>
+        <w:ind w:left="2880" w:hanging="360"/>
+      </w:pPr>
+      <w:rPr>
+        <w:rFonts w:ascii="Wingdings" w:hAnsi="Wingdings" w:hint="default"/>
+        <w:sz w:val="20"/>
+      </w:rPr>
+    </w:lvl>
+    <w:lvl w:ilvl="4" w:tentative="1">
+      <w:start w:val="1"/>
+      <w:numFmt w:val="bullet"/>
+      <w:lvlText w:val=""/>
+      <w:lvlJc w:val="left"/>
+      <w:pPr>
+        <w:tabs>
+          <w:tab w:val="num" w:pos="3600"/>
+        </w:tabs>
+        <w:ind w:left="3600" w:hanging="360"/>
+      </w:pPr>
+      <w:rPr>
+        <w:rFonts w:ascii="Wingdings" w:hAnsi="Wingdings" w:hint="default"/>
+        <w:sz w:val="20"/>
+      </w:rPr>
+    </w:lvl>
+    <w:lvl w:ilvl="5" w:tentative="1">
+      <w:start w:val="1"/>
+      <w:numFmt w:val="bullet"/>
+      <w:lvlText w:val=""/>
+      <w:lvlJc w:val="left"/>
+      <w:pPr>
+        <w:tabs>
+          <w:tab w:val="num" w:pos="4320"/>
+        </w:tabs>
+        <w:ind w:left="4320" w:hanging="360"/>
+      </w:pPr>
+      <w:rPr>
+        <w:rFonts w:ascii="Wingdings" w:hAnsi="Wingdings" w:hint="default"/>
+        <w:sz w:val="20"/>
+      </w:rPr>
+    </w:lvl>
+    <w:lvl w:ilvl="6" w:tentative="1">
+      <w:start w:val="1"/>
+      <w:numFmt w:val="bullet"/>
+      <w:lvlText w:val=""/>
+      <w:lvlJc w:val="left"/>
+      <w:pPr>
+        <w:tabs>
+          <w:tab w:val="num" w:pos="5040"/>
+        </w:tabs>
+        <w:ind w:left="5040" w:hanging="360"/>
+      </w:pPr>
+      <w:rPr>
+        <w:rFonts w:ascii="Wingdings" w:hAnsi="Wingdings" w:hint="default"/>
+        <w:sz w:val="20"/>
+      </w:rPr>
+    </w:lvl>
+    <w:lvl w:ilvl="7" w:tentative="1">
+      <w:start w:val="1"/>
+      <w:numFmt w:val="bullet"/>
+      <w:lvlText w:val=""/>
+      <w:lvlJc w:val="left"/>
+      <w:pPr>
+        <w:tabs>
+          <w:tab w:val="num" w:pos="5760"/>
+        </w:tabs>
+        <w:ind w:left="5760" w:hanging="360"/>
+      </w:pPr>
+      <w:rPr>
+        <w:rFonts w:ascii="Wingdings" w:hAnsi="Wingdings" w:hint="default"/>
+        <w:sz w:val="20"/>
+      </w:rPr>
+    </w:lvl>
+    <w:lvl w:ilvl="8" w:tentative="1">
+      <w:start w:val="1"/>
+      <w:numFmt w:val="bullet"/>
+      <w:lvlText w:val=""/>
+      <w:lvlJc w:val="left"/>
+      <w:pPr>
+        <w:tabs>
+          <w:tab w:val="num" w:pos="6480"/>
+        </w:tabs>
+        <w:ind w:left="6480" w:hanging="360"/>
+      </w:pPr>
+      <w:rPr>
+        <w:rFonts w:ascii="Wingdings" w:hAnsi="Wingdings" w:hint="default"/>
+        <w:sz w:val="20"/>
+      </w:rPr>
+    </w:lvl>
+  </w:abstractNum>
+  <w:abstractNum w:abstractNumId="14" w15:restartNumberingAfterBreak="0">
     <w:nsid w:val="4E665B2F"/>
     <w:multiLevelType w:val="multilevel"/>
     <w:tmpl w:val="EAF0A18E"/>
@@ -2992,7 +2455,7 @@
         <w:ind w:left="720" w:hanging="360"/>
       </w:pPr>
       <w:rPr>
-        <w:rFonts w:hint="default" w:ascii="Symbol" w:hAnsi="Symbol"/>
+        <w:rFonts w:ascii="Symbol" w:hAnsi="Symbol" w:hint="default"/>
         <w:sz w:val="20"/>
       </w:rPr>
     </w:lvl>
@@ -3008,7 +2471,7 @@
         <w:ind w:left="1440" w:hanging="360"/>
       </w:pPr>
       <w:rPr>
-        <w:rFonts w:hint="default" w:ascii="Courier New" w:hAnsi="Courier New"/>
+        <w:rFonts w:ascii="Courier New" w:hAnsi="Courier New" w:hint="default"/>
         <w:sz w:val="20"/>
       </w:rPr>
     </w:lvl>
@@ -3024,7 +2487,7 @@
         <w:ind w:left="2160" w:hanging="360"/>
       </w:pPr>
       <w:rPr>
-        <w:rFonts w:hint="default" w:ascii="Wingdings" w:hAnsi="Wingdings"/>
+        <w:rFonts w:ascii="Wingdings" w:hAnsi="Wingdings" w:hint="default"/>
         <w:sz w:val="20"/>
       </w:rPr>
     </w:lvl>
@@ -3040,7 +2503,7 @@
         <w:ind w:left="2880" w:hanging="360"/>
       </w:pPr>
       <w:rPr>
-        <w:rFonts w:hint="default" w:ascii="Wingdings" w:hAnsi="Wingdings"/>
+        <w:rFonts w:ascii="Wingdings" w:hAnsi="Wingdings" w:hint="default"/>
         <w:sz w:val="20"/>
       </w:rPr>
     </w:lvl>
@@ -3056,7 +2519,7 @@
         <w:ind w:left="3600" w:hanging="360"/>
       </w:pPr>
       <w:rPr>
-        <w:rFonts w:hint="default" w:ascii="Wingdings" w:hAnsi="Wingdings"/>
+        <w:rFonts w:ascii="Wingdings" w:hAnsi="Wingdings" w:hint="default"/>
         <w:sz w:val="20"/>
       </w:rPr>
     </w:lvl>
@@ -3072,7 +2535,7 @@
         <w:ind w:left="4320" w:hanging="360"/>
       </w:pPr>
       <w:rPr>
-        <w:rFonts w:hint="default" w:ascii="Wingdings" w:hAnsi="Wingdings"/>
+        <w:rFonts w:ascii="Wingdings" w:hAnsi="Wingdings" w:hint="default"/>
         <w:sz w:val="20"/>
       </w:rPr>
     </w:lvl>
@@ -3088,7 +2551,7 @@
         <w:ind w:left="5040" w:hanging="360"/>
       </w:pPr>
       <w:rPr>
-        <w:rFonts w:hint="default" w:ascii="Wingdings" w:hAnsi="Wingdings"/>
+        <w:rFonts w:ascii="Wingdings" w:hAnsi="Wingdings" w:hint="default"/>
         <w:sz w:val="20"/>
       </w:rPr>
     </w:lvl>
@@ -3104,7 +2567,7 @@
         <w:ind w:left="5760" w:hanging="360"/>
       </w:pPr>
       <w:rPr>
-        <w:rFonts w:hint="default" w:ascii="Wingdings" w:hAnsi="Wingdings"/>
+        <w:rFonts w:ascii="Wingdings" w:hAnsi="Wingdings" w:hint="default"/>
         <w:sz w:val="20"/>
       </w:rPr>
     </w:lvl>
@@ -3120,12 +2583,12 @@
         <w:ind w:left="6480" w:hanging="360"/>
       </w:pPr>
       <w:rPr>
-        <w:rFonts w:hint="default" w:ascii="Wingdings" w:hAnsi="Wingdings"/>
+        <w:rFonts w:ascii="Wingdings" w:hAnsi="Wingdings" w:hint="default"/>
         <w:sz w:val="20"/>
       </w:rPr>
     </w:lvl>
   </w:abstractNum>
-  <w:abstractNum w:abstractNumId="13" w15:restartNumberingAfterBreak="0">
+  <w:abstractNum w:abstractNumId="15" w15:restartNumberingAfterBreak="0">
     <w:nsid w:val="4FFF420A"/>
     <w:multiLevelType w:val="multilevel"/>
     <w:tmpl w:val="6C545A0A"/>
@@ -3141,7 +2604,7 @@
         <w:ind w:left="720" w:hanging="360"/>
       </w:pPr>
       <w:rPr>
-        <w:rFonts w:hint="default" w:ascii="Symbol" w:hAnsi="Symbol"/>
+        <w:rFonts w:ascii="Symbol" w:hAnsi="Symbol" w:hint="default"/>
         <w:sz w:val="20"/>
       </w:rPr>
     </w:lvl>
@@ -3157,7 +2620,7 @@
         <w:ind w:left="1440" w:hanging="360"/>
       </w:pPr>
       <w:rPr>
-        <w:rFonts w:hint="default" w:ascii="Courier New" w:hAnsi="Courier New"/>
+        <w:rFonts w:ascii="Courier New" w:hAnsi="Courier New" w:hint="default"/>
         <w:sz w:val="20"/>
       </w:rPr>
     </w:lvl>
@@ -3173,7 +2636,7 @@
         <w:ind w:left="2160" w:hanging="360"/>
       </w:pPr>
       <w:rPr>
-        <w:rFonts w:hint="default" w:ascii="Wingdings" w:hAnsi="Wingdings"/>
+        <w:rFonts w:ascii="Wingdings" w:hAnsi="Wingdings" w:hint="default"/>
         <w:sz w:val="20"/>
       </w:rPr>
     </w:lvl>
@@ -3189,7 +2652,7 @@
         <w:ind w:left="2880" w:hanging="360"/>
       </w:pPr>
       <w:rPr>
-        <w:rFonts w:hint="default" w:ascii="Wingdings" w:hAnsi="Wingdings"/>
+        <w:rFonts w:ascii="Wingdings" w:hAnsi="Wingdings" w:hint="default"/>
         <w:sz w:val="20"/>
       </w:rPr>
     </w:lvl>
@@ -3205,7 +2668,7 @@
         <w:ind w:left="3600" w:hanging="360"/>
       </w:pPr>
       <w:rPr>
-        <w:rFonts w:hint="default" w:ascii="Wingdings" w:hAnsi="Wingdings"/>
+        <w:rFonts w:ascii="Wingdings" w:hAnsi="Wingdings" w:hint="default"/>
         <w:sz w:val="20"/>
       </w:rPr>
     </w:lvl>
@@ -3221,7 +2684,7 @@
         <w:ind w:left="4320" w:hanging="360"/>
       </w:pPr>
       <w:rPr>
-        <w:rFonts w:hint="default" w:ascii="Wingdings" w:hAnsi="Wingdings"/>
+        <w:rFonts w:ascii="Wingdings" w:hAnsi="Wingdings" w:hint="default"/>
         <w:sz w:val="20"/>
       </w:rPr>
     </w:lvl>
@@ -3237,7 +2700,7 @@
         <w:ind w:left="5040" w:hanging="360"/>
       </w:pPr>
       <w:rPr>
-        <w:rFonts w:hint="default" w:ascii="Wingdings" w:hAnsi="Wingdings"/>
+        <w:rFonts w:ascii="Wingdings" w:hAnsi="Wingdings" w:hint="default"/>
         <w:sz w:val="20"/>
       </w:rPr>
     </w:lvl>
@@ -3253,7 +2716,7 @@
         <w:ind w:left="5760" w:hanging="360"/>
       </w:pPr>
       <w:rPr>
-        <w:rFonts w:hint="default" w:ascii="Wingdings" w:hAnsi="Wingdings"/>
+        <w:rFonts w:ascii="Wingdings" w:hAnsi="Wingdings" w:hint="default"/>
         <w:sz w:val="20"/>
       </w:rPr>
     </w:lvl>
@@ -3269,12 +2732,12 @@
         <w:ind w:left="6480" w:hanging="360"/>
       </w:pPr>
       <w:rPr>
-        <w:rFonts w:hint="default" w:ascii="Wingdings" w:hAnsi="Wingdings"/>
+        <w:rFonts w:ascii="Wingdings" w:hAnsi="Wingdings" w:hint="default"/>
         <w:sz w:val="20"/>
       </w:rPr>
     </w:lvl>
   </w:abstractNum>
-  <w:abstractNum w:abstractNumId="14" w15:restartNumberingAfterBreak="0">
+  <w:abstractNum w:abstractNumId="16" w15:restartNumberingAfterBreak="0">
     <w:nsid w:val="5882ED45"/>
     <w:multiLevelType w:val="hybridMultilevel"/>
     <w:tmpl w:val="C712A066"/>
@@ -3287,7 +2750,7 @@
         <w:ind w:left="1080" w:hanging="360"/>
       </w:pPr>
       <w:rPr>
-        <w:rFonts w:hint="default" w:ascii="Symbol" w:hAnsi="Symbol"/>
+        <w:rFonts w:ascii="Symbol" w:hAnsi="Symbol" w:hint="default"/>
       </w:rPr>
     </w:lvl>
     <w:lvl w:ilvl="1" w:tplc="2D326472">
@@ -3299,7 +2762,7 @@
         <w:ind w:left="1800" w:hanging="360"/>
       </w:pPr>
       <w:rPr>
-        <w:rFonts w:hint="default" w:ascii="Courier New" w:hAnsi="Courier New"/>
+        <w:rFonts w:ascii="Courier New" w:hAnsi="Courier New" w:hint="default"/>
       </w:rPr>
     </w:lvl>
     <w:lvl w:ilvl="2" w:tplc="0A34C12E">
@@ -3311,7 +2774,7 @@
         <w:ind w:left="2520" w:hanging="360"/>
       </w:pPr>
       <w:rPr>
-        <w:rFonts w:hint="default" w:ascii="Wingdings" w:hAnsi="Wingdings"/>
+        <w:rFonts w:ascii="Wingdings" w:hAnsi="Wingdings" w:hint="default"/>
       </w:rPr>
     </w:lvl>
     <w:lvl w:ilvl="3" w:tplc="B8A06A8C">
@@ -3323,7 +2786,7 @@
         <w:ind w:left="3240" w:hanging="360"/>
       </w:pPr>
       <w:rPr>
-        <w:rFonts w:hint="default" w:ascii="Symbol" w:hAnsi="Symbol"/>
+        <w:rFonts w:ascii="Symbol" w:hAnsi="Symbol" w:hint="default"/>
       </w:rPr>
     </w:lvl>
     <w:lvl w:ilvl="4" w:tplc="1CA65276">
@@ -3335,7 +2798,7 @@
         <w:ind w:left="3960" w:hanging="360"/>
       </w:pPr>
       <w:rPr>
-        <w:rFonts w:hint="default" w:ascii="Courier New" w:hAnsi="Courier New"/>
+        <w:rFonts w:ascii="Courier New" w:hAnsi="Courier New" w:hint="default"/>
       </w:rPr>
     </w:lvl>
     <w:lvl w:ilvl="5" w:tplc="E780D95A">
@@ -3347,7 +2810,7 @@
         <w:ind w:left="4680" w:hanging="360"/>
       </w:pPr>
       <w:rPr>
-        <w:rFonts w:hint="default" w:ascii="Wingdings" w:hAnsi="Wingdings"/>
+        <w:rFonts w:ascii="Wingdings" w:hAnsi="Wingdings" w:hint="default"/>
       </w:rPr>
     </w:lvl>
     <w:lvl w:ilvl="6" w:tplc="0B20501A">
@@ -3359,7 +2822,7 @@
         <w:ind w:left="5400" w:hanging="360"/>
       </w:pPr>
       <w:rPr>
-        <w:rFonts w:hint="default" w:ascii="Symbol" w:hAnsi="Symbol"/>
+        <w:rFonts w:ascii="Symbol" w:hAnsi="Symbol" w:hint="default"/>
       </w:rPr>
     </w:lvl>
     <w:lvl w:ilvl="7" w:tplc="6C78971E">
@@ -3371,7 +2834,7 @@
         <w:ind w:left="6120" w:hanging="360"/>
       </w:pPr>
       <w:rPr>
-        <w:rFonts w:hint="default" w:ascii="Courier New" w:hAnsi="Courier New"/>
+        <w:rFonts w:ascii="Courier New" w:hAnsi="Courier New" w:hint="default"/>
       </w:rPr>
     </w:lvl>
     <w:lvl w:ilvl="8" w:tplc="CC36CC00">
@@ -3383,11 +2846,11 @@
         <w:ind w:left="6840" w:hanging="360"/>
       </w:pPr>
       <w:rPr>
-        <w:rFonts w:hint="default" w:ascii="Wingdings" w:hAnsi="Wingdings"/>
+        <w:rFonts w:ascii="Wingdings" w:hAnsi="Wingdings" w:hint="default"/>
       </w:rPr>
     </w:lvl>
   </w:abstractNum>
-  <w:abstractNum w:abstractNumId="15" w15:restartNumberingAfterBreak="0">
+  <w:abstractNum w:abstractNumId="17" w15:restartNumberingAfterBreak="0">
     <w:nsid w:val="5A7758A9"/>
     <w:multiLevelType w:val="multilevel"/>
     <w:tmpl w:val="0CEAE71E"/>
@@ -3403,7 +2866,7 @@
         <w:ind w:left="720" w:hanging="360"/>
       </w:pPr>
       <w:rPr>
-        <w:rFonts w:hint="default" w:ascii="Symbol" w:hAnsi="Symbol"/>
+        <w:rFonts w:ascii="Symbol" w:hAnsi="Symbol" w:hint="default"/>
         <w:sz w:val="20"/>
       </w:rPr>
     </w:lvl>
@@ -3419,7 +2882,7 @@
         <w:ind w:left="1440" w:hanging="360"/>
       </w:pPr>
       <w:rPr>
-        <w:rFonts w:hint="default" w:ascii="Courier New" w:hAnsi="Courier New"/>
+        <w:rFonts w:ascii="Courier New" w:hAnsi="Courier New" w:hint="default"/>
         <w:sz w:val="20"/>
       </w:rPr>
     </w:lvl>
@@ -3435,7 +2898,7 @@
         <w:ind w:left="2160" w:hanging="360"/>
       </w:pPr>
       <w:rPr>
-        <w:rFonts w:hint="default" w:ascii="Wingdings" w:hAnsi="Wingdings"/>
+        <w:rFonts w:ascii="Wingdings" w:hAnsi="Wingdings" w:hint="default"/>
         <w:sz w:val="20"/>
       </w:rPr>
     </w:lvl>
@@ -3451,7 +2914,7 @@
         <w:ind w:left="2880" w:hanging="360"/>
       </w:pPr>
       <w:rPr>
-        <w:rFonts w:hint="default" w:ascii="Wingdings" w:hAnsi="Wingdings"/>
+        <w:rFonts w:ascii="Wingdings" w:hAnsi="Wingdings" w:hint="default"/>
         <w:sz w:val="20"/>
       </w:rPr>
     </w:lvl>
@@ -3467,7 +2930,7 @@
         <w:ind w:left="3600" w:hanging="360"/>
       </w:pPr>
       <w:rPr>
-        <w:rFonts w:hint="default" w:ascii="Wingdings" w:hAnsi="Wingdings"/>
+        <w:rFonts w:ascii="Wingdings" w:hAnsi="Wingdings" w:hint="default"/>
         <w:sz w:val="20"/>
       </w:rPr>
     </w:lvl>
@@ -3483,7 +2946,7 @@
         <w:ind w:left="4320" w:hanging="360"/>
       </w:pPr>
       <w:rPr>
-        <w:rFonts w:hint="default" w:ascii="Wingdings" w:hAnsi="Wingdings"/>
+        <w:rFonts w:ascii="Wingdings" w:hAnsi="Wingdings" w:hint="default"/>
         <w:sz w:val="20"/>
       </w:rPr>
     </w:lvl>
@@ -3499,7 +2962,7 @@
         <w:ind w:left="5040" w:hanging="360"/>
       </w:pPr>
       <w:rPr>
-        <w:rFonts w:hint="default" w:ascii="Wingdings" w:hAnsi="Wingdings"/>
+        <w:rFonts w:ascii="Wingdings" w:hAnsi="Wingdings" w:hint="default"/>
         <w:sz w:val="20"/>
       </w:rPr>
     </w:lvl>
@@ -3515,7 +2978,7 @@
         <w:ind w:left="5760" w:hanging="360"/>
       </w:pPr>
       <w:rPr>
-        <w:rFonts w:hint="default" w:ascii="Wingdings" w:hAnsi="Wingdings"/>
+        <w:rFonts w:ascii="Wingdings" w:hAnsi="Wingdings" w:hint="default"/>
         <w:sz w:val="20"/>
       </w:rPr>
     </w:lvl>
@@ -3531,12 +2994,12 @@
         <w:ind w:left="6480" w:hanging="360"/>
       </w:pPr>
       <w:rPr>
-        <w:rFonts w:hint="default" w:ascii="Wingdings" w:hAnsi="Wingdings"/>
+        <w:rFonts w:ascii="Wingdings" w:hAnsi="Wingdings" w:hint="default"/>
         <w:sz w:val="20"/>
       </w:rPr>
     </w:lvl>
   </w:abstractNum>
-  <w:abstractNum w:abstractNumId="16" w15:restartNumberingAfterBreak="0">
+  <w:abstractNum w:abstractNumId="18" w15:restartNumberingAfterBreak="0">
     <w:nsid w:val="5BD65C40"/>
     <w:multiLevelType w:val="multilevel"/>
     <w:tmpl w:val="8EEEC0A4"/>
@@ -3552,7 +3015,7 @@
         <w:ind w:left="720" w:hanging="360"/>
       </w:pPr>
       <w:rPr>
-        <w:rFonts w:hint="default" w:ascii="Symbol" w:hAnsi="Symbol"/>
+        <w:rFonts w:ascii="Symbol" w:hAnsi="Symbol" w:hint="default"/>
         <w:sz w:val="20"/>
       </w:rPr>
     </w:lvl>
@@ -3568,7 +3031,7 @@
         <w:ind w:left="1440" w:hanging="360"/>
       </w:pPr>
       <w:rPr>
-        <w:rFonts w:hint="default" w:ascii="Courier New" w:hAnsi="Courier New"/>
+        <w:rFonts w:ascii="Courier New" w:hAnsi="Courier New" w:hint="default"/>
         <w:sz w:val="20"/>
       </w:rPr>
     </w:lvl>
@@ -3584,7 +3047,7 @@
         <w:ind w:left="2160" w:hanging="360"/>
       </w:pPr>
       <w:rPr>
-        <w:rFonts w:hint="default" w:ascii="Wingdings" w:hAnsi="Wingdings"/>
+        <w:rFonts w:ascii="Wingdings" w:hAnsi="Wingdings" w:hint="default"/>
         <w:sz w:val="20"/>
       </w:rPr>
     </w:lvl>
@@ -3600,7 +3063,7 @@
         <w:ind w:left="2880" w:hanging="360"/>
       </w:pPr>
       <w:rPr>
-        <w:rFonts w:hint="default" w:ascii="Wingdings" w:hAnsi="Wingdings"/>
+        <w:rFonts w:ascii="Wingdings" w:hAnsi="Wingdings" w:hint="default"/>
         <w:sz w:val="20"/>
       </w:rPr>
     </w:lvl>
@@ -3616,7 +3079,7 @@
         <w:ind w:left="3600" w:hanging="360"/>
       </w:pPr>
       <w:rPr>
-        <w:rFonts w:hint="default" w:ascii="Wingdings" w:hAnsi="Wingdings"/>
+        <w:rFonts w:ascii="Wingdings" w:hAnsi="Wingdings" w:hint="default"/>
         <w:sz w:val="20"/>
       </w:rPr>
     </w:lvl>
@@ -3632,7 +3095,7 @@
         <w:ind w:left="4320" w:hanging="360"/>
       </w:pPr>
       <w:rPr>
-        <w:rFonts w:hint="default" w:ascii="Wingdings" w:hAnsi="Wingdings"/>
+        <w:rFonts w:ascii="Wingdings" w:hAnsi="Wingdings" w:hint="default"/>
         <w:sz w:val="20"/>
       </w:rPr>
     </w:lvl>
@@ -3648,7 +3111,7 @@
         <w:ind w:left="5040" w:hanging="360"/>
       </w:pPr>
       <w:rPr>
-        <w:rFonts w:hint="default" w:ascii="Wingdings" w:hAnsi="Wingdings"/>
+        <w:rFonts w:ascii="Wingdings" w:hAnsi="Wingdings" w:hint="default"/>
         <w:sz w:val="20"/>
       </w:rPr>
     </w:lvl>
@@ -3664,7 +3127,7 @@
         <w:ind w:left="5760" w:hanging="360"/>
       </w:pPr>
       <w:rPr>
-        <w:rFonts w:hint="default" w:ascii="Wingdings" w:hAnsi="Wingdings"/>
+        <w:rFonts w:ascii="Wingdings" w:hAnsi="Wingdings" w:hint="default"/>
         <w:sz w:val="20"/>
       </w:rPr>
     </w:lvl>
@@ -3680,12 +3143,12 @@
         <w:ind w:left="6480" w:hanging="360"/>
       </w:pPr>
       <w:rPr>
-        <w:rFonts w:hint="default" w:ascii="Wingdings" w:hAnsi="Wingdings"/>
+        <w:rFonts w:ascii="Wingdings" w:hAnsi="Wingdings" w:hint="default"/>
         <w:sz w:val="20"/>
       </w:rPr>
     </w:lvl>
   </w:abstractNum>
-  <w:abstractNum w:abstractNumId="17" w15:restartNumberingAfterBreak="0">
+  <w:abstractNum w:abstractNumId="19" w15:restartNumberingAfterBreak="0">
     <w:nsid w:val="5FEA53E2"/>
     <w:multiLevelType w:val="multilevel"/>
     <w:tmpl w:val="8E060B04"/>
@@ -3701,7 +3164,7 @@
         <w:ind w:left="720" w:hanging="360"/>
       </w:pPr>
       <w:rPr>
-        <w:rFonts w:hint="default" w:ascii="Symbol" w:hAnsi="Symbol"/>
+        <w:rFonts w:ascii="Symbol" w:hAnsi="Symbol" w:hint="default"/>
         <w:sz w:val="20"/>
       </w:rPr>
     </w:lvl>
@@ -3717,7 +3180,7 @@
         <w:ind w:left="1440" w:hanging="360"/>
       </w:pPr>
       <w:rPr>
-        <w:rFonts w:hint="default" w:ascii="Courier New" w:hAnsi="Courier New"/>
+        <w:rFonts w:ascii="Courier New" w:hAnsi="Courier New" w:hint="default"/>
         <w:sz w:val="20"/>
       </w:rPr>
     </w:lvl>
@@ -3733,7 +3196,7 @@
         <w:ind w:left="2160" w:hanging="360"/>
       </w:pPr>
       <w:rPr>
-        <w:rFonts w:hint="default" w:ascii="Wingdings" w:hAnsi="Wingdings"/>
+        <w:rFonts w:ascii="Wingdings" w:hAnsi="Wingdings" w:hint="default"/>
         <w:sz w:val="20"/>
       </w:rPr>
     </w:lvl>
@@ -3749,7 +3212,7 @@
         <w:ind w:left="2880" w:hanging="360"/>
       </w:pPr>
       <w:rPr>
-        <w:rFonts w:hint="default" w:ascii="Wingdings" w:hAnsi="Wingdings"/>
+        <w:rFonts w:ascii="Wingdings" w:hAnsi="Wingdings" w:hint="default"/>
         <w:sz w:val="20"/>
       </w:rPr>
     </w:lvl>
@@ -3765,7 +3228,7 @@
         <w:ind w:left="3600" w:hanging="360"/>
       </w:pPr>
       <w:rPr>
-        <w:rFonts w:hint="default" w:ascii="Wingdings" w:hAnsi="Wingdings"/>
+        <w:rFonts w:ascii="Wingdings" w:hAnsi="Wingdings" w:hint="default"/>
         <w:sz w:val="20"/>
       </w:rPr>
     </w:lvl>
@@ -3781,7 +3244,7 @@
         <w:ind w:left="4320" w:hanging="360"/>
       </w:pPr>
       <w:rPr>
-        <w:rFonts w:hint="default" w:ascii="Wingdings" w:hAnsi="Wingdings"/>
+        <w:rFonts w:ascii="Wingdings" w:hAnsi="Wingdings" w:hint="default"/>
         <w:sz w:val="20"/>
       </w:rPr>
     </w:lvl>
@@ -3797,7 +3260,7 @@
         <w:ind w:left="5040" w:hanging="360"/>
       </w:pPr>
       <w:rPr>
-        <w:rFonts w:hint="default" w:ascii="Wingdings" w:hAnsi="Wingdings"/>
+        <w:rFonts w:ascii="Wingdings" w:hAnsi="Wingdings" w:hint="default"/>
         <w:sz w:val="20"/>
       </w:rPr>
     </w:lvl>
@@ -3813,7 +3276,7 @@
         <w:ind w:left="5760" w:hanging="360"/>
       </w:pPr>
       <w:rPr>
-        <w:rFonts w:hint="default" w:ascii="Wingdings" w:hAnsi="Wingdings"/>
+        <w:rFonts w:ascii="Wingdings" w:hAnsi="Wingdings" w:hint="default"/>
         <w:sz w:val="20"/>
       </w:rPr>
     </w:lvl>
@@ -3829,12 +3292,161 @@
         <w:ind w:left="6480" w:hanging="360"/>
       </w:pPr>
       <w:rPr>
-        <w:rFonts w:hint="default" w:ascii="Wingdings" w:hAnsi="Wingdings"/>
+        <w:rFonts w:ascii="Wingdings" w:hAnsi="Wingdings" w:hint="default"/>
         <w:sz w:val="20"/>
       </w:rPr>
     </w:lvl>
   </w:abstractNum>
-  <w:abstractNum w:abstractNumId="18" w15:restartNumberingAfterBreak="0">
+  <w:abstractNum w:abstractNumId="20" w15:restartNumberingAfterBreak="0">
+    <w:nsid w:val="60502595"/>
+    <w:multiLevelType w:val="multilevel"/>
+    <w:tmpl w:val="F7DA1B2E"/>
+    <w:lvl w:ilvl="0">
+      <w:start w:val="1"/>
+      <w:numFmt w:val="bullet"/>
+      <w:lvlText w:val=""/>
+      <w:lvlJc w:val="left"/>
+      <w:pPr>
+        <w:tabs>
+          <w:tab w:val="num" w:pos="720"/>
+        </w:tabs>
+        <w:ind w:left="720" w:hanging="360"/>
+      </w:pPr>
+      <w:rPr>
+        <w:rFonts w:ascii="Symbol" w:hAnsi="Symbol" w:hint="default"/>
+        <w:sz w:val="20"/>
+      </w:rPr>
+    </w:lvl>
+    <w:lvl w:ilvl="1" w:tentative="1">
+      <w:start w:val="1"/>
+      <w:numFmt w:val="bullet"/>
+      <w:lvlText w:val="o"/>
+      <w:lvlJc w:val="left"/>
+      <w:pPr>
+        <w:tabs>
+          <w:tab w:val="num" w:pos="1440"/>
+        </w:tabs>
+        <w:ind w:left="1440" w:hanging="360"/>
+      </w:pPr>
+      <w:rPr>
+        <w:rFonts w:ascii="Courier New" w:hAnsi="Courier New" w:hint="default"/>
+        <w:sz w:val="20"/>
+      </w:rPr>
+    </w:lvl>
+    <w:lvl w:ilvl="2" w:tentative="1">
+      <w:start w:val="1"/>
+      <w:numFmt w:val="bullet"/>
+      <w:lvlText w:val=""/>
+      <w:lvlJc w:val="left"/>
+      <w:pPr>
+        <w:tabs>
+          <w:tab w:val="num" w:pos="2160"/>
+        </w:tabs>
+        <w:ind w:left="2160" w:hanging="360"/>
+      </w:pPr>
+      <w:rPr>
+        <w:rFonts w:ascii="Wingdings" w:hAnsi="Wingdings" w:hint="default"/>
+        <w:sz w:val="20"/>
+      </w:rPr>
+    </w:lvl>
+    <w:lvl w:ilvl="3" w:tentative="1">
+      <w:start w:val="1"/>
+      <w:numFmt w:val="bullet"/>
+      <w:lvlText w:val=""/>
+      <w:lvlJc w:val="left"/>
+      <w:pPr>
+        <w:tabs>
+          <w:tab w:val="num" w:pos="2880"/>
+        </w:tabs>
+        <w:ind w:left="2880" w:hanging="360"/>
+      </w:pPr>
+      <w:rPr>
+        <w:rFonts w:ascii="Wingdings" w:hAnsi="Wingdings" w:hint="default"/>
+        <w:sz w:val="20"/>
+      </w:rPr>
+    </w:lvl>
+    <w:lvl w:ilvl="4" w:tentative="1">
+      <w:start w:val="1"/>
+      <w:numFmt w:val="bullet"/>
+      <w:lvlText w:val=""/>
+      <w:lvlJc w:val="left"/>
+      <w:pPr>
+        <w:tabs>
+          <w:tab w:val="num" w:pos="3600"/>
+        </w:tabs>
+        <w:ind w:left="3600" w:hanging="360"/>
+      </w:pPr>
+      <w:rPr>
+        <w:rFonts w:ascii="Wingdings" w:hAnsi="Wingdings" w:hint="default"/>
+        <w:sz w:val="20"/>
+      </w:rPr>
+    </w:lvl>
+    <w:lvl w:ilvl="5" w:tentative="1">
+      <w:start w:val="1"/>
+      <w:numFmt w:val="bullet"/>
+      <w:lvlText w:val=""/>
+      <w:lvlJc w:val="left"/>
+      <w:pPr>
+        <w:tabs>
+          <w:tab w:val="num" w:pos="4320"/>
+        </w:tabs>
+        <w:ind w:left="4320" w:hanging="360"/>
+      </w:pPr>
+      <w:rPr>
+        <w:rFonts w:ascii="Wingdings" w:hAnsi="Wingdings" w:hint="default"/>
+        <w:sz w:val="20"/>
+      </w:rPr>
+    </w:lvl>
+    <w:lvl w:ilvl="6" w:tentative="1">
+      <w:start w:val="1"/>
+      <w:numFmt w:val="bullet"/>
+      <w:lvlText w:val=""/>
+      <w:lvlJc w:val="left"/>
+      <w:pPr>
+        <w:tabs>
+          <w:tab w:val="num" w:pos="5040"/>
+        </w:tabs>
+        <w:ind w:left="5040" w:hanging="360"/>
+      </w:pPr>
+      <w:rPr>
+        <w:rFonts w:ascii="Wingdings" w:hAnsi="Wingdings" w:hint="default"/>
+        <w:sz w:val="20"/>
+      </w:rPr>
+    </w:lvl>
+    <w:lvl w:ilvl="7" w:tentative="1">
+      <w:start w:val="1"/>
+      <w:numFmt w:val="bullet"/>
+      <w:lvlText w:val=""/>
+      <w:lvlJc w:val="left"/>
+      <w:pPr>
+        <w:tabs>
+          <w:tab w:val="num" w:pos="5760"/>
+        </w:tabs>
+        <w:ind w:left="5760" w:hanging="360"/>
+      </w:pPr>
+      <w:rPr>
+        <w:rFonts w:ascii="Wingdings" w:hAnsi="Wingdings" w:hint="default"/>
+        <w:sz w:val="20"/>
+      </w:rPr>
+    </w:lvl>
+    <w:lvl w:ilvl="8" w:tentative="1">
+      <w:start w:val="1"/>
+      <w:numFmt w:val="bullet"/>
+      <w:lvlText w:val=""/>
+      <w:lvlJc w:val="left"/>
+      <w:pPr>
+        <w:tabs>
+          <w:tab w:val="num" w:pos="6480"/>
+        </w:tabs>
+        <w:ind w:left="6480" w:hanging="360"/>
+      </w:pPr>
+      <w:rPr>
+        <w:rFonts w:ascii="Wingdings" w:hAnsi="Wingdings" w:hint="default"/>
+        <w:sz w:val="20"/>
+      </w:rPr>
+    </w:lvl>
+  </w:abstractNum>
+  <w:abstractNum w:abstractNumId="21" w15:restartNumberingAfterBreak="0">
     <w:nsid w:val="64A549F1"/>
     <w:multiLevelType w:val="multilevel"/>
     <w:tmpl w:val="BEA09BEC"/>
@@ -3850,7 +3462,7 @@
         <w:ind w:left="720" w:hanging="360"/>
       </w:pPr>
       <w:rPr>
-        <w:rFonts w:hint="default" w:ascii="Symbol" w:hAnsi="Symbol"/>
+        <w:rFonts w:ascii="Symbol" w:hAnsi="Symbol" w:hint="default"/>
         <w:sz w:val="20"/>
       </w:rPr>
     </w:lvl>
@@ -3866,7 +3478,7 @@
         <w:ind w:left="1440" w:hanging="360"/>
       </w:pPr>
       <w:rPr>
-        <w:rFonts w:hint="default" w:ascii="Courier New" w:hAnsi="Courier New"/>
+        <w:rFonts w:ascii="Courier New" w:hAnsi="Courier New" w:hint="default"/>
         <w:sz w:val="20"/>
       </w:rPr>
     </w:lvl>
@@ -3882,7 +3494,7 @@
         <w:ind w:left="2160" w:hanging="360"/>
       </w:pPr>
       <w:rPr>
-        <w:rFonts w:hint="default" w:ascii="Wingdings" w:hAnsi="Wingdings"/>
+        <w:rFonts w:ascii="Wingdings" w:hAnsi="Wingdings" w:hint="default"/>
         <w:sz w:val="20"/>
       </w:rPr>
     </w:lvl>
@@ -3898,7 +3510,7 @@
         <w:ind w:left="2880" w:hanging="360"/>
       </w:pPr>
       <w:rPr>
-        <w:rFonts w:hint="default" w:ascii="Wingdings" w:hAnsi="Wingdings"/>
+        <w:rFonts w:ascii="Wingdings" w:hAnsi="Wingdings" w:hint="default"/>
         <w:sz w:val="20"/>
       </w:rPr>
     </w:lvl>
@@ -3914,7 +3526,7 @@
         <w:ind w:left="3600" w:hanging="360"/>
       </w:pPr>
       <w:rPr>
-        <w:rFonts w:hint="default" w:ascii="Wingdings" w:hAnsi="Wingdings"/>
+        <w:rFonts w:ascii="Wingdings" w:hAnsi="Wingdings" w:hint="default"/>
         <w:sz w:val="20"/>
       </w:rPr>
     </w:lvl>
@@ -3930,7 +3542,7 @@
         <w:ind w:left="4320" w:hanging="360"/>
       </w:pPr>
       <w:rPr>
-        <w:rFonts w:hint="default" w:ascii="Wingdings" w:hAnsi="Wingdings"/>
+        <w:rFonts w:ascii="Wingdings" w:hAnsi="Wingdings" w:hint="default"/>
         <w:sz w:val="20"/>
       </w:rPr>
     </w:lvl>
@@ -3946,7 +3558,7 @@
         <w:ind w:left="5040" w:hanging="360"/>
       </w:pPr>
       <w:rPr>
-        <w:rFonts w:hint="default" w:ascii="Wingdings" w:hAnsi="Wingdings"/>
+        <w:rFonts w:ascii="Wingdings" w:hAnsi="Wingdings" w:hint="default"/>
         <w:sz w:val="20"/>
       </w:rPr>
     </w:lvl>
@@ -3962,7 +3574,7 @@
         <w:ind w:left="5760" w:hanging="360"/>
       </w:pPr>
       <w:rPr>
-        <w:rFonts w:hint="default" w:ascii="Wingdings" w:hAnsi="Wingdings"/>
+        <w:rFonts w:ascii="Wingdings" w:hAnsi="Wingdings" w:hint="default"/>
         <w:sz w:val="20"/>
       </w:rPr>
     </w:lvl>
@@ -3978,12 +3590,12 @@
         <w:ind w:left="6480" w:hanging="360"/>
       </w:pPr>
       <w:rPr>
-        <w:rFonts w:hint="default" w:ascii="Wingdings" w:hAnsi="Wingdings"/>
+        <w:rFonts w:ascii="Wingdings" w:hAnsi="Wingdings" w:hint="default"/>
         <w:sz w:val="20"/>
       </w:rPr>
     </w:lvl>
   </w:abstractNum>
-  <w:abstractNum w:abstractNumId="19" w15:restartNumberingAfterBreak="0">
+  <w:abstractNum w:abstractNumId="22" w15:restartNumberingAfterBreak="0">
     <w:nsid w:val="6506744D"/>
     <w:multiLevelType w:val="multilevel"/>
     <w:tmpl w:val="F398D8A8"/>
@@ -3999,7 +3611,7 @@
         <w:ind w:left="720" w:hanging="360"/>
       </w:pPr>
       <w:rPr>
-        <w:rFonts w:hint="default" w:ascii="Symbol" w:hAnsi="Symbol"/>
+        <w:rFonts w:ascii="Symbol" w:hAnsi="Symbol" w:hint="default"/>
         <w:sz w:val="20"/>
       </w:rPr>
     </w:lvl>
@@ -4015,7 +3627,7 @@
         <w:ind w:left="1440" w:hanging="360"/>
       </w:pPr>
       <w:rPr>
-        <w:rFonts w:hint="default" w:ascii="Courier New" w:hAnsi="Courier New"/>
+        <w:rFonts w:ascii="Courier New" w:hAnsi="Courier New" w:hint="default"/>
         <w:sz w:val="20"/>
       </w:rPr>
     </w:lvl>
@@ -4031,7 +3643,7 @@
         <w:ind w:left="2160" w:hanging="360"/>
       </w:pPr>
       <w:rPr>
-        <w:rFonts w:hint="default" w:ascii="Wingdings" w:hAnsi="Wingdings"/>
+        <w:rFonts w:ascii="Wingdings" w:hAnsi="Wingdings" w:hint="default"/>
         <w:sz w:val="20"/>
       </w:rPr>
     </w:lvl>
@@ -4047,7 +3659,7 @@
         <w:ind w:left="2880" w:hanging="360"/>
       </w:pPr>
       <w:rPr>
-        <w:rFonts w:hint="default" w:ascii="Wingdings" w:hAnsi="Wingdings"/>
+        <w:rFonts w:ascii="Wingdings" w:hAnsi="Wingdings" w:hint="default"/>
         <w:sz w:val="20"/>
       </w:rPr>
     </w:lvl>
@@ -4063,7 +3675,7 @@
         <w:ind w:left="3600" w:hanging="360"/>
       </w:pPr>
       <w:rPr>
-        <w:rFonts w:hint="default" w:ascii="Wingdings" w:hAnsi="Wingdings"/>
+        <w:rFonts w:ascii="Wingdings" w:hAnsi="Wingdings" w:hint="default"/>
         <w:sz w:val="20"/>
       </w:rPr>
     </w:lvl>
@@ -4079,7 +3691,7 @@
         <w:ind w:left="4320" w:hanging="360"/>
       </w:pPr>
       <w:rPr>
-        <w:rFonts w:hint="default" w:ascii="Wingdings" w:hAnsi="Wingdings"/>
+        <w:rFonts w:ascii="Wingdings" w:hAnsi="Wingdings" w:hint="default"/>
         <w:sz w:val="20"/>
       </w:rPr>
     </w:lvl>
@@ -4095,7 +3707,7 @@
         <w:ind w:left="5040" w:hanging="360"/>
       </w:pPr>
       <w:rPr>
-        <w:rFonts w:hint="default" w:ascii="Wingdings" w:hAnsi="Wingdings"/>
+        <w:rFonts w:ascii="Wingdings" w:hAnsi="Wingdings" w:hint="default"/>
         <w:sz w:val="20"/>
       </w:rPr>
     </w:lvl>
@@ -4111,7 +3723,7 @@
         <w:ind w:left="5760" w:hanging="360"/>
       </w:pPr>
       <w:rPr>
-        <w:rFonts w:hint="default" w:ascii="Wingdings" w:hAnsi="Wingdings"/>
+        <w:rFonts w:ascii="Wingdings" w:hAnsi="Wingdings" w:hint="default"/>
         <w:sz w:val="20"/>
       </w:rPr>
     </w:lvl>
@@ -4127,12 +3739,161 @@
         <w:ind w:left="6480" w:hanging="360"/>
       </w:pPr>
       <w:rPr>
-        <w:rFonts w:hint="default" w:ascii="Wingdings" w:hAnsi="Wingdings"/>
+        <w:rFonts w:ascii="Wingdings" w:hAnsi="Wingdings" w:hint="default"/>
         <w:sz w:val="20"/>
       </w:rPr>
     </w:lvl>
   </w:abstractNum>
-  <w:abstractNum w:abstractNumId="20" w15:restartNumberingAfterBreak="0">
+  <w:abstractNum w:abstractNumId="23" w15:restartNumberingAfterBreak="0">
+    <w:nsid w:val="68D86D3C"/>
+    <w:multiLevelType w:val="multilevel"/>
+    <w:tmpl w:val="E5BC15BC"/>
+    <w:lvl w:ilvl="0">
+      <w:start w:val="1"/>
+      <w:numFmt w:val="bullet"/>
+      <w:lvlText w:val=""/>
+      <w:lvlJc w:val="left"/>
+      <w:pPr>
+        <w:tabs>
+          <w:tab w:val="num" w:pos="720"/>
+        </w:tabs>
+        <w:ind w:left="720" w:hanging="360"/>
+      </w:pPr>
+      <w:rPr>
+        <w:rFonts w:ascii="Symbol" w:hAnsi="Symbol" w:hint="default"/>
+        <w:sz w:val="20"/>
+      </w:rPr>
+    </w:lvl>
+    <w:lvl w:ilvl="1" w:tentative="1">
+      <w:start w:val="1"/>
+      <w:numFmt w:val="bullet"/>
+      <w:lvlText w:val="o"/>
+      <w:lvlJc w:val="left"/>
+      <w:pPr>
+        <w:tabs>
+          <w:tab w:val="num" w:pos="1440"/>
+        </w:tabs>
+        <w:ind w:left="1440" w:hanging="360"/>
+      </w:pPr>
+      <w:rPr>
+        <w:rFonts w:ascii="Courier New" w:hAnsi="Courier New" w:hint="default"/>
+        <w:sz w:val="20"/>
+      </w:rPr>
+    </w:lvl>
+    <w:lvl w:ilvl="2" w:tentative="1">
+      <w:start w:val="1"/>
+      <w:numFmt w:val="bullet"/>
+      <w:lvlText w:val=""/>
+      <w:lvlJc w:val="left"/>
+      <w:pPr>
+        <w:tabs>
+          <w:tab w:val="num" w:pos="2160"/>
+        </w:tabs>
+        <w:ind w:left="2160" w:hanging="360"/>
+      </w:pPr>
+      <w:rPr>
+        <w:rFonts w:ascii="Wingdings" w:hAnsi="Wingdings" w:hint="default"/>
+        <w:sz w:val="20"/>
+      </w:rPr>
+    </w:lvl>
+    <w:lvl w:ilvl="3" w:tentative="1">
+      <w:start w:val="1"/>
+      <w:numFmt w:val="bullet"/>
+      <w:lvlText w:val=""/>
+      <w:lvlJc w:val="left"/>
+      <w:pPr>
+        <w:tabs>
+          <w:tab w:val="num" w:pos="2880"/>
+        </w:tabs>
+        <w:ind w:left="2880" w:hanging="360"/>
+      </w:pPr>
+      <w:rPr>
+        <w:rFonts w:ascii="Wingdings" w:hAnsi="Wingdings" w:hint="default"/>
+        <w:sz w:val="20"/>
+      </w:rPr>
+    </w:lvl>
+    <w:lvl w:ilvl="4" w:tentative="1">
+      <w:start w:val="1"/>
+      <w:numFmt w:val="bullet"/>
+      <w:lvlText w:val=""/>
+      <w:lvlJc w:val="left"/>
+      <w:pPr>
+        <w:tabs>
+          <w:tab w:val="num" w:pos="3600"/>
+        </w:tabs>
+        <w:ind w:left="3600" w:hanging="360"/>
+      </w:pPr>
+      <w:rPr>
+        <w:rFonts w:ascii="Wingdings" w:hAnsi="Wingdings" w:hint="default"/>
+        <w:sz w:val="20"/>
+      </w:rPr>
+    </w:lvl>
+    <w:lvl w:ilvl="5" w:tentative="1">
+      <w:start w:val="1"/>
+      <w:numFmt w:val="bullet"/>
+      <w:lvlText w:val=""/>
+      <w:lvlJc w:val="left"/>
+      <w:pPr>
+        <w:tabs>
+          <w:tab w:val="num" w:pos="4320"/>
+        </w:tabs>
+        <w:ind w:left="4320" w:hanging="360"/>
+      </w:pPr>
+      <w:rPr>
+        <w:rFonts w:ascii="Wingdings" w:hAnsi="Wingdings" w:hint="default"/>
+        <w:sz w:val="20"/>
+      </w:rPr>
+    </w:lvl>
+    <w:lvl w:ilvl="6" w:tentative="1">
+      <w:start w:val="1"/>
+      <w:numFmt w:val="bullet"/>
+      <w:lvlText w:val=""/>
+      <w:lvlJc w:val="left"/>
+      <w:pPr>
+        <w:tabs>
+          <w:tab w:val="num" w:pos="5040"/>
+        </w:tabs>
+        <w:ind w:left="5040" w:hanging="360"/>
+      </w:pPr>
+      <w:rPr>
+        <w:rFonts w:ascii="Wingdings" w:hAnsi="Wingdings" w:hint="default"/>
+        <w:sz w:val="20"/>
+      </w:rPr>
+    </w:lvl>
+    <w:lvl w:ilvl="7" w:tentative="1">
+      <w:start w:val="1"/>
+      <w:numFmt w:val="bullet"/>
+      <w:lvlText w:val=""/>
+      <w:lvlJc w:val="left"/>
+      <w:pPr>
+        <w:tabs>
+          <w:tab w:val="num" w:pos="5760"/>
+        </w:tabs>
+        <w:ind w:left="5760" w:hanging="360"/>
+      </w:pPr>
+      <w:rPr>
+        <w:rFonts w:ascii="Wingdings" w:hAnsi="Wingdings" w:hint="default"/>
+        <w:sz w:val="20"/>
+      </w:rPr>
+    </w:lvl>
+    <w:lvl w:ilvl="8" w:tentative="1">
+      <w:start w:val="1"/>
+      <w:numFmt w:val="bullet"/>
+      <w:lvlText w:val=""/>
+      <w:lvlJc w:val="left"/>
+      <w:pPr>
+        <w:tabs>
+          <w:tab w:val="num" w:pos="6480"/>
+        </w:tabs>
+        <w:ind w:left="6480" w:hanging="360"/>
+      </w:pPr>
+      <w:rPr>
+        <w:rFonts w:ascii="Wingdings" w:hAnsi="Wingdings" w:hint="default"/>
+        <w:sz w:val="20"/>
+      </w:rPr>
+    </w:lvl>
+  </w:abstractNum>
+  <w:abstractNum w:abstractNumId="24" w15:restartNumberingAfterBreak="0">
     <w:nsid w:val="69756D3C"/>
     <w:multiLevelType w:val="hybridMultilevel"/>
     <w:tmpl w:val="DF02D8AC"/>
@@ -4221,7 +3982,7 @@
       </w:pPr>
     </w:lvl>
   </w:abstractNum>
-  <w:abstractNum w:abstractNumId="21" w15:restartNumberingAfterBreak="0">
+  <w:abstractNum w:abstractNumId="25" w15:restartNumberingAfterBreak="0">
     <w:nsid w:val="6F973F76"/>
     <w:multiLevelType w:val="multilevel"/>
     <w:tmpl w:val="932C614A"/>
@@ -4237,7 +3998,7 @@
         <w:ind w:left="720" w:hanging="360"/>
       </w:pPr>
       <w:rPr>
-        <w:rFonts w:hint="default" w:ascii="Symbol" w:hAnsi="Symbol"/>
+        <w:rFonts w:ascii="Symbol" w:hAnsi="Symbol" w:hint="default"/>
         <w:sz w:val="20"/>
       </w:rPr>
     </w:lvl>
@@ -4253,7 +4014,7 @@
         <w:ind w:left="1440" w:hanging="360"/>
       </w:pPr>
       <w:rPr>
-        <w:rFonts w:hint="default" w:ascii="Courier New" w:hAnsi="Courier New"/>
+        <w:rFonts w:ascii="Courier New" w:hAnsi="Courier New" w:hint="default"/>
         <w:sz w:val="20"/>
       </w:rPr>
     </w:lvl>
@@ -4269,7 +4030,7 @@
         <w:ind w:left="2160" w:hanging="360"/>
       </w:pPr>
       <w:rPr>
-        <w:rFonts w:hint="default" w:ascii="Wingdings" w:hAnsi="Wingdings"/>
+        <w:rFonts w:ascii="Wingdings" w:hAnsi="Wingdings" w:hint="default"/>
         <w:sz w:val="20"/>
       </w:rPr>
     </w:lvl>
@@ -4285,7 +4046,7 @@
         <w:ind w:left="2880" w:hanging="360"/>
       </w:pPr>
       <w:rPr>
-        <w:rFonts w:hint="default" w:ascii="Wingdings" w:hAnsi="Wingdings"/>
+        <w:rFonts w:ascii="Wingdings" w:hAnsi="Wingdings" w:hint="default"/>
         <w:sz w:val="20"/>
       </w:rPr>
     </w:lvl>
@@ -4301,7 +4062,7 @@
         <w:ind w:left="3600" w:hanging="360"/>
       </w:pPr>
       <w:rPr>
-        <w:rFonts w:hint="default" w:ascii="Wingdings" w:hAnsi="Wingdings"/>
+        <w:rFonts w:ascii="Wingdings" w:hAnsi="Wingdings" w:hint="default"/>
         <w:sz w:val="20"/>
       </w:rPr>
     </w:lvl>
@@ -4317,7 +4078,7 @@
         <w:ind w:left="4320" w:hanging="360"/>
       </w:pPr>
       <w:rPr>
-        <w:rFonts w:hint="default" w:ascii="Wingdings" w:hAnsi="Wingdings"/>
+        <w:rFonts w:ascii="Wingdings" w:hAnsi="Wingdings" w:hint="default"/>
         <w:sz w:val="20"/>
       </w:rPr>
     </w:lvl>
@@ -4333,7 +4094,7 @@
         <w:ind w:left="5040" w:hanging="360"/>
       </w:pPr>
       <w:rPr>
-        <w:rFonts w:hint="default" w:ascii="Wingdings" w:hAnsi="Wingdings"/>
+        <w:rFonts w:ascii="Wingdings" w:hAnsi="Wingdings" w:hint="default"/>
         <w:sz w:val="20"/>
       </w:rPr>
     </w:lvl>
@@ -4349,7 +4110,7 @@
         <w:ind w:left="5760" w:hanging="360"/>
       </w:pPr>
       <w:rPr>
-        <w:rFonts w:hint="default" w:ascii="Wingdings" w:hAnsi="Wingdings"/>
+        <w:rFonts w:ascii="Wingdings" w:hAnsi="Wingdings" w:hint="default"/>
         <w:sz w:val="20"/>
       </w:rPr>
     </w:lvl>
@@ -4365,19 +4126,168 @@
         <w:ind w:left="6480" w:hanging="360"/>
       </w:pPr>
       <w:rPr>
-        <w:rFonts w:hint="default" w:ascii="Wingdings" w:hAnsi="Wingdings"/>
+        <w:rFonts w:ascii="Wingdings" w:hAnsi="Wingdings" w:hint="default"/>
+        <w:sz w:val="20"/>
+      </w:rPr>
+    </w:lvl>
+  </w:abstractNum>
+  <w:abstractNum w:abstractNumId="26" w15:restartNumberingAfterBreak="0">
+    <w:nsid w:val="7B2473A2"/>
+    <w:multiLevelType w:val="multilevel"/>
+    <w:tmpl w:val="E0000050"/>
+    <w:lvl w:ilvl="0">
+      <w:start w:val="1"/>
+      <w:numFmt w:val="bullet"/>
+      <w:lvlText w:val=""/>
+      <w:lvlJc w:val="left"/>
+      <w:pPr>
+        <w:tabs>
+          <w:tab w:val="num" w:pos="720"/>
+        </w:tabs>
+        <w:ind w:left="720" w:hanging="360"/>
+      </w:pPr>
+      <w:rPr>
+        <w:rFonts w:ascii="Symbol" w:hAnsi="Symbol" w:hint="default"/>
+        <w:sz w:val="20"/>
+      </w:rPr>
+    </w:lvl>
+    <w:lvl w:ilvl="1" w:tentative="1">
+      <w:start w:val="1"/>
+      <w:numFmt w:val="bullet"/>
+      <w:lvlText w:val="o"/>
+      <w:lvlJc w:val="left"/>
+      <w:pPr>
+        <w:tabs>
+          <w:tab w:val="num" w:pos="1440"/>
+        </w:tabs>
+        <w:ind w:left="1440" w:hanging="360"/>
+      </w:pPr>
+      <w:rPr>
+        <w:rFonts w:ascii="Courier New" w:hAnsi="Courier New" w:hint="default"/>
+        <w:sz w:val="20"/>
+      </w:rPr>
+    </w:lvl>
+    <w:lvl w:ilvl="2" w:tentative="1">
+      <w:start w:val="1"/>
+      <w:numFmt w:val="bullet"/>
+      <w:lvlText w:val=""/>
+      <w:lvlJc w:val="left"/>
+      <w:pPr>
+        <w:tabs>
+          <w:tab w:val="num" w:pos="2160"/>
+        </w:tabs>
+        <w:ind w:left="2160" w:hanging="360"/>
+      </w:pPr>
+      <w:rPr>
+        <w:rFonts w:ascii="Wingdings" w:hAnsi="Wingdings" w:hint="default"/>
+        <w:sz w:val="20"/>
+      </w:rPr>
+    </w:lvl>
+    <w:lvl w:ilvl="3" w:tentative="1">
+      <w:start w:val="1"/>
+      <w:numFmt w:val="bullet"/>
+      <w:lvlText w:val=""/>
+      <w:lvlJc w:val="left"/>
+      <w:pPr>
+        <w:tabs>
+          <w:tab w:val="num" w:pos="2880"/>
+        </w:tabs>
+        <w:ind w:left="2880" w:hanging="360"/>
+      </w:pPr>
+      <w:rPr>
+        <w:rFonts w:ascii="Wingdings" w:hAnsi="Wingdings" w:hint="default"/>
+        <w:sz w:val="20"/>
+      </w:rPr>
+    </w:lvl>
+    <w:lvl w:ilvl="4" w:tentative="1">
+      <w:start w:val="1"/>
+      <w:numFmt w:val="bullet"/>
+      <w:lvlText w:val=""/>
+      <w:lvlJc w:val="left"/>
+      <w:pPr>
+        <w:tabs>
+          <w:tab w:val="num" w:pos="3600"/>
+        </w:tabs>
+        <w:ind w:left="3600" w:hanging="360"/>
+      </w:pPr>
+      <w:rPr>
+        <w:rFonts w:ascii="Wingdings" w:hAnsi="Wingdings" w:hint="default"/>
+        <w:sz w:val="20"/>
+      </w:rPr>
+    </w:lvl>
+    <w:lvl w:ilvl="5" w:tentative="1">
+      <w:start w:val="1"/>
+      <w:numFmt w:val="bullet"/>
+      <w:lvlText w:val=""/>
+      <w:lvlJc w:val="left"/>
+      <w:pPr>
+        <w:tabs>
+          <w:tab w:val="num" w:pos="4320"/>
+        </w:tabs>
+        <w:ind w:left="4320" w:hanging="360"/>
+      </w:pPr>
+      <w:rPr>
+        <w:rFonts w:ascii="Wingdings" w:hAnsi="Wingdings" w:hint="default"/>
+        <w:sz w:val="20"/>
+      </w:rPr>
+    </w:lvl>
+    <w:lvl w:ilvl="6" w:tentative="1">
+      <w:start w:val="1"/>
+      <w:numFmt w:val="bullet"/>
+      <w:lvlText w:val=""/>
+      <w:lvlJc w:val="left"/>
+      <w:pPr>
+        <w:tabs>
+          <w:tab w:val="num" w:pos="5040"/>
+        </w:tabs>
+        <w:ind w:left="5040" w:hanging="360"/>
+      </w:pPr>
+      <w:rPr>
+        <w:rFonts w:ascii="Wingdings" w:hAnsi="Wingdings" w:hint="default"/>
+        <w:sz w:val="20"/>
+      </w:rPr>
+    </w:lvl>
+    <w:lvl w:ilvl="7" w:tentative="1">
+      <w:start w:val="1"/>
+      <w:numFmt w:val="bullet"/>
+      <w:lvlText w:val=""/>
+      <w:lvlJc w:val="left"/>
+      <w:pPr>
+        <w:tabs>
+          <w:tab w:val="num" w:pos="5760"/>
+        </w:tabs>
+        <w:ind w:left="5760" w:hanging="360"/>
+      </w:pPr>
+      <w:rPr>
+        <w:rFonts w:ascii="Wingdings" w:hAnsi="Wingdings" w:hint="default"/>
+        <w:sz w:val="20"/>
+      </w:rPr>
+    </w:lvl>
+    <w:lvl w:ilvl="8" w:tentative="1">
+      <w:start w:val="1"/>
+      <w:numFmt w:val="bullet"/>
+      <w:lvlText w:val=""/>
+      <w:lvlJc w:val="left"/>
+      <w:pPr>
+        <w:tabs>
+          <w:tab w:val="num" w:pos="6480"/>
+        </w:tabs>
+        <w:ind w:left="6480" w:hanging="360"/>
+      </w:pPr>
+      <w:rPr>
+        <w:rFonts w:ascii="Wingdings" w:hAnsi="Wingdings" w:hint="default"/>
         <w:sz w:val="20"/>
       </w:rPr>
     </w:lvl>
   </w:abstractNum>
   <w:num w:numId="1" w16cid:durableId="10491276">
-    <w:abstractNumId w:val="14"/>
+    <w:abstractNumId w:val="16"/>
   </w:num>
   <w:num w:numId="2" w16cid:durableId="2072656089">
     <w:abstractNumId w:val="9"/>
   </w:num>
   <w:num w:numId="3" w16cid:durableId="2092191021">
-    <w:abstractNumId w:val="20"/>
+    <w:abstractNumId w:val="24"/>
   </w:num>
   <w:num w:numId="4" w16cid:durableId="1989901597">
     <w:abstractNumId w:val="2"/>
@@ -4392,13 +4302,13 @@
     <w:abstractNumId w:val="1"/>
   </w:num>
   <w:num w:numId="8" w16cid:durableId="414056736">
-    <w:abstractNumId w:val="19"/>
+    <w:abstractNumId w:val="22"/>
   </w:num>
   <w:num w:numId="9" w16cid:durableId="32124316">
-    <w:abstractNumId w:val="15"/>
+    <w:abstractNumId w:val="17"/>
   </w:num>
   <w:num w:numId="10" w16cid:durableId="1825970500">
-    <w:abstractNumId w:val="21"/>
+    <w:abstractNumId w:val="25"/>
   </w:num>
   <w:num w:numId="11" w16cid:durableId="1858810629">
     <w:abstractNumId w:val="11"/>
@@ -4410,10 +4320,10 @@
     <w:abstractNumId w:val="7"/>
   </w:num>
   <w:num w:numId="14" w16cid:durableId="1610430976">
-    <w:abstractNumId w:val="13"/>
+    <w:abstractNumId w:val="15"/>
   </w:num>
   <w:num w:numId="15" w16cid:durableId="967393255">
-    <w:abstractNumId w:val="12"/>
+    <w:abstractNumId w:val="14"/>
   </w:num>
   <w:num w:numId="16" w16cid:durableId="118378031">
     <w:abstractNumId w:val="10"/>
@@ -4422,19 +4332,34 @@
     <w:abstractNumId w:val="6"/>
   </w:num>
   <w:num w:numId="18" w16cid:durableId="2141262224">
-    <w:abstractNumId w:val="16"/>
+    <w:abstractNumId w:val="18"/>
   </w:num>
   <w:num w:numId="19" w16cid:durableId="1062945935">
     <w:abstractNumId w:val="0"/>
   </w:num>
   <w:num w:numId="20" w16cid:durableId="148257851">
-    <w:abstractNumId w:val="18"/>
+    <w:abstractNumId w:val="21"/>
   </w:num>
   <w:num w:numId="21" w16cid:durableId="1919512938">
-    <w:abstractNumId w:val="17"/>
+    <w:abstractNumId w:val="19"/>
   </w:num>
   <w:num w:numId="22" w16cid:durableId="1365790481">
     <w:abstractNumId w:val="5"/>
+  </w:num>
+  <w:num w:numId="23" w16cid:durableId="310251188">
+    <w:abstractNumId w:val="13"/>
+  </w:num>
+  <w:num w:numId="24" w16cid:durableId="1018778278">
+    <w:abstractNumId w:val="12"/>
+  </w:num>
+  <w:num w:numId="25" w16cid:durableId="466316484">
+    <w:abstractNumId w:val="20"/>
+  </w:num>
+  <w:num w:numId="26" w16cid:durableId="836582059">
+    <w:abstractNumId w:val="26"/>
+  </w:num>
+  <w:num w:numId="27" w16cid:durableId="182403529">
+    <w:abstractNumId w:val="23"/>
   </w:num>
 </w:numbering>
 </file>
@@ -4444,7 +4369,7 @@
   <w:docDefaults>
     <w:rPrDefault>
       <w:rPr>
-        <w:rFonts w:asciiTheme="minorHAnsi" w:hAnsiTheme="minorHAnsi" w:eastAsiaTheme="minorEastAsia" w:cstheme="minorBidi"/>
+        <w:rFonts w:asciiTheme="minorHAnsi" w:eastAsiaTheme="minorEastAsia" w:hAnsiTheme="minorHAnsi" w:cstheme="minorBidi"/>
         <w:sz w:val="22"/>
         <w:szCs w:val="22"/>
         <w:lang w:val="en-GB" w:eastAsia="zh-CN" w:bidi="ar-SA"/>
@@ -4460,14 +4385,14 @@
   <w:latentStyles w:defLockedState="0" w:defUIPriority="99" w:defSemiHidden="0" w:defUnhideWhenUsed="0" w:defQFormat="0" w:count="376">
     <w:lsdException w:name="Normal" w:uiPriority="0" w:qFormat="1"/>
     <w:lsdException w:name="heading 1" w:uiPriority="9" w:qFormat="1"/>
-    <w:lsdException w:name="heading 2" w:uiPriority="9" w:semiHidden="1" w:unhideWhenUsed="1" w:qFormat="1"/>
-    <w:lsdException w:name="heading 3" w:uiPriority="9" w:semiHidden="1" w:unhideWhenUsed="1" w:qFormat="1"/>
-    <w:lsdException w:name="heading 4" w:uiPriority="9" w:semiHidden="1" w:unhideWhenUsed="1" w:qFormat="1"/>
-    <w:lsdException w:name="heading 5" w:uiPriority="9" w:semiHidden="1" w:unhideWhenUsed="1" w:qFormat="1"/>
-    <w:lsdException w:name="heading 6" w:uiPriority="9" w:semiHidden="1" w:unhideWhenUsed="1" w:qFormat="1"/>
-    <w:lsdException w:name="heading 7" w:uiPriority="9" w:semiHidden="1" w:unhideWhenUsed="1" w:qFormat="1"/>
-    <w:lsdException w:name="heading 8" w:uiPriority="9" w:semiHidden="1" w:unhideWhenUsed="1" w:qFormat="1"/>
-    <w:lsdException w:name="heading 9" w:uiPriority="9" w:semiHidden="1" w:unhideWhenUsed="1" w:qFormat="1"/>
+    <w:lsdException w:name="heading 2" w:semiHidden="1" w:uiPriority="9" w:unhideWhenUsed="1" w:qFormat="1"/>
+    <w:lsdException w:name="heading 3" w:semiHidden="1" w:uiPriority="9" w:unhideWhenUsed="1" w:qFormat="1"/>
+    <w:lsdException w:name="heading 4" w:semiHidden="1" w:uiPriority="9" w:unhideWhenUsed="1" w:qFormat="1"/>
+    <w:lsdException w:name="heading 5" w:semiHidden="1" w:uiPriority="9" w:unhideWhenUsed="1" w:qFormat="1"/>
+    <w:lsdException w:name="heading 6" w:semiHidden="1" w:uiPriority="9" w:unhideWhenUsed="1" w:qFormat="1"/>
+    <w:lsdException w:name="heading 7" w:semiHidden="1" w:uiPriority="9" w:unhideWhenUsed="1" w:qFormat="1"/>
+    <w:lsdException w:name="heading 8" w:semiHidden="1" w:uiPriority="9" w:unhideWhenUsed="1" w:qFormat="1"/>
+    <w:lsdException w:name="heading 9" w:semiHidden="1" w:uiPriority="9" w:unhideWhenUsed="1" w:qFormat="1"/>
     <w:lsdException w:name="index 1" w:semiHidden="1" w:unhideWhenUsed="1"/>
     <w:lsdException w:name="index 2" w:semiHidden="1" w:unhideWhenUsed="1"/>
     <w:lsdException w:name="index 3" w:semiHidden="1" w:unhideWhenUsed="1"/>
@@ -4477,22 +4402,22 @@
     <w:lsdException w:name="index 7" w:semiHidden="1" w:unhideWhenUsed="1"/>
     <w:lsdException w:name="index 8" w:semiHidden="1" w:unhideWhenUsed="1"/>
     <w:lsdException w:name="index 9" w:semiHidden="1" w:unhideWhenUsed="1"/>
-    <w:lsdException w:name="toc 1" w:uiPriority="39" w:semiHidden="1" w:unhideWhenUsed="1"/>
-    <w:lsdException w:name="toc 2" w:uiPriority="39" w:semiHidden="1" w:unhideWhenUsed="1"/>
-    <w:lsdException w:name="toc 3" w:uiPriority="39" w:semiHidden="1" w:unhideWhenUsed="1"/>
-    <w:lsdException w:name="toc 4" w:uiPriority="39" w:semiHidden="1" w:unhideWhenUsed="1"/>
-    <w:lsdException w:name="toc 5" w:uiPriority="39" w:semiHidden="1" w:unhideWhenUsed="1"/>
-    <w:lsdException w:name="toc 6" w:uiPriority="39" w:semiHidden="1" w:unhideWhenUsed="1"/>
-    <w:lsdException w:name="toc 7" w:uiPriority="39" w:semiHidden="1" w:unhideWhenUsed="1"/>
-    <w:lsdException w:name="toc 8" w:uiPriority="39" w:semiHidden="1" w:unhideWhenUsed="1"/>
-    <w:lsdException w:name="toc 9" w:uiPriority="39" w:semiHidden="1" w:unhideWhenUsed="1"/>
+    <w:lsdException w:name="toc 1" w:semiHidden="1" w:uiPriority="39" w:unhideWhenUsed="1"/>
+    <w:lsdException w:name="toc 2" w:semiHidden="1" w:uiPriority="39" w:unhideWhenUsed="1"/>
+    <w:lsdException w:name="toc 3" w:semiHidden="1" w:uiPriority="39" w:unhideWhenUsed="1"/>
+    <w:lsdException w:name="toc 4" w:semiHidden="1" w:uiPriority="39" w:unhideWhenUsed="1"/>
+    <w:lsdException w:name="toc 5" w:semiHidden="1" w:uiPriority="39" w:unhideWhenUsed="1"/>
+    <w:lsdException w:name="toc 6" w:semiHidden="1" w:uiPriority="39" w:unhideWhenUsed="1"/>
+    <w:lsdException w:name="toc 7" w:semiHidden="1" w:uiPriority="39" w:unhideWhenUsed="1"/>
+    <w:lsdException w:name="toc 8" w:semiHidden="1" w:uiPriority="39" w:unhideWhenUsed="1"/>
+    <w:lsdException w:name="toc 9" w:semiHidden="1" w:uiPriority="39" w:unhideWhenUsed="1"/>
     <w:lsdException w:name="Normal Indent" w:semiHidden="1" w:unhideWhenUsed="1"/>
     <w:lsdException w:name="footnote text" w:semiHidden="1" w:unhideWhenUsed="1"/>
     <w:lsdException w:name="annotation text" w:semiHidden="1" w:unhideWhenUsed="1"/>
     <w:lsdException w:name="header" w:semiHidden="1" w:unhideWhenUsed="1"/>
     <w:lsdException w:name="footer" w:semiHidden="1" w:unhideWhenUsed="1"/>
     <w:lsdException w:name="index heading" w:semiHidden="1" w:unhideWhenUsed="1"/>
-    <w:lsdException w:name="caption" w:uiPriority="35" w:semiHidden="1" w:unhideWhenUsed="1" w:qFormat="1"/>
+    <w:lsdException w:name="caption" w:semiHidden="1" w:uiPriority="35" w:unhideWhenUsed="1" w:qFormat="1"/>
     <w:lsdException w:name="table of figures" w:semiHidden="1" w:unhideWhenUsed="1"/>
     <w:lsdException w:name="envelope address" w:semiHidden="1" w:unhideWhenUsed="1"/>
     <w:lsdException w:name="envelope return" w:semiHidden="1" w:unhideWhenUsed="1"/>
@@ -4523,7 +4448,7 @@
     <w:lsdException w:name="Title" w:uiPriority="10" w:qFormat="1"/>
     <w:lsdException w:name="Closing" w:semiHidden="1" w:unhideWhenUsed="1"/>
     <w:lsdException w:name="Signature" w:semiHidden="1" w:unhideWhenUsed="1"/>
-    <w:lsdException w:name="Default Paragraph Font" w:uiPriority="1" w:semiHidden="1" w:unhideWhenUsed="1"/>
+    <w:lsdException w:name="Default Paragraph Font" w:semiHidden="1" w:uiPriority="1" w:unhideWhenUsed="1"/>
     <w:lsdException w:name="Body Text" w:semiHidden="1" w:unhideWhenUsed="1"/>
     <w:lsdException w:name="Body Text Indent" w:semiHidden="1" w:unhideWhenUsed="1"/>
     <w:lsdException w:name="List Continue" w:semiHidden="1" w:unhideWhenUsed="1"/>
@@ -4723,8 +4648,8 @@
     <w:lsdException w:name="Subtle Reference" w:uiPriority="31" w:qFormat="1"/>
     <w:lsdException w:name="Intense Reference" w:uiPriority="32" w:qFormat="1"/>
     <w:lsdException w:name="Book Title" w:uiPriority="33" w:qFormat="1"/>
-    <w:lsdException w:name="Bibliography" w:uiPriority="37" w:semiHidden="1" w:unhideWhenUsed="1"/>
-    <w:lsdException w:name="TOC Heading" w:uiPriority="39" w:semiHidden="1" w:unhideWhenUsed="1" w:qFormat="1"/>
+    <w:lsdException w:name="Bibliography" w:semiHidden="1" w:uiPriority="37" w:unhideWhenUsed="1"/>
+    <w:lsdException w:name="TOC Heading" w:semiHidden="1" w:uiPriority="39" w:unhideWhenUsed="1" w:qFormat="1"/>
     <w:lsdException w:name="Plain Table 1" w:uiPriority="41"/>
     <w:lsdException w:name="Plain Table 2" w:uiPriority="42"/>
     <w:lsdException w:name="Plain Table 3" w:uiPriority="43"/>
@@ -4835,16 +4760,16 @@
     <w:lsdException w:name="Unresolved Mention" w:semiHidden="1" w:unhideWhenUsed="1"/>
     <w:lsdException w:name="Smart Link" w:semiHidden="1" w:unhideWhenUsed="1"/>
   </w:latentStyles>
-  <w:style w:type="paragraph" w:styleId="Normal" w:default="1">
+  <w:style w:type="paragraph" w:default="1" w:styleId="Normal">
     <w:name w:val="Normal"/>
     <w:qFormat/>
   </w:style>
-  <w:style w:type="character" w:styleId="DefaultParagraphFont" w:default="1">
+  <w:style w:type="character" w:default="1" w:styleId="DefaultParagraphFont">
     <w:name w:val="Default Paragraph Font"/>
     <w:uiPriority w:val="1"/>
     <w:unhideWhenUsed/>
   </w:style>
-  <w:style w:type="table" w:styleId="TableNormal" w:default="1">
+  <w:style w:type="table" w:default="1" w:styleId="TableNormal">
     <w:name w:val="Normal Table"/>
     <w:uiPriority w:val="99"/>
     <w:semiHidden/>
@@ -4859,7 +4784,7 @@
       </w:tblCellMar>
     </w:tblPr>
   </w:style>
-  <w:style w:type="numbering" w:styleId="NoList" w:default="1">
+  <w:style w:type="numbering" w:default="1" w:styleId="NoList">
     <w:name w:val="No List"/>
     <w:uiPriority w:val="99"/>
     <w:semiHidden/>
@@ -5175,6 +5100,21 @@
 </file>
 
 <file path=customXml/item1.xml><?xml version="1.0" encoding="utf-8"?>
+<p:properties xmlns:p="http://schemas.microsoft.com/office/2006/metadata/properties" xmlns:xsi="http://www.w3.org/2001/XMLSchema-instance" xmlns:pc="http://schemas.microsoft.com/office/infopath/2007/PartnerControls">
+  <documentManagement/>
+</p:properties>
+</file>
+
+<file path=customXml/item2.xml><?xml version="1.0" encoding="utf-8"?>
+<?mso-contentType ?>
+<FormTemplates xmlns="http://schemas.microsoft.com/sharepoint/v3/contenttype/forms">
+  <Display>DocumentLibraryForm</Display>
+  <Edit>DocumentLibraryForm</Edit>
+  <New>DocumentLibraryForm</New>
+</FormTemplates>
+</file>
+
+<file path=customXml/item3.xml><?xml version="1.0" encoding="utf-8"?>
 <ct:contentTypeSchema xmlns:ct="http://schemas.microsoft.com/office/2006/metadata/contentType" xmlns:ma="http://schemas.microsoft.com/office/2006/metadata/properties/metaAttributes" ct:_="" ma:_="" ma:contentTypeName="Document" ma:contentTypeID="0x010100302C7CD18BBF5C47AEB3B7D6D84AEB79" ma:contentTypeVersion="8" ma:contentTypeDescription="Create a new document." ma:contentTypeScope="" ma:versionID="e1dbfc19ae49e9b91eea04289aac8ca9">
   <xsd:schema xmlns:xsd="http://www.w3.org/2001/XMLSchema" xmlns:xs="http://www.w3.org/2001/XMLSchema" xmlns:p="http://schemas.microsoft.com/office/2006/metadata/properties" xmlns:ns2="eb5309ac-129b-4b92-b245-220d85fca58b" targetNamespace="http://schemas.microsoft.com/office/2006/metadata/properties" ma:root="true" ma:fieldsID="690e4bee0c35a82453e6561ce01ee2c1" ns2:_="">
     <xsd:import namespace="eb5309ac-129b-4b92-b245-220d85fca58b"/>
@@ -5342,29 +5282,37 @@
 </ct:contentTypeSchema>
 </file>
 
-<file path=customXml/item2.xml><?xml version="1.0" encoding="utf-8"?>
-<?mso-contentType ?>
-<FormTemplates xmlns="http://schemas.microsoft.com/sharepoint/v3/contenttype/forms">
-  <Display>DocumentLibraryForm</Display>
-  <Edit>DocumentLibraryForm</Edit>
-  <New>DocumentLibraryForm</New>
-</FormTemplates>
-</file>
-
-<file path=customXml/item3.xml><?xml version="1.0" encoding="utf-8"?>
-<p:properties xmlns:p="http://schemas.microsoft.com/office/2006/metadata/properties" xmlns:xsi="http://www.w3.org/2001/XMLSchema-instance" xmlns:pc="http://schemas.microsoft.com/office/infopath/2007/PartnerControls">
-  <documentManagement/>
-</p:properties>
-</file>
-
 <file path=customXml/itemProps1.xml><?xml version="1.0" encoding="utf-8"?>
-<ds:datastoreItem xmlns:ds="http://schemas.openxmlformats.org/officeDocument/2006/customXml" ds:itemID="{3FB8F89B-ACDB-403D-943C-367FD7CA3BCA}"/>
+<ds:datastoreItem xmlns:ds="http://schemas.openxmlformats.org/officeDocument/2006/customXml" ds:itemID="{B086FB6E-1E3E-4E57-B7C5-FB665F664311}">
+  <ds:schemaRefs>
+    <ds:schemaRef ds:uri="http://schemas.microsoft.com/office/2006/metadata/properties"/>
+    <ds:schemaRef ds:uri="http://schemas.microsoft.com/office/infopath/2007/PartnerControls"/>
+  </ds:schemaRefs>
+</ds:datastoreItem>
 </file>
 
 <file path=customXml/itemProps2.xml><?xml version="1.0" encoding="utf-8"?>
-<ds:datastoreItem xmlns:ds="http://schemas.openxmlformats.org/officeDocument/2006/customXml" ds:itemID="{F8D51779-C442-48D7-8908-2FCEB6D030E3}"/>
+<ds:datastoreItem xmlns:ds="http://schemas.openxmlformats.org/officeDocument/2006/customXml" ds:itemID="{F8D51779-C442-48D7-8908-2FCEB6D030E3}">
+  <ds:schemaRefs>
+    <ds:schemaRef ds:uri="http://schemas.microsoft.com/sharepoint/v3/contenttype/forms"/>
+  </ds:schemaRefs>
+</ds:datastoreItem>
 </file>
 
 <file path=customXml/itemProps3.xml><?xml version="1.0" encoding="utf-8"?>
-<ds:datastoreItem xmlns:ds="http://schemas.openxmlformats.org/officeDocument/2006/customXml" ds:itemID="{B086FB6E-1E3E-4E57-B7C5-FB665F664311}"/>
+<ds:datastoreItem xmlns:ds="http://schemas.openxmlformats.org/officeDocument/2006/customXml" ds:itemID="{3FB8F89B-ACDB-403D-943C-367FD7CA3BCA}">
+  <ds:schemaRefs>
+    <ds:schemaRef ds:uri="http://schemas.microsoft.com/office/2006/metadata/contentType"/>
+    <ds:schemaRef ds:uri="http://schemas.microsoft.com/office/2006/metadata/properties/metaAttributes"/>
+    <ds:schemaRef ds:uri="http://www.w3.org/2001/XMLSchema"/>
+    <ds:schemaRef ds:uri="http://schemas.microsoft.com/office/2006/metadata/properties"/>
+    <ds:schemaRef ds:uri="eb5309ac-129b-4b92-b245-220d85fca58b"/>
+    <ds:schemaRef ds:uri="http://schemas.microsoft.com/office/2006/documentManagement/types"/>
+    <ds:schemaRef ds:uri="http://schemas.microsoft.com/office/infopath/2007/PartnerControls"/>
+    <ds:schemaRef ds:uri="http://schemas.openxmlformats.org/package/2006/metadata/core-properties"/>
+    <ds:schemaRef ds:uri="http://purl.org/dc/elements/1.1/"/>
+    <ds:schemaRef ds:uri="http://purl.org/dc/terms/"/>
+    <ds:schemaRef ds:uri="http://schemas.microsoft.com/internal/obd"/>
+  </ds:schemaRefs>
+</ds:datastoreItem>
 </file>
</xml_diff>